<commit_message>
new template to fix legends
</commit_message>
<xml_diff>
--- a/bib/template.docx
+++ b/bib/template.docx
@@ -334,15 +334,7 @@
         <w:t>et al.</w:t>
       </w:r>
       <w:r>
-        <w:t xml:space="preserve"> 2015). Phenotypic plasticity is predicted to evolve when environmental variability is high but predictable. Despite this theoretical expectation, empirical support for this prediction is scant [], likely because many organisms can behaviorally adjust micro-habitat selection to offset thermal stress, the costs of plasticity are high [], and/or the prediction is likely only supported for specific plastic responses (i.e., </w:t>
-      </w:r>
-      <w:proofErr w:type="gramStart"/>
-      <w:r>
-        <w:t>active</w:t>
-      </w:r>
-      <w:proofErr w:type="gramEnd"/>
-      <w:r>
-        <w:t xml:space="preserve"> and developmental plasticity). Reversible forms of phenotypic plasticity, such as acclimatization, may not be expected to adhere to such predictions.</w:t>
+        <w:t xml:space="preserve"> 2015). Phenotypic plasticity is predicted to evolve when environmental variability is high but predictable. Despite this theoretical expectation, empirical support for this prediction is scant [], likely because many organisms can behaviorally adjust micro-habitat selection to offset thermal stress, the costs of plasticity are high [], and/or the prediction is likely only supported for specific plastic responses (i.e., active and developmental plasticity). Reversible forms of phenotypic plasticity, such as acclimatization, may not be expected to adhere to such predictions.</w:t>
       </w:r>
     </w:p>
     <w:p>
@@ -350,7 +342,7 @@
         <w:pStyle w:val="BodyText"/>
       </w:pPr>
       <w:r>
-        <w:t xml:space="preserve">Periods of past climatic change have had disproportionate impacts on some ecosystems over others leading to debates over which ecosystems will be most vulnerable to contemporary climate change. Studies have highlighted species occupying terrestrial ecosystems as being particularly vulnerable given their weak acclimation abilities and greater probability of experiencing thermal extremes that overwhelm physiological homeostasis (Gunderson &amp; Stillman 2015; Seebacher </w:t>
+        <w:t xml:space="preserve">Periods of past climatic change have had disproportionate impacts on some ecosystems over others leading to debates over which ecosystems will be most vulnerable to contemporary climate change. Studies have highlighted species occupying terrestrial ecosystems as being particularly vulnerable given their weak acclimation abilities and greater probability of experiencing thermal extremes that overwhelm physiological homeostasis Seebacher </w:t>
       </w:r>
       <w:r>
         <w:rPr>
@@ -360,7 +352,7 @@
         <w:t>et al.</w:t>
       </w:r>
       <w:r>
-        <w:t xml:space="preserve"> 2015; Pinsky </w:t>
+        <w:t xml:space="preserve"> (2015); Gunderson &amp; Stillman (2015); Pinsky </w:t>
       </w:r>
       <w:r>
         <w:rPr>
@@ -370,7 +362,7 @@
         <w:t>et al.</w:t>
       </w:r>
       <w:r>
-        <w:t xml:space="preserve"> 2019). Despite marine and freshwater ecosystems appearing to have greater physiological acclimation capacity (e.g., see Seebacher </w:t>
+        <w:t xml:space="preserve"> (2019)]. Despite marine and freshwater ecosystems appearing to have greater physiological acclimation capacity (e.g., see Seebacher </w:t>
       </w:r>
       <w:r>
         <w:rPr>
@@ -380,7 +372,7 @@
         <w:t>et al.</w:t>
       </w:r>
       <w:r>
-        <w:t xml:space="preserve"> 2015), it is unclear if the magnitude of physiological adjustment is sufficient. In addition, low oxygen availability has been suggested as a major factor influencing the vulnerability of aquatic ecosystems</w:t>
+        <w:t xml:space="preserve"> 2015), it is unclear if the magnitude of physiological adjustment is sufficient. In addition, low oxygen availability has been suggested as a major factor influencing the vulnerability of aquatic ecosystems.</w:t>
       </w:r>
     </w:p>
     <w:p>
@@ -475,7 +467,6 @@
       <w:r>
         <w:t xml:space="preserve"> OR tree* OR forest* OR fung* OR mammal* OR marsup* OR bird* OR human OR exercis* OR train* OR hypoxi</w:t>
       </w:r>
-      <w:proofErr w:type="gramStart"/>
       <w:r>
         <w:rPr>
           <w:i/>
@@ -483,7 +474,6 @@
         </w:rPr>
         <w:t>))“</w:t>
       </w:r>
-      <w:proofErr w:type="gramEnd"/>
       <w:r>
         <w:t>. We further limited to the following research areas: Anatomy Morphology; Biodiversity Conservation; Biology; Ecology; Endocrinology Metabolism; Entomology; Evolutionary Biology; Marine Freshwater Biology; Physiology; Respiratory System, Reproductive Biology, Zoology.</w:t>
       </w:r>
@@ -573,7 +563,7 @@
         <w:t>et al.</w:t>
       </w:r>
       <w:r>
-        <w:t xml:space="preserve"> (2015) dataset, we extracted data from an extra 65 papers (with a total of 238 effects) that were published between 2013 - 2017 (a 34.03% increase in the number of published articles). Note that Seebacher </w:t>
+        <w:t xml:space="preserve"> (2015) dataset, we extracted data from an extra 65 papers (with a total of 238 effects) that were published between 2013 - 2017 (a 34.0314136% increase in the number of published articles). Note that Seebacher </w:t>
       </w:r>
       <w:r>
         <w:rPr>
@@ -903,15 +893,7 @@
         </m:sSub>
       </m:oMath>
       <w:r>
-        <w:t xml:space="preserve">). These effect sizes are </w:t>
-      </w:r>
-      <w:proofErr w:type="gramStart"/>
-      <w:r>
-        <w:t>similar to</w:t>
-      </w:r>
-      <w:proofErr w:type="gramEnd"/>
-      <w:r>
-        <w:t xml:space="preserve"> the traditional temperature coefficient (</w:t>
+        <w:t>). These effect sizes are similar to the traditional temperature coefficient (</w:t>
       </w:r>
       <m:oMath>
         <m:sSub>
@@ -1064,6 +1046,7 @@
       <w:pPr>
         <w:pStyle w:val="BodyText"/>
       </w:pPr>
+      <w:bookmarkStart w:id="8" w:name="eq-lnq10"/>
       <m:oMathPara>
         <m:oMathParaPr>
           <m:jc m:val="center"/>
@@ -1331,6 +1314,12 @@
               </m:f>
             </m:e>
           </m:d>
+          <m:r>
+            <w:rPr>
+              <w:rFonts w:ascii="Cambria Math" w:hAnsi="Cambria Math"/>
+            </w:rPr>
+            <m:t>  </m:t>
+          </m:r>
           <m:d>
             <m:dPr>
               <m:ctrlPr>
@@ -1341,39 +1330,16 @@
             </m:dPr>
             <m:e>
               <m:r>
-                <m:rPr>
-                  <m:sty m:val="p"/>
-                </m:rPr>
                 <w:rPr>
                   <w:rFonts w:ascii="Cambria Math" w:hAnsi="Cambria Math"/>
                 </w:rPr>
-                <m:t>#</m:t>
-              </m:r>
-              <m:r>
-                <w:rPr>
-                  <w:rFonts w:ascii="Cambria Math" w:hAnsi="Cambria Math"/>
-                </w:rPr>
-                <m:t>eq</m:t>
-              </m:r>
-              <m:r>
-                <m:rPr>
-                  <m:sty m:val="p"/>
-                </m:rPr>
-                <w:rPr>
-                  <w:rFonts w:ascii="Cambria Math" w:hAnsi="Cambria Math"/>
-                </w:rPr>
-                <m:t>:</m:t>
-              </m:r>
-              <m:r>
-                <w:rPr>
-                  <w:rFonts w:ascii="Cambria Math" w:hAnsi="Cambria Math"/>
-                </w:rPr>
-                <m:t>lnq10</m:t>
+                <m:t>1</m:t>
               </m:r>
             </m:e>
           </m:d>
         </m:oMath>
       </m:oMathPara>
+      <w:bookmarkEnd w:id="8"/>
     </w:p>
     <w:p>
       <w:pPr>
@@ -1500,7 +1466,18 @@
         </m:sSub>
       </m:oMath>
       <w:r>
-        <w:t xml:space="preserve"> are the temperatures that these rates are measured. Log transformation of this ratio makes the effect size normally distributed. Equation (1) is essentially a temperature corrected equivalent to the log response ratio (lnRR) (Hedges </w:t>
+        <w:t xml:space="preserve"> are the temperatures that these rates are measured. Log transformation of this ratio makes the effect size normally distributed. </w:t>
+      </w:r>
+      <w:hyperlink w:anchor="eq-lnq10">
+        <w:r>
+          <w:rPr>
+            <w:rStyle w:val="Hyperlink"/>
+          </w:rPr>
+          <w:t>Equation 1</w:t>
+        </w:r>
+      </w:hyperlink>
+      <w:r>
+        <w:t xml:space="preserve"> is essentially a temperature corrected equivalent to the log response ratio (lnRR) (Hedges </w:t>
       </w:r>
       <w:r>
         <w:rPr>
@@ -1510,7 +1487,18 @@
         <w:t>et al.</w:t>
       </w:r>
       <w:r>
-        <w:t xml:space="preserve"> 1999; Lajeunesse 2011) when the numerator and denominator are measured at different temperatures. This allows one to compare the mean of two temperature treatments directly regardless of the temperatures that these groups have been measured. The sampling variance for equation (1) can be computed as follows (as described in Noble </w:t>
+        <w:t xml:space="preserve"> 1999; Lajeunesse 2011) when the numerator and denominator are measured at different temperatures. This allows one to compare the mean of two temperature treatments directly regardless of the temperatures that these groups have been measured. The sampling variance for </w:t>
+      </w:r>
+      <w:hyperlink w:anchor="eq-lnq10">
+        <w:r>
+          <w:rPr>
+            <w:rStyle w:val="Hyperlink"/>
+          </w:rPr>
+          <w:t>Equation 1</w:t>
+        </w:r>
+      </w:hyperlink>
+      <w:r>
+        <w:t xml:space="preserve"> can be computed as follows (as described in Noble </w:t>
       </w:r>
       <w:r>
         <w:rPr>
@@ -1523,6 +1511,7 @@
         <w:t xml:space="preserve"> (2022)):</w:t>
       </w:r>
     </w:p>
+    <w:bookmarkStart w:id="9" w:name="eq-Vlnq10"/>
     <w:p>
       <w:pPr>
         <w:pStyle w:val="BodyText"/>
@@ -1992,6 +1981,12 @@
               </m:r>
             </m:sup>
           </m:sSup>
+          <m:r>
+            <w:rPr>
+              <w:rFonts w:ascii="Cambria Math" w:hAnsi="Cambria Math"/>
+            </w:rPr>
+            <m:t>  </m:t>
+          </m:r>
           <m:d>
             <m:dPr>
               <m:ctrlPr>
@@ -2002,39 +1997,16 @@
             </m:dPr>
             <m:e>
               <m:r>
-                <m:rPr>
-                  <m:sty m:val="p"/>
-                </m:rPr>
                 <w:rPr>
                   <w:rFonts w:ascii="Cambria Math" w:hAnsi="Cambria Math"/>
                 </w:rPr>
-                <m:t>#</m:t>
-              </m:r>
-              <m:r>
-                <w:rPr>
-                  <w:rFonts w:ascii="Cambria Math" w:hAnsi="Cambria Math"/>
-                </w:rPr>
-                <m:t>eq</m:t>
-              </m:r>
-              <m:r>
-                <m:rPr>
-                  <m:sty m:val="p"/>
-                </m:rPr>
-                <w:rPr>
-                  <w:rFonts w:ascii="Cambria Math" w:hAnsi="Cambria Math"/>
-                </w:rPr>
-                <m:t>:</m:t>
-              </m:r>
-              <m:r>
-                <w:rPr>
-                  <w:rFonts w:ascii="Cambria Math" w:hAnsi="Cambria Math"/>
-                </w:rPr>
-                <m:t>Vlnq10</m:t>
+                <m:t>2</m:t>
               </m:r>
             </m:e>
           </m:d>
         </m:oMath>
       </m:oMathPara>
+      <w:bookmarkEnd w:id="9"/>
     </w:p>
     <w:p>
       <w:pPr>
@@ -2196,7 +2168,7 @@
       <w:pPr>
         <w:pStyle w:val="Heading4"/>
       </w:pPr>
-      <w:bookmarkStart w:id="8" w:name="X75718e4b1b83775e048cfa6d169e8d942ee68d0"/>
+      <w:bookmarkStart w:id="10" w:name="X75718e4b1b83775e048cfa6d169e8d942ee68d0"/>
       <w:bookmarkEnd w:id="7"/>
       <w:r>
         <w:rPr>
@@ -2338,6 +2310,7 @@
       <w:pPr>
         <w:pStyle w:val="BodyText"/>
       </w:pPr>
+      <w:bookmarkStart w:id="11" w:name="eq-lnq10VR"/>
       <m:oMathPara>
         <m:oMathParaPr>
           <m:jc m:val="center"/>
@@ -2617,6 +2590,12 @@
               </m:f>
             </m:e>
           </m:d>
+          <m:r>
+            <w:rPr>
+              <w:rFonts w:ascii="Cambria Math" w:hAnsi="Cambria Math"/>
+            </w:rPr>
+            <m:t>  </m:t>
+          </m:r>
           <m:d>
             <m:dPr>
               <m:ctrlPr>
@@ -2627,40 +2606,18 @@
             </m:dPr>
             <m:e>
               <m:r>
-                <m:rPr>
-                  <m:sty m:val="p"/>
-                </m:rPr>
                 <w:rPr>
                   <w:rFonts w:ascii="Cambria Math" w:hAnsi="Cambria Math"/>
                 </w:rPr>
-                <m:t>#</m:t>
-              </m:r>
-              <m:r>
-                <w:rPr>
-                  <w:rFonts w:ascii="Cambria Math" w:hAnsi="Cambria Math"/>
-                </w:rPr>
-                <m:t>eq</m:t>
-              </m:r>
-              <m:r>
-                <m:rPr>
-                  <m:sty m:val="p"/>
-                </m:rPr>
-                <w:rPr>
-                  <w:rFonts w:ascii="Cambria Math" w:hAnsi="Cambria Math"/>
-                </w:rPr>
-                <m:t>:</m:t>
-              </m:r>
-              <m:r>
-                <w:rPr>
-                  <w:rFonts w:ascii="Cambria Math" w:hAnsi="Cambria Math"/>
-                </w:rPr>
-                <m:t>lnq10VR</m:t>
+                <m:t>3</m:t>
               </m:r>
             </m:e>
           </m:d>
         </m:oMath>
       </m:oMathPara>
+      <w:bookmarkEnd w:id="11"/>
     </w:p>
+    <w:bookmarkStart w:id="12" w:name="eq-slnq10VR"/>
     <w:p>
       <w:pPr>
         <w:pStyle w:val="FirstParagraph"/>
@@ -3062,6 +3019,12 @@
               </m:r>
             </m:sup>
           </m:sSup>
+          <m:r>
+            <w:rPr>
+              <w:rFonts w:ascii="Cambria Math" w:hAnsi="Cambria Math"/>
+            </w:rPr>
+            <m:t>  </m:t>
+          </m:r>
           <m:d>
             <m:dPr>
               <m:ctrlPr>
@@ -3072,46 +3035,64 @@
             </m:dPr>
             <m:e>
               <m:r>
-                <m:rPr>
-                  <m:sty m:val="p"/>
-                </m:rPr>
                 <w:rPr>
                   <w:rFonts w:ascii="Cambria Math" w:hAnsi="Cambria Math"/>
                 </w:rPr>
-                <m:t>#</m:t>
-              </m:r>
-              <m:r>
-                <w:rPr>
-                  <w:rFonts w:ascii="Cambria Math" w:hAnsi="Cambria Math"/>
-                </w:rPr>
-                <m:t>eq</m:t>
-              </m:r>
-              <m:r>
-                <m:rPr>
-                  <m:sty m:val="p"/>
-                </m:rPr>
-                <w:rPr>
-                  <w:rFonts w:ascii="Cambria Math" w:hAnsi="Cambria Math"/>
-                </w:rPr>
-                <m:t>:</m:t>
-              </m:r>
-              <m:r>
-                <w:rPr>
-                  <w:rFonts w:ascii="Cambria Math" w:hAnsi="Cambria Math"/>
-                </w:rPr>
-                <m:t>slnq10VR</m:t>
+                <m:t>4</m:t>
               </m:r>
             </m:e>
           </m:d>
         </m:oMath>
       </m:oMathPara>
+      <w:bookmarkEnd w:id="12"/>
     </w:p>
     <w:p>
       <w:pPr>
         <w:pStyle w:val="FirstParagraph"/>
       </w:pPr>
-      <w:r>
-        <w:t xml:space="preserve">Equations (3) and (4) describe the change in physiological rate variance (eqn (3)) across a 10°C temperature change along with its sampling variance (eqn (4)). While this is a useful metric, as discussed by Nakagawa </w:t>
+      <w:hyperlink w:anchor="eq-lnq10VR">
+        <w:r>
+          <w:rPr>
+            <w:rStyle w:val="Hyperlink"/>
+          </w:rPr>
+          <w:t>Equation 3</w:t>
+        </w:r>
+      </w:hyperlink>
+      <w:r>
+        <w:t xml:space="preserve"> and </w:t>
+      </w:r>
+      <w:hyperlink w:anchor="eq-slnq10VR">
+        <w:r>
+          <w:rPr>
+            <w:rStyle w:val="Hyperlink"/>
+          </w:rPr>
+          <w:t>Equation 4</w:t>
+        </w:r>
+      </w:hyperlink>
+      <w:r>
+        <w:t xml:space="preserve"> describe the change in physiological rate variance (</w:t>
+      </w:r>
+      <w:hyperlink w:anchor="eq-lnq10VR">
+        <w:r>
+          <w:rPr>
+            <w:rStyle w:val="Hyperlink"/>
+          </w:rPr>
+          <w:t>Equation 3</w:t>
+        </w:r>
+      </w:hyperlink>
+      <w:r>
+        <w:t>) across a 10°C temperature change along with its sampling variance (</w:t>
+      </w:r>
+      <w:hyperlink w:anchor="eq-slnq10VR">
+        <w:r>
+          <w:rPr>
+            <w:rStyle w:val="Hyperlink"/>
+          </w:rPr>
+          <w:t>Equation 4</w:t>
+        </w:r>
+      </w:hyperlink>
+      <w:r>
+        <w:t xml:space="preserve">). While this is a useful metric, as discussed by Nakagawa </w:t>
       </w:r>
       <w:r>
         <w:rPr>
@@ -3128,6 +3109,7 @@
       <w:pPr>
         <w:pStyle w:val="BodyText"/>
       </w:pPr>
+      <w:bookmarkStart w:id="13" w:name="eq-lnq10CVR"/>
       <m:oMathPara>
         <m:oMathParaPr>
           <m:jc m:val="center"/>
@@ -3395,6 +3377,12 @@
               </m:f>
             </m:e>
           </m:d>
+          <m:r>
+            <w:rPr>
+              <w:rFonts w:ascii="Cambria Math" w:hAnsi="Cambria Math"/>
+            </w:rPr>
+            <m:t>  </m:t>
+          </m:r>
           <m:d>
             <m:dPr>
               <m:ctrlPr>
@@ -3405,40 +3393,18 @@
             </m:dPr>
             <m:e>
               <m:r>
-                <m:rPr>
-                  <m:sty m:val="p"/>
-                </m:rPr>
                 <w:rPr>
                   <w:rFonts w:ascii="Cambria Math" w:hAnsi="Cambria Math"/>
                 </w:rPr>
-                <m:t>#</m:t>
-              </m:r>
-              <m:r>
-                <w:rPr>
-                  <w:rFonts w:ascii="Cambria Math" w:hAnsi="Cambria Math"/>
-                </w:rPr>
-                <m:t>eq</m:t>
-              </m:r>
-              <m:r>
-                <m:rPr>
-                  <m:sty m:val="p"/>
-                </m:rPr>
-                <w:rPr>
-                  <w:rFonts w:ascii="Cambria Math" w:hAnsi="Cambria Math"/>
-                </w:rPr>
-                <m:t>:</m:t>
-              </m:r>
-              <m:r>
-                <w:rPr>
-                  <w:rFonts w:ascii="Cambria Math" w:hAnsi="Cambria Math"/>
-                </w:rPr>
-                <m:t>lnq10CVR</m:t>
+                <m:t>5</m:t>
               </m:r>
             </m:e>
           </m:d>
         </m:oMath>
       </m:oMathPara>
+      <w:bookmarkEnd w:id="13"/>
     </w:p>
+    <w:bookmarkStart w:id="14" w:name="eq-slncvr"/>
     <w:p>
       <w:pPr>
         <w:pStyle w:val="FirstParagraph"/>
@@ -4156,6 +4122,12 @@
               </m:r>
             </m:sup>
           </m:sSup>
+          <m:r>
+            <w:rPr>
+              <w:rFonts w:ascii="Cambria Math" w:hAnsi="Cambria Math"/>
+            </w:rPr>
+            <m:t>  </m:t>
+          </m:r>
           <m:d>
             <m:dPr>
               <m:ctrlPr>
@@ -4166,39 +4138,16 @@
             </m:dPr>
             <m:e>
               <m:r>
-                <m:rPr>
-                  <m:sty m:val="p"/>
-                </m:rPr>
                 <w:rPr>
                   <w:rFonts w:ascii="Cambria Math" w:hAnsi="Cambria Math"/>
                 </w:rPr>
-                <m:t>#</m:t>
-              </m:r>
-              <m:r>
-                <w:rPr>
-                  <w:rFonts w:ascii="Cambria Math" w:hAnsi="Cambria Math"/>
-                </w:rPr>
-                <m:t>eq</m:t>
-              </m:r>
-              <m:r>
-                <m:rPr>
-                  <m:sty m:val="p"/>
-                </m:rPr>
-                <w:rPr>
-                  <w:rFonts w:ascii="Cambria Math" w:hAnsi="Cambria Math"/>
-                </w:rPr>
-                <m:t>:</m:t>
-              </m:r>
-              <m:r>
-                <w:rPr>
-                  <w:rFonts w:ascii="Cambria Math" w:hAnsi="Cambria Math"/>
-                </w:rPr>
-                <m:t>slnq10CVR</m:t>
+                <m:t>6</m:t>
               </m:r>
             </m:e>
           </m:d>
         </m:oMath>
       </m:oMathPara>
+      <w:bookmarkEnd w:id="14"/>
     </w:p>
     <w:p>
       <w:pPr>
@@ -4249,8 +4198,8 @@
       <w:pPr>
         <w:pStyle w:val="Heading4"/>
       </w:pPr>
-      <w:bookmarkStart w:id="9" w:name="X9669279ffbb8faf91cf80ad27852fe842a929bd"/>
-      <w:bookmarkEnd w:id="8"/>
+      <w:bookmarkStart w:id="15" w:name="X9669279ffbb8faf91cf80ad27852fe842a929bd"/>
+      <w:bookmarkEnd w:id="10"/>
       <w:r>
         <w:rPr>
           <w:i/>
@@ -4649,9 +4598,9 @@
       <w:pPr>
         <w:pStyle w:val="Heading3"/>
       </w:pPr>
-      <w:bookmarkStart w:id="10" w:name="moderator-variables"/>
+      <w:bookmarkStart w:id="16" w:name="moderator-variables"/>
       <w:bookmarkEnd w:id="6"/>
-      <w:bookmarkEnd w:id="9"/>
+      <w:bookmarkEnd w:id="15"/>
       <w:r>
         <w:rPr>
           <w:i/>
@@ -4732,8 +4681,8 @@
       <w:pPr>
         <w:pStyle w:val="Heading3"/>
       </w:pPr>
-      <w:bookmarkStart w:id="11" w:name="climate-data"/>
-      <w:bookmarkEnd w:id="10"/>
+      <w:bookmarkStart w:id="17" w:name="climate-data"/>
+      <w:bookmarkEnd w:id="16"/>
       <w:r>
         <w:rPr>
           <w:i/>
@@ -4775,7 +4724,7 @@
         <w:t>ncdf4</w:t>
       </w:r>
       <w:r>
-        <w:t xml:space="preserve"> R package (vers. 1.19). We chose a 2-meter resolution because we believed that it more likely to reflects the micro-thermal environment experienced by terrestrial and freshwater ectotherms at those locations.</w:t>
+        <w:t xml:space="preserve"> R package (vers. 1.21, Pierce 2021). We chose a 2-meter resolution because we believed that it more likely to reflects the micro-thermal environment experienced by terrestrial and freshwater ectotherms at those locations.</w:t>
       </w:r>
     </w:p>
     <w:p>
@@ -4824,8 +4773,8 @@
       <w:pPr>
         <w:pStyle w:val="Heading3"/>
       </w:pPr>
-      <w:bookmarkStart w:id="12" w:name="meta-analysis"/>
-      <w:bookmarkEnd w:id="11"/>
+      <w:bookmarkStart w:id="18" w:name="meta-analysis"/>
+      <w:bookmarkEnd w:id="17"/>
       <w:r>
         <w:rPr>
           <w:i/>
@@ -4839,7 +4788,7 @@
         <w:pStyle w:val="FirstParagraph"/>
       </w:pPr>
       <w:r>
-        <w:t xml:space="preserve">We analysed our data using multilevel meta-analytic (MLMA) and meta-regression (MLMR) models in R (vers. 4.2.0) using </w:t>
+        <w:t xml:space="preserve">We analysed our data using multilevel meta-analytic (MLMA) and meta-regression (MLMR) models in R (vers. 4.2.1) using </w:t>
       </w:r>
       <w:r>
         <w:rPr>
@@ -4849,7 +4798,7 @@
         <w:t>brms</w:t>
       </w:r>
       <w:r>
-        <w:t xml:space="preserve"> (Bürkner 2017; vers. 2.17.0 Bürkner 2018; “Stan development team. RStan” 2021) and </w:t>
+        <w:t xml:space="preserve"> (vers. 2.18.0 Bürkner 2017, 2018; “Stan development team. RStan” 2021) and </w:t>
       </w:r>
       <w:r>
         <w:rPr>
@@ -5082,22 +5031,14 @@
         </m:r>
       </m:oMath>
       <w:r>
-        <w:t xml:space="preserve"> </w:t>
-      </w:r>
-      <w:proofErr w:type="gramStart"/>
-      <w:r>
-        <w:t>units</w:t>
-      </w:r>
-      <w:proofErr w:type="gramEnd"/>
-      <w:r>
-        <w:t xml:space="preserve"> we went with the most parsimonious model.</w:t>
+        <w:t xml:space="preserve"> units we went with the most parsimonious model.</w:t>
       </w:r>
     </w:p>
     <w:p>
       <w:pPr>
         <w:pStyle w:val="Heading4"/>
       </w:pPr>
-      <w:bookmarkStart w:id="13" w:name="multi-level-meta-analysis-mlma-models"/>
+      <w:bookmarkStart w:id="19" w:name="multi-level-meta-analysis-mlma-models"/>
       <w:r>
         <w:rPr>
           <w:i/>
@@ -5457,7 +5398,7 @@
         <w:t>rotl</w:t>
       </w:r>
       <w:r>
-        <w:t xml:space="preserve"> package in R (vers. 3.0.12, Michonneau </w:t>
+        <w:t xml:space="preserve"> package in R (vers. 3.0.14, Michonneau </w:t>
       </w:r>
       <w:r>
         <w:rPr>
@@ -5477,7 +5418,7 @@
         <w:t>ggtree</w:t>
       </w:r>
       <w:r>
-        <w:t xml:space="preserve"> (vers. 3.4.1, Yu </w:t>
+        <w:t xml:space="preserve"> (vers. 3.6.2, Yu </w:t>
       </w:r>
       <w:r>
         <w:rPr>
@@ -5497,7 +5438,7 @@
         <w:t>ape</w:t>
       </w:r>
       <w:r>
-        <w:t xml:space="preserve"> (vers. 5.6.2, Paradis &amp; Schliep 2019) and </w:t>
+        <w:t xml:space="preserve"> (vers. 5.7, Paradis &amp; Schliep 2019) and </w:t>
       </w:r>
       <w:r>
         <w:rPr>
@@ -5507,15 +5448,15 @@
         <w:t>phytools</w:t>
       </w:r>
       <w:r>
-        <w:t xml:space="preserve"> (vers. 1.0.3, Revell 2012) to prune the tree for individual analyses and calculate phylogenetic covariance (or correlation) matrices used in meta-analytic models.</w:t>
+        <w:t xml:space="preserve"> (vers. 1.5.1, Revell 2012) to prune the tree for individual analyses and calculate phylogenetic covariance (or correlation) matrices used in meta-analytic models.</w:t>
       </w:r>
     </w:p>
     <w:p>
       <w:pPr>
         <w:pStyle w:val="Heading4"/>
       </w:pPr>
-      <w:bookmarkStart w:id="14" w:name="multi-level-meta-regression-mlmr-models"/>
-      <w:bookmarkEnd w:id="13"/>
+      <w:bookmarkStart w:id="20" w:name="multi-level-meta-regression-mlmr-models"/>
+      <w:bookmarkEnd w:id="19"/>
       <w:r>
         <w:rPr>
           <w:i/>
@@ -5529,7 +5470,7 @@
         <w:pStyle w:val="FirstParagraph"/>
       </w:pPr>
       <w:r>
-        <w:t xml:space="preserve">After quantifying levels of heterogeneity, we fit a series of multi-level meta-regression (MLMR) models to test our key questions. In all models, we included the same random effects as we used in our MLMA models. Acclimation time varied from 4 to 408 days (mean (SD) = 37.98 </w:t>
+        <w:t xml:space="preserve">After quantifying levels of heterogeneity, we fit a series of multi-level meta-regression (MLMR) models to test our key questions. In all models, we included the same random effects as we used in our MLMA models. Acclimation time varied from 4 to 408 days (mean (SD) = 37.9815271 </w:t>
       </w:r>
       <m:oMath>
         <m:r>
@@ -5543,7 +5484,7 @@
         </m:r>
       </m:oMath>
       <w:r>
-        <w:t xml:space="preserve"> 45.19 days), and terrestrial ectotherms were acclimated for a much shorter duration (mean (SD) = 23.53 </w:t>
+        <w:t xml:space="preserve"> 45.1903321 days), and terrestrial ectotherms were acclimated for a much shorter duration (mean (SD) = 23.5284553 </w:t>
       </w:r>
       <m:oMath>
         <m:r>
@@ -5557,7 +5498,7 @@
         </m:r>
       </m:oMath>
       <w:r>
-        <w:t xml:space="preserve"> 15.56, n = 125) than both freshwater (mean (SD) = 36.81 </w:t>
+        <w:t xml:space="preserve"> 15.5570474, n = 125) than both freshwater (mean (SD) = 36.8087167 </w:t>
       </w:r>
       <m:oMath>
         <m:r>
@@ -5571,7 +5512,7 @@
         </m:r>
       </m:oMath>
       <w:r>
-        <w:t xml:space="preserve"> 28.71, n = 430) and marine species (mean (SD) = 46.18 </w:t>
+        <w:t xml:space="preserve"> 28.7077629, n = 430) and marine species (mean (SD) = 46.1775362 </w:t>
       </w:r>
       <m:oMath>
         <m:r>
@@ -5585,7 +5526,7 @@
         </m:r>
       </m:oMath>
       <w:r>
-        <w:t xml:space="preserve"> 67.21, n = 313). Rates of acclimation have been shown to be faster for many terrestrial groups compared to aquatic organisms [e.g., amphibians and reptiles have faster rates of acclimation than fishes; See Einum &amp; Burton (2023)], which would make it more likely that terrestrial ectotherms would show lower post acclimation </w:t>
+        <w:t xml:space="preserve"> 67.2126693, n = 313). Rates of acclimation have been shown to be faster for many terrestrial groups compared to aquatic organisms [e.g., amphibians and reptiles have faster rates of acclimation than fishes; See Einum &amp; Burton (2023)], which would make it more likely that terrestrial ectotherms would show lower post acclimation </w:t>
       </w:r>
       <m:oMath>
         <m:r>
@@ -5640,7 +5581,7 @@
         </m:sSub>
       </m:oMath>
       <w:r>
-        <w:t>. To control for these possible differences, acclimation time was mean-centered (mean = 0) and included in all our models. As such, all estimates can be interpreted as values for an average level of acclimation time (i.e., 37.98 days).</w:t>
+        <w:t>. To control for these possible differences, acclimation time was mean-centered (mean = 0) and included in all our models. As such, all estimates can be interpreted as values for an average level of acclimation time (i.e., 37.9815271 days).</w:t>
       </w:r>
     </w:p>
     <w:p>
@@ -6352,9 +6293,9 @@
       <w:pPr>
         <w:pStyle w:val="Heading3"/>
       </w:pPr>
-      <w:bookmarkStart w:id="15" w:name="sensitivity-analyses"/>
-      <w:bookmarkEnd w:id="12"/>
-      <w:bookmarkEnd w:id="14"/>
+      <w:bookmarkStart w:id="21" w:name="sensitivity-analyses"/>
+      <w:bookmarkEnd w:id="18"/>
+      <w:bookmarkEnd w:id="20"/>
       <w:r>
         <w:rPr>
           <w:i/>
@@ -6367,8 +6308,8 @@
       <w:pPr>
         <w:pStyle w:val="Heading3"/>
       </w:pPr>
-      <w:bookmarkStart w:id="16" w:name="publication-bias"/>
-      <w:bookmarkEnd w:id="15"/>
+      <w:bookmarkStart w:id="22" w:name="publication-bias"/>
+      <w:bookmarkEnd w:id="21"/>
       <w:r>
         <w:rPr>
           <w:i/>
@@ -6381,9 +6322,9 @@
       <w:pPr>
         <w:pStyle w:val="Heading2"/>
       </w:pPr>
-      <w:bookmarkStart w:id="17" w:name="results"/>
+      <w:bookmarkStart w:id="23" w:name="results"/>
       <w:bookmarkEnd w:id="3"/>
-      <w:bookmarkEnd w:id="16"/>
+      <w:bookmarkEnd w:id="22"/>
       <w:r>
         <w:t>Results</w:t>
       </w:r>
@@ -6393,7 +6334,29 @@
         <w:pStyle w:val="FirstParagraph"/>
       </w:pPr>
       <w:r>
-        <w:t xml:space="preserve">The final dataset included a total of 91 freshwater (fishes = 48, Molluscs = 4, Amphibians = 19, Reptiles = 8, Arthropods = 10, and a single Crustacean and Nematode species), 90 marine (fishes = 47, Annelids = 2, Molluscs = 21, Echinoderms = 7, Reptiles = 1, Arthropods = 10, and a single Crustacean and Cnidarian species), and 45 terrestrial species (Annelids = 1, Molluscs = 5, Arthropods = 14, Reptiles = 12 and Amphibians = 12 along with a single Tardigrade species) (Fig. 1A). We had more data on acute thermal responses (n = 1115) compared to thermal responses after an acclimation period (n = 798) because both acclimation temperatures had separate acute responses (Fig. 1A). While the two acute </w:t>
+        <w:t>The final dataset included a total of 91 freshwater (fishes = 48, Molluscs = 4, Amphibians = 19, Reptiles = 8, Arthropods = 10, and a single Crustacean and Nematode species), 90 marine (fishes = 47, Annelids = 2, Molluscs = 21, Echinoderms = 7, Reptiles = 1, Arthropods = 10, and a single Crustacean and Cnidarian species), and 45 terrestrial species (Annelids = 1, Molluscs = 5, Arthropods = 14, Reptiles = 12 and Amphibians = 12 along with a single Tardigrade species) (</w:t>
+      </w:r>
+      <w:hyperlink w:anchor="fig-1">
+        <w:r>
+          <w:rPr>
+            <w:rStyle w:val="Hyperlink"/>
+          </w:rPr>
+          <w:t>Figure 1</w:t>
+        </w:r>
+      </w:hyperlink>
+      <w:r>
+        <w:t xml:space="preserve"> A). We had more data on acute thermal responses (n = 1115) compared to thermal responses after an acclimation period (n = 798) because both acclimation temperatures had separate acute responses (</w:t>
+      </w:r>
+      <w:hyperlink w:anchor="fig-1">
+        <w:r>
+          <w:rPr>
+            <w:rStyle w:val="Hyperlink"/>
+          </w:rPr>
+          <w:t>Figure 1</w:t>
+        </w:r>
+      </w:hyperlink>
+      <w:r>
+        <w:t xml:space="preserve">). While the two acute </w:t>
       </w:r>
       <m:oMath>
         <m:r>
@@ -6459,7 +6422,7 @@
         </m:r>
       </m:oMath>
       <w:r>
-        <w:t xml:space="preserve"> = 0.07, 95% CI: 0.04 to 0.1, p &lt; 0.001), they were in the same direction and only differed by ~10%. As such, we averaged the two acute </w:t>
+        <w:t xml:space="preserve"> = 0.0692282, 95% CI: 0.0352333 to 0.1032231, p &lt; 0.001), they were in the same direction and only differed by ~10%. As such, we averaged the two acute </w:t>
       </w:r>
       <m:oMath>
         <m:r>
@@ -6709,7 +6672,7 @@
       <w:pPr>
         <w:pStyle w:val="Heading3"/>
       </w:pPr>
-      <w:bookmarkStart w:id="18" w:name="Xf7a896a2824436cd0fe89306caf457d9a436d93"/>
+      <w:bookmarkStart w:id="24" w:name="Xf7a896a2824436cd0fe89306caf457d9a436d93"/>
       <w:r>
         <w:rPr>
           <w:i/>
@@ -6724,7 +6687,7 @@
         <w:pStyle w:val="FirstParagraph"/>
       </w:pPr>
       <w:r>
-        <w:t xml:space="preserve">The magnitude of difference in </w:t>
+        <w:t xml:space="preserve">Overall, </w:t>
       </w:r>
       <m:oMath>
         <m:r>
@@ -6872,260 +6835,18 @@
         </m:sSub>
       </m:oMath>
       <w:r>
-        <w:t xml:space="preserve"> was very small (). Considering acute responses of acclimated animals at high temperatures are also expected to increase (see above), acclimatization is not likely going to provide adaptive benefits under climate change.</w:t>
-      </w:r>
-    </w:p>
-    <w:p>
-      <w:pPr>
-        <w:pStyle w:val="CaptionedFigure"/>
-      </w:pPr>
-      <w:r>
-        <w:rPr>
-          <w:noProof/>
-        </w:rPr>
-        <w:drawing>
-          <wp:inline distT="0" distB="0" distL="0" distR="0" wp14:anchorId="6E451A21" wp14:editId="6C084984">
-            <wp:extent cx="6680200" cy="4925214"/>
-            <wp:effectExtent l="0" t="0" r="0" b="0"/>
-            <wp:docPr id="38" name="Picture" descr="Figure. 1. Taxonomic distribution of acute and acclimation Q10 estimates across major habitats. A) Phylogenetic distribution of taxa contained within the data. The total number of acute and acclimation type Q10 effect sizes are highlighted as well as whether the taxa is marine, freshwater or terrestrial. Silouettes are representative taxa of major clades within the tree. B) Acute and Acclimation lnRR Q10 across marine, freshwater, and terrestrial environments. C) lnCVR Q10 across traits for marine, freshwater and terrestrial systems. Note there were no differences between acute and acclimation Q10 types. k = total number of effect size estimates while the numbers in brackets indicate the number of species."/>
-            <wp:cNvGraphicFramePr/>
-            <a:graphic xmlns:a="http://schemas.openxmlformats.org/drawingml/2006/main">
-              <a:graphicData uri="http://schemas.openxmlformats.org/drawingml/2006/picture">
-                <pic:pic xmlns:pic="http://schemas.openxmlformats.org/drawingml/2006/picture">
-                  <pic:nvPicPr>
-                    <pic:cNvPr id="39" name="Picture" descr="ms_files/figure-docx/fig1-1.png"/>
-                    <pic:cNvPicPr>
-                      <a:picLocks noChangeAspect="1" noChangeArrowheads="1"/>
-                    </pic:cNvPicPr>
-                  </pic:nvPicPr>
-                  <pic:blipFill>
-                    <a:blip r:embed="rId7"/>
-                    <a:stretch>
-                      <a:fillRect/>
-                    </a:stretch>
-                  </pic:blipFill>
-                  <pic:spPr bwMode="auto">
-                    <a:xfrm>
-                      <a:off x="0" y="0"/>
-                      <a:ext cx="6680200" cy="4925214"/>
-                    </a:xfrm>
-                    <a:prstGeom prst="rect">
-                      <a:avLst/>
-                    </a:prstGeom>
-                    <a:noFill/>
-                    <a:ln w="9525">
-                      <a:noFill/>
-                      <a:headEnd/>
-                      <a:tailEnd/>
-                    </a:ln>
-                  </pic:spPr>
-                </pic:pic>
-              </a:graphicData>
-            </a:graphic>
-          </wp:inline>
-        </w:drawing>
-      </w:r>
-    </w:p>
-    <w:p>
-      <w:pPr>
-        <w:pStyle w:val="ImageCaption"/>
-      </w:pPr>
-      <w:r>
-        <w:rPr>
-          <w:b/>
-          <w:bCs/>
-        </w:rPr>
-        <w:t>Figure. 1.</w:t>
-      </w:r>
-      <w:r>
-        <w:t xml:space="preserve"> </w:t>
-      </w:r>
-      <w:r>
-        <w:rPr>
-          <w:b/>
-          <w:bCs/>
-        </w:rPr>
-        <w:t>Taxonomic distribution of acute and acclimation Q10 estimates across major habitats</w:t>
-      </w:r>
-      <w:r>
-        <w:t xml:space="preserve">. </w:t>
-      </w:r>
-      <w:r>
-        <w:rPr>
-          <w:b/>
-          <w:bCs/>
-        </w:rPr>
-        <w:t>A)</w:t>
-      </w:r>
-      <w:r>
-        <w:t xml:space="preserve"> Phylogenetic distribution of taxa contained within the data. The total number of acute and acclimation type Q10 effect sizes are highlighted as well as whether the taxa </w:t>
-      </w:r>
-      <w:proofErr w:type="gramStart"/>
-      <w:r>
-        <w:t>is</w:t>
-      </w:r>
-      <w:proofErr w:type="gramEnd"/>
-      <w:r>
-        <w:t xml:space="preserve"> marine, freshwater or terrestrial. Silouettes are representative taxa of major clades within the tree. </w:t>
-      </w:r>
-      <w:r>
-        <w:rPr>
-          <w:b/>
-          <w:bCs/>
-        </w:rPr>
-        <w:t>B)</w:t>
-      </w:r>
-      <w:r>
-        <w:t xml:space="preserve"> Acute and Acclimation lnRR Q10 across marine, freshwater, and terrestrial environments. </w:t>
-      </w:r>
-      <w:r>
-        <w:rPr>
-          <w:b/>
-          <w:bCs/>
-        </w:rPr>
-        <w:t>C)</w:t>
-      </w:r>
-      <w:r>
-        <w:t xml:space="preserve"> lnCVR Q10 across traits for marine, freshwater and terrestrial systems. Note there were no differences between acute and acclimation Q10 types. k = total number of effect size estimates while the numbers in brackets indicate the number of species.</w:t>
-      </w:r>
-    </w:p>
-    <w:p>
-      <w:pPr>
-        <w:pStyle w:val="ImageCaption"/>
-        <w:sectPr>
-          <w:pgSz w:w="12240" w:h="15840"/>
-          <w:pgMar w:top="851" w:right="851" w:bottom="851" w:left="851" w:header="720" w:footer="720" w:gutter="0"/>
-          <w:cols w:space="720"/>
-        </w:sectPr>
-      </w:pPr>
-    </w:p>
-    <w:p>
-      <w:pPr>
-        <w:pStyle w:val="ImageCaption"/>
-      </w:pPr>
-    </w:p>
-    <w:p>
-      <w:pPr>
-        <w:pStyle w:val="BodyText"/>
-      </w:pPr>
-      <w:r>
-        <w:rPr>
-          <w:noProof/>
-        </w:rPr>
-        <w:drawing>
-          <wp:inline distT="0" distB="0" distL="0" distR="0" wp14:anchorId="14F92B97" wp14:editId="360A0338">
-            <wp:extent cx="6680200" cy="2672080"/>
-            <wp:effectExtent l="0" t="0" r="0" b="0"/>
-            <wp:docPr id="41" name="Picture" descr="Figure. 2. Acute and Acclimation lnRR q10 across traits for A) marine, B) freshwater and C) terrestrial systems"/>
-            <wp:cNvGraphicFramePr/>
-            <a:graphic xmlns:a="http://schemas.openxmlformats.org/drawingml/2006/main">
-              <a:graphicData uri="http://schemas.openxmlformats.org/drawingml/2006/picture">
-                <pic:pic xmlns:pic="http://schemas.openxmlformats.org/drawingml/2006/picture">
-                  <pic:nvPicPr>
-                    <pic:cNvPr id="42" name="Picture" descr="ms_files/figure-docx/fig2-1.png"/>
-                    <pic:cNvPicPr>
-                      <a:picLocks noChangeAspect="1" noChangeArrowheads="1"/>
-                    </pic:cNvPicPr>
-                  </pic:nvPicPr>
-                  <pic:blipFill>
-                    <a:blip r:embed="rId8"/>
-                    <a:stretch>
-                      <a:fillRect/>
-                    </a:stretch>
-                  </pic:blipFill>
-                  <pic:spPr bwMode="auto">
-                    <a:xfrm>
-                      <a:off x="0" y="0"/>
-                      <a:ext cx="6680200" cy="2672080"/>
-                    </a:xfrm>
-                    <a:prstGeom prst="rect">
-                      <a:avLst/>
-                    </a:prstGeom>
-                    <a:noFill/>
-                    <a:ln w="9525">
-                      <a:noFill/>
-                      <a:headEnd/>
-                      <a:tailEnd/>
-                    </a:ln>
-                  </pic:spPr>
-                </pic:pic>
-              </a:graphicData>
-            </a:graphic>
-          </wp:inline>
-        </w:drawing>
-      </w:r>
-      <w:r>
-        <w:t xml:space="preserve"> </w:t>
-      </w:r>
-    </w:p>
-    <w:p>
-      <w:pPr>
-        <w:pStyle w:val="Heading3"/>
-        <w:rPr>
-          <w:i/>
-          <w:iCs/>
-        </w:rPr>
-        <w:sectPr>
-          <w:pgSz w:w="15840" w:h="12240" w:orient="landscape"/>
-          <w:pgMar w:top="851" w:right="851" w:bottom="851" w:left="851" w:header="720" w:footer="720" w:gutter="0"/>
-          <w:cols w:space="720"/>
-        </w:sectPr>
-      </w:pPr>
-      <w:bookmarkStart w:id="19" w:name="X3393869c47f435e9cf00f18ea1403d82e4fa8de"/>
-      <w:bookmarkEnd w:id="18"/>
-    </w:p>
-    <w:p>
-      <w:pPr>
-        <w:pStyle w:val="Heading3"/>
-      </w:pPr>
-      <w:r>
-        <w:rPr>
-          <w:i/>
-          <w:iCs/>
-        </w:rPr>
-        <w:lastRenderedPageBreak/>
-        <w:t>Does the opportunity for selection differ across terrestrial and aquatic ectotherms?</w:t>
-      </w:r>
-    </w:p>
-    <w:p>
-      <w:pPr>
-        <w:pStyle w:val="Heading3"/>
-      </w:pPr>
-      <w:bookmarkStart w:id="20" w:name="Xc10ebb43a1744a2445867384f67c174e2ec2054"/>
-      <w:bookmarkEnd w:id="19"/>
-      <w:r>
-        <w:rPr>
-          <w:i/>
-          <w:iCs/>
-        </w:rPr>
-        <w:t>Does climate variability predict acclimation capacity among aquatic and terrestrial ectotherms?</w:t>
-      </w:r>
-    </w:p>
-    <w:p>
-      <w:pPr>
-        <w:pStyle w:val="Heading2"/>
-      </w:pPr>
-      <w:bookmarkStart w:id="21" w:name="discussion"/>
-      <w:bookmarkEnd w:id="17"/>
-      <w:bookmarkEnd w:id="20"/>
-      <w:r>
-        <w:t>Discussion</w:t>
-      </w:r>
-    </w:p>
-    <w:p>
-      <w:pPr>
-        <w:pStyle w:val="FirstParagraph"/>
-      </w:pPr>
-      <w:r>
-        <w:t xml:space="preserve">One explanation for why terrestrial ectotherms show minimal acclimation capacity may be related to the fact that terrestrial ectotherms, were, on average acclimated for significantly less time than ectotherms from aquatic </w:t>
-      </w:r>
-      <w:proofErr w:type="gramStart"/>
-      <w:r>
-        <w:t>habitats .</w:t>
-      </w:r>
-      <w:proofErr w:type="gramEnd"/>
-      <w:r>
-        <w:t xml:space="preserve"> Rates of acclimation have been shown to be faster for many terrestrial groups compared to aquatic organisms [e.g., amphibians and reptiles have higher rates of acclimation than fishes; See Einum &amp; Burton (2023)]. However, faster rates of acclimation would result in opposite patterns to those we observed – in other words, terrestrial species would be more likely to exhibit lower </w:t>
+        <w:t xml:space="preserve"> differed by only 7.942601% across all habitats (95%CI: 4.7858502 to 11.2428758%). Ectotherms in marine and freshwater environments showed partial compensation of physiological rates (</w:t>
+      </w:r>
+      <w:hyperlink w:anchor="fig-1">
+        <w:r>
+          <w:rPr>
+            <w:rStyle w:val="Hyperlink"/>
+          </w:rPr>
+          <w:t>Figure 1</w:t>
+        </w:r>
+      </w:hyperlink>
+      <w:r>
+        <w:t xml:space="preserve"> B) amounting to reduced </w:t>
       </w:r>
       <m:oMath>
         <m:r>
@@ -7199,6 +6920,456 @@
         </m:sSub>
       </m:oMath>
       <w:r>
+        <w:t xml:space="preserve"> of 10.1151427% (95% CI: 6.0391131 to 14.1246045) in freshwater and 9.2635907% (95% CI: 2.6165698 to 15.7998426) in marine environments. In contrast, terrestrial ectotherms showed no acclimation (possibly even inverse acclimation) – showing a 4.4490697% increase in </w:t>
+      </w:r>
+      <m:oMath>
+        <m:r>
+          <w:rPr>
+            <w:rFonts w:ascii="Cambria Math" w:hAnsi="Cambria Math"/>
+          </w:rPr>
+          <m:t>lnR</m:t>
+        </m:r>
+        <m:sSub>
+          <m:sSubPr>
+            <m:ctrlPr>
+              <w:rPr>
+                <w:rFonts w:ascii="Cambria Math" w:hAnsi="Cambria Math"/>
+              </w:rPr>
+            </m:ctrlPr>
+          </m:sSubPr>
+          <m:e>
+            <m:r>
+              <w:rPr>
+                <w:rFonts w:ascii="Cambria Math" w:hAnsi="Cambria Math"/>
+              </w:rPr>
+              <m:t>R</m:t>
+            </m:r>
+          </m:e>
+          <m:sub>
+            <m:sSub>
+              <m:sSubPr>
+                <m:ctrlPr>
+                  <w:rPr>
+                    <w:rFonts w:ascii="Cambria Math" w:hAnsi="Cambria Math"/>
+                  </w:rPr>
+                </m:ctrlPr>
+              </m:sSubPr>
+              <m:e>
+                <m:sSub>
+                  <m:sSubPr>
+                    <m:ctrlPr>
+                      <w:rPr>
+                        <w:rFonts w:ascii="Cambria Math" w:hAnsi="Cambria Math"/>
+                      </w:rPr>
+                    </m:ctrlPr>
+                  </m:sSubPr>
+                  <m:e>
+                    <m:r>
+                      <w:rPr>
+                        <w:rFonts w:ascii="Cambria Math" w:hAnsi="Cambria Math"/>
+                      </w:rPr>
+                      <m:t>Q</m:t>
+                    </m:r>
+                  </m:e>
+                  <m:sub>
+                    <m:r>
+                      <w:rPr>
+                        <w:rFonts w:ascii="Cambria Math" w:hAnsi="Cambria Math"/>
+                      </w:rPr>
+                      <m:t>10</m:t>
+                    </m:r>
+                  </m:sub>
+                </m:sSub>
+              </m:e>
+              <m:sub>
+                <m:r>
+                  <w:rPr>
+                    <w:rFonts w:ascii="Cambria Math" w:hAnsi="Cambria Math"/>
+                  </w:rPr>
+                  <m:t>acclimation</m:t>
+                </m:r>
+              </m:sub>
+            </m:sSub>
+          </m:sub>
+        </m:sSub>
+      </m:oMath>
+      <w:r>
+        <w:t xml:space="preserve"> (95% CI: 0.1937765 to 11.4392369, </w:t>
+      </w:r>
+      <w:hyperlink w:anchor="fig-1">
+        <w:r>
+          <w:rPr>
+            <w:rStyle w:val="Hyperlink"/>
+          </w:rPr>
+          <w:t>Figure 1</w:t>
+        </w:r>
+      </w:hyperlink>
+      <w:r>
+        <w:t xml:space="preserve"> B). Considering acute responses of animals acclimated to high temperatures are generally slightly elevated compared to cold acclimated animals (~7%; </w:t>
+      </w:r>
+      <m:oMath>
+        <m:r>
+          <w:rPr>
+            <w:rFonts w:ascii="Cambria Math" w:hAnsi="Cambria Math"/>
+          </w:rPr>
+          <m:t>β</m:t>
+        </m:r>
+      </m:oMath>
+      <w:r>
+        <w:t xml:space="preserve"> = 0.0692282, 95% CI: 0.0352333 to 0.1032231, p &lt; 0.001), acclimatization is not likely going to provide adaptive benefits under climate change.</w:t>
+      </w:r>
+    </w:p>
+    <w:tbl>
+      <w:tblPr>
+        <w:tblStyle w:val="Table"/>
+        <w:tblW w:w="5000" w:type="pct"/>
+        <w:tblLook w:val="0000" w:firstRow="0" w:lastRow="0" w:firstColumn="0" w:lastColumn="0" w:noHBand="0" w:noVBand="0"/>
+      </w:tblPr>
+      <w:tblGrid>
+        <w:gridCol w:w="10538"/>
+      </w:tblGrid>
+      <w:tr>
+        <w:tc>
+          <w:tcPr>
+            <w:tcW w:w="0" w:type="auto"/>
+          </w:tcPr>
+          <w:p>
+            <w:pPr>
+              <w:pStyle w:val="Figure"/>
+              <w:jc w:val="center"/>
+            </w:pPr>
+            <w:bookmarkStart w:id="25" w:name="fig-1"/>
+            <w:r>
+              <w:rPr>
+                <w:noProof/>
+              </w:rPr>
+              <w:drawing>
+                <wp:inline distT="0" distB="0" distL="0" distR="0" wp14:anchorId="62EECBF6" wp14:editId="7E1389E9">
+                  <wp:extent cx="6680200" cy="4925214"/>
+                  <wp:effectExtent l="0" t="0" r="0" b="0"/>
+                  <wp:docPr id="44" name="Picture"/>
+                  <wp:cNvGraphicFramePr/>
+                  <a:graphic xmlns:a="http://schemas.openxmlformats.org/drawingml/2006/main">
+                    <a:graphicData uri="http://schemas.openxmlformats.org/drawingml/2006/picture">
+                      <pic:pic xmlns:pic="http://schemas.openxmlformats.org/drawingml/2006/picture">
+                        <pic:nvPicPr>
+                          <pic:cNvPr id="45" name="Picture" descr="ms_files/figure-docx/fig-1-1.png"/>
+                          <pic:cNvPicPr>
+                            <a:picLocks noChangeAspect="1" noChangeArrowheads="1"/>
+                          </pic:cNvPicPr>
+                        </pic:nvPicPr>
+                        <pic:blipFill>
+                          <a:blip r:embed="rId7"/>
+                          <a:stretch>
+                            <a:fillRect/>
+                          </a:stretch>
+                        </pic:blipFill>
+                        <pic:spPr bwMode="auto">
+                          <a:xfrm>
+                            <a:off x="0" y="0"/>
+                            <a:ext cx="6680200" cy="4925214"/>
+                          </a:xfrm>
+                          <a:prstGeom prst="rect">
+                            <a:avLst/>
+                          </a:prstGeom>
+                          <a:noFill/>
+                          <a:ln w="9525">
+                            <a:noFill/>
+                            <a:headEnd/>
+                            <a:tailEnd/>
+                          </a:ln>
+                        </pic:spPr>
+                      </pic:pic>
+                    </a:graphicData>
+                  </a:graphic>
+                </wp:inline>
+              </w:drawing>
+            </w:r>
+          </w:p>
+          <w:p>
+            <w:pPr>
+              <w:pStyle w:val="ImageCaption"/>
+              <w:spacing w:before="200"/>
+            </w:pPr>
+            <w:r>
+              <w:rPr>
+                <w:b/>
+                <w:bCs/>
+              </w:rPr>
+              <w:t>Fig</w:t>
+            </w:r>
+            <w:r>
+              <w:t> 1</w:t>
+            </w:r>
+            <w:r>
+              <w:rPr>
+                <w:b/>
+                <w:bCs/>
+              </w:rPr>
+              <w:t>-</w:t>
+            </w:r>
+            <w:r>
+              <w:t xml:space="preserve"> Taxonomic distribution of acute and acclimation Q10 estimates across major habitats. </w:t>
+            </w:r>
+            <w:r>
+              <w:rPr>
+                <w:b/>
+                <w:bCs/>
+              </w:rPr>
+              <w:t>A)</w:t>
+            </w:r>
+            <w:r>
+              <w:t xml:space="preserve"> Phylogenetic distribution of taxa contained within the data. The total number of acute and acclimation type Q10 effect sizes are highlighted as well as whether the taxa is marine, freshwater or terrestrial. Silouettes are representative taxa of major clades within the tree. </w:t>
+            </w:r>
+            <w:r>
+              <w:rPr>
+                <w:b/>
+                <w:bCs/>
+              </w:rPr>
+              <w:t>B)</w:t>
+            </w:r>
+            <w:r>
+              <w:t xml:space="preserve"> Acute and Acclimation lnRR Q10 across marine, freshwater, and terrestrial environments. </w:t>
+            </w:r>
+            <w:r>
+              <w:rPr>
+                <w:b/>
+                <w:bCs/>
+              </w:rPr>
+              <w:t>C)</w:t>
+            </w:r>
+            <w:r>
+              <w:t xml:space="preserve"> lnCVR Q10 across traits for marine, freshwater and terrestrial systems. Note there were no differences between acute and acclimation Q10 types. k = total number of effect size estimates while the numbers in brackets indicate the number of species.</w:t>
+            </w:r>
+          </w:p>
+        </w:tc>
+        <w:bookmarkEnd w:id="25"/>
+      </w:tr>
+    </w:tbl>
+    <w:p>
+      <w:pPr>
+        <w:pStyle w:val="BodyText"/>
+      </w:pPr>
+      <w:r>
+        <w:t xml:space="preserve"> </w:t>
+      </w:r>
+    </w:p>
+    <w:tbl>
+      <w:tblPr>
+        <w:tblStyle w:val="Table"/>
+        <w:tblW w:w="5000" w:type="pct"/>
+        <w:tblLook w:val="0000" w:firstRow="0" w:lastRow="0" w:firstColumn="0" w:lastColumn="0" w:noHBand="0" w:noVBand="0"/>
+      </w:tblPr>
+      <w:tblGrid>
+        <w:gridCol w:w="10538"/>
+      </w:tblGrid>
+      <w:tr>
+        <w:tc>
+          <w:tcPr>
+            <w:tcW w:w="0" w:type="auto"/>
+          </w:tcPr>
+          <w:p>
+            <w:pPr>
+              <w:pStyle w:val="Figure"/>
+              <w:jc w:val="center"/>
+            </w:pPr>
+            <w:bookmarkStart w:id="26" w:name="fig-2"/>
+            <w:r>
+              <w:rPr>
+                <w:noProof/>
+              </w:rPr>
+              <w:lastRenderedPageBreak/>
+              <w:drawing>
+                <wp:inline distT="0" distB="0" distL="0" distR="0" wp14:anchorId="4E9E9EEA" wp14:editId="364346CF">
+                  <wp:extent cx="6680200" cy="1668575"/>
+                  <wp:effectExtent l="0" t="0" r="0" b="0"/>
+                  <wp:docPr id="48" name="Picture"/>
+                  <wp:cNvGraphicFramePr/>
+                  <a:graphic xmlns:a="http://schemas.openxmlformats.org/drawingml/2006/main">
+                    <a:graphicData uri="http://schemas.openxmlformats.org/drawingml/2006/picture">
+                      <pic:pic xmlns:pic="http://schemas.openxmlformats.org/drawingml/2006/picture">
+                        <pic:nvPicPr>
+                          <pic:cNvPr id="49" name="Picture" descr="ms_files/figure-docx/fig-2-1.png"/>
+                          <pic:cNvPicPr>
+                            <a:picLocks noChangeAspect="1" noChangeArrowheads="1"/>
+                          </pic:cNvPicPr>
+                        </pic:nvPicPr>
+                        <pic:blipFill>
+                          <a:blip r:embed="rId8"/>
+                          <a:stretch>
+                            <a:fillRect/>
+                          </a:stretch>
+                        </pic:blipFill>
+                        <pic:spPr bwMode="auto">
+                          <a:xfrm>
+                            <a:off x="0" y="0"/>
+                            <a:ext cx="6680200" cy="1668575"/>
+                          </a:xfrm>
+                          <a:prstGeom prst="rect">
+                            <a:avLst/>
+                          </a:prstGeom>
+                          <a:noFill/>
+                          <a:ln w="9525">
+                            <a:noFill/>
+                            <a:headEnd/>
+                            <a:tailEnd/>
+                          </a:ln>
+                        </pic:spPr>
+                      </pic:pic>
+                    </a:graphicData>
+                  </a:graphic>
+                </wp:inline>
+              </w:drawing>
+            </w:r>
+          </w:p>
+          <w:p>
+            <w:pPr>
+              <w:pStyle w:val="ImageCaption"/>
+              <w:spacing w:before="200"/>
+            </w:pPr>
+            <w:r>
+              <w:rPr>
+                <w:b/>
+                <w:bCs/>
+              </w:rPr>
+              <w:t>Fig</w:t>
+            </w:r>
+            <w:r>
+              <w:t> 2</w:t>
+            </w:r>
+            <w:r>
+              <w:rPr>
+                <w:b/>
+                <w:bCs/>
+              </w:rPr>
+              <w:t>-</w:t>
+            </w:r>
+            <w:r>
+              <w:t xml:space="preserve"> Acute and Acclimation lnRR q10 across traits for A) marine, B) freshwater and C) terrestrial systems</w:t>
+            </w:r>
+          </w:p>
+        </w:tc>
+        <w:bookmarkEnd w:id="26"/>
+      </w:tr>
+    </w:tbl>
+    <w:p>
+      <w:pPr>
+        <w:pStyle w:val="Heading3"/>
+      </w:pPr>
+      <w:bookmarkStart w:id="27" w:name="X3393869c47f435e9cf00f18ea1403d82e4fa8de"/>
+      <w:bookmarkEnd w:id="24"/>
+      <w:r>
+        <w:rPr>
+          <w:i/>
+          <w:iCs/>
+        </w:rPr>
+        <w:t>Does the opportunity for selection differ across terrestrial and aquatic ectotherms?</w:t>
+      </w:r>
+    </w:p>
+    <w:p>
+      <w:pPr>
+        <w:pStyle w:val="Heading3"/>
+      </w:pPr>
+      <w:bookmarkStart w:id="28" w:name="Xc10ebb43a1744a2445867384f67c174e2ec2054"/>
+      <w:bookmarkEnd w:id="27"/>
+      <w:r>
+        <w:rPr>
+          <w:i/>
+          <w:iCs/>
+        </w:rPr>
+        <w:t>Does climate variability predict acclimation capacity among aquatic and terrestrial ectotherms?</w:t>
+      </w:r>
+    </w:p>
+    <w:p>
+      <w:pPr>
+        <w:pStyle w:val="Heading2"/>
+      </w:pPr>
+      <w:bookmarkStart w:id="29" w:name="discussion"/>
+      <w:bookmarkEnd w:id="23"/>
+      <w:bookmarkEnd w:id="28"/>
+      <w:r>
+        <w:t>Discussion</w:t>
+      </w:r>
+    </w:p>
+    <w:p>
+      <w:pPr>
+        <w:pStyle w:val="FirstParagraph"/>
+      </w:pPr>
+      <w:r>
+        <w:t xml:space="preserve">One explanation for why terrestrial ectotherms show minimal acclimation capacity may be related to the fact that terrestrial ectotherms, were, on average acclimated for significantly less time than ectotherms from aquatic habitats . Rates of acclimation have been shown to be faster for many terrestrial groups compared to aquatic organisms [e.g., amphibians and reptiles have higher rates of acclimation than fishes; See Einum &amp; Burton (2023)]. However, faster rates of acclimation would result in opposite patterns to those we observed – in other words, terrestrial species would be more likely to exhibit lower </w:t>
+      </w:r>
+      <m:oMath>
+        <m:r>
+          <w:rPr>
+            <w:rFonts w:ascii="Cambria Math" w:hAnsi="Cambria Math"/>
+          </w:rPr>
+          <m:t>lnR</m:t>
+        </m:r>
+        <m:sSub>
+          <m:sSubPr>
+            <m:ctrlPr>
+              <w:rPr>
+                <w:rFonts w:ascii="Cambria Math" w:hAnsi="Cambria Math"/>
+              </w:rPr>
+            </m:ctrlPr>
+          </m:sSubPr>
+          <m:e>
+            <m:r>
+              <w:rPr>
+                <w:rFonts w:ascii="Cambria Math" w:hAnsi="Cambria Math"/>
+              </w:rPr>
+              <m:t>R</m:t>
+            </m:r>
+          </m:e>
+          <m:sub>
+            <m:sSub>
+              <m:sSubPr>
+                <m:ctrlPr>
+                  <w:rPr>
+                    <w:rFonts w:ascii="Cambria Math" w:hAnsi="Cambria Math"/>
+                  </w:rPr>
+                </m:ctrlPr>
+              </m:sSubPr>
+              <m:e>
+                <m:sSub>
+                  <m:sSubPr>
+                    <m:ctrlPr>
+                      <w:rPr>
+                        <w:rFonts w:ascii="Cambria Math" w:hAnsi="Cambria Math"/>
+                      </w:rPr>
+                    </m:ctrlPr>
+                  </m:sSubPr>
+                  <m:e>
+                    <m:r>
+                      <w:rPr>
+                        <w:rFonts w:ascii="Cambria Math" w:hAnsi="Cambria Math"/>
+                      </w:rPr>
+                      <m:t>Q</m:t>
+                    </m:r>
+                  </m:e>
+                  <m:sub>
+                    <m:r>
+                      <w:rPr>
+                        <w:rFonts w:ascii="Cambria Math" w:hAnsi="Cambria Math"/>
+                      </w:rPr>
+                      <m:t>10</m:t>
+                    </m:r>
+                  </m:sub>
+                </m:sSub>
+              </m:e>
+              <m:sub>
+                <m:r>
+                  <w:rPr>
+                    <w:rFonts w:ascii="Cambria Math" w:hAnsi="Cambria Math"/>
+                  </w:rPr>
+                  <m:t>acclimation</m:t>
+                </m:r>
+              </m:sub>
+            </m:sSub>
+          </m:sub>
+        </m:sSub>
+      </m:oMath>
+      <w:r>
         <w:t xml:space="preserve"> compared to </w:t>
       </w:r>
       <m:oMath>
@@ -7280,8 +7451,8 @@
       <w:pPr>
         <w:pStyle w:val="Heading2"/>
       </w:pPr>
-      <w:bookmarkStart w:id="22" w:name="references"/>
-      <w:bookmarkEnd w:id="21"/>
+      <w:bookmarkStart w:id="30" w:name="references"/>
+      <w:bookmarkEnd w:id="29"/>
       <w:r>
         <w:t>References</w:t>
       </w:r>
@@ -7295,8 +7466,8 @@
       <w:pPr>
         <w:pStyle w:val="Bibliography"/>
       </w:pPr>
-      <w:bookmarkStart w:id="23" w:name="ref-Bulgarella2015"/>
-      <w:bookmarkStart w:id="24" w:name="refs"/>
+      <w:bookmarkStart w:id="31" w:name="ref-Bulgarella2015-yl"/>
+      <w:bookmarkStart w:id="32" w:name="refs"/>
       <w:r>
         <w:t xml:space="preserve">Bulgarella, M., Trewick, S.A., Godfrey, A.J.R., Sinclair, B.J. &amp; Morgan-Richards, M. (2015). Elevational variation in adult body size and growth rate but not in metabolic rate in the tree weta hemideina crassidens. </w:t>
       </w:r>
@@ -7305,7 +7476,7 @@
           <w:i/>
           <w:iCs/>
         </w:rPr>
-        <w:t>Journal of Insect physiology</w:t>
+        <w:t>J. Insect Physiol.</w:t>
       </w:r>
       <w:r>
         <w:t>, 75, 30–38.</w:t>
@@ -7315,45 +7486,37 @@
       <w:pPr>
         <w:pStyle w:val="Bibliography"/>
       </w:pPr>
-      <w:bookmarkStart w:id="25" w:name="ref-Burkner2017"/>
-      <w:bookmarkEnd w:id="23"/>
-      <w:r>
-        <w:t xml:space="preserve">Bürkner, P.-C. (2017). Brms: An r package for bayesian multilevel models using stan. </w:t>
-      </w:r>
-      <w:r>
-        <w:rPr>
-          <w:i/>
-          <w:iCs/>
-        </w:rPr>
-        <w:t>Journal of Statistical Software</w:t>
-      </w:r>
-      <w:r>
-        <w:t>, 80, 1–28., doi:10.18637/</w:t>
-      </w:r>
-      <w:proofErr w:type="gramStart"/>
-      <w:r>
-        <w:t>jss.v080.i</w:t>
-      </w:r>
-      <w:proofErr w:type="gramEnd"/>
-      <w:r>
-        <w:t>01.</w:t>
+      <w:bookmarkStart w:id="33" w:name="ref-Burkner2017-wg"/>
+      <w:bookmarkEnd w:id="31"/>
+      <w:r>
+        <w:t xml:space="preserve">Bürkner, P.-C. (2017). Brms: An R package for bayesian multilevel models using stan. </w:t>
+      </w:r>
+      <w:r>
+        <w:rPr>
+          <w:i/>
+          <w:iCs/>
+        </w:rPr>
+        <w:t>J. Stat. Softw.</w:t>
+      </w:r>
+      <w:r>
+        <w:t>, 80, 1–28., doi:10.18637/jss.v080.i01.</w:t>
       </w:r>
     </w:p>
     <w:p>
       <w:pPr>
         <w:pStyle w:val="Bibliography"/>
       </w:pPr>
-      <w:bookmarkStart w:id="26" w:name="ref-Burkner2018"/>
-      <w:bookmarkEnd w:id="25"/>
-      <w:r>
-        <w:t xml:space="preserve">Bürkner, P.-C. (2018). Advanced bayesian multilevel modeling with the r package brms. </w:t>
-      </w:r>
-      <w:r>
-        <w:rPr>
-          <w:i/>
-          <w:iCs/>
-        </w:rPr>
-        <w:t>The R Journal</w:t>
+      <w:bookmarkStart w:id="34" w:name="ref-Burkner2018-ur"/>
+      <w:bookmarkEnd w:id="33"/>
+      <w:r>
+        <w:t xml:space="preserve">Bürkner, P.-C. (2018). Advanced bayesian multilevel modeling with the R package brms. </w:t>
+      </w:r>
+      <w:r>
+        <w:rPr>
+          <w:i/>
+          <w:iCs/>
+        </w:rPr>
+        <w:t>R J.</w:t>
       </w:r>
       <w:r>
         <w:t>, 10, 395–411.</w:t>
@@ -7363,8 +7526,8 @@
       <w:pPr>
         <w:pStyle w:val="Bibliography"/>
       </w:pPr>
-      <w:bookmarkStart w:id="27" w:name="ref-Einum2023"/>
-      <w:bookmarkEnd w:id="26"/>
+      <w:bookmarkStart w:id="35" w:name="ref-Einum2023-lz"/>
+      <w:bookmarkEnd w:id="34"/>
       <w:r>
         <w:t xml:space="preserve">Einum, S. &amp; Burton, T. (2023). Divergence in rates of phenotypic plasticty among ectotherms. </w:t>
       </w:r>
@@ -7373,7 +7536,7 @@
           <w:i/>
           <w:iCs/>
         </w:rPr>
-        <w:t>Ecology Letters</w:t>
+        <w:t>Ecol. Lett.</w:t>
       </w:r>
       <w:r>
         <w:t>, 26, 147–156.</w:t>
@@ -7383,8 +7546,8 @@
       <w:pPr>
         <w:pStyle w:val="Bibliography"/>
       </w:pPr>
-      <w:bookmarkStart w:id="28" w:name="ref-Grafen1989"/>
-      <w:bookmarkEnd w:id="27"/>
+      <w:bookmarkStart w:id="36" w:name="ref-Grafen1989-pr"/>
+      <w:bookmarkEnd w:id="35"/>
       <w:r>
         <w:t xml:space="preserve">Grafen, A. (1989). The phylogenetic regression. </w:t>
       </w:r>
@@ -7393,7 +7556,7 @@
           <w:i/>
           <w:iCs/>
         </w:rPr>
-        <w:t>Philosophical Transactions of the Royal Society of London. Series B, Biological Sciences</w:t>
+        <w:t>Philos. Trans. R. Soc. Lond. B Biol. Sci.</w:t>
       </w:r>
       <w:r>
         <w:t>, 326, 119–157.</w:t>
@@ -7403,8 +7566,8 @@
       <w:pPr>
         <w:pStyle w:val="Bibliography"/>
       </w:pPr>
-      <w:bookmarkStart w:id="29" w:name="ref-Gunderson2015"/>
-      <w:bookmarkEnd w:id="28"/>
+      <w:bookmarkStart w:id="37" w:name="ref-Gunderson2015-hz"/>
+      <w:bookmarkEnd w:id="36"/>
       <w:r>
         <w:t xml:space="preserve">Gunderson, A.R. &amp; Stillman, J.H. (2015). Plasticity in thermal tolerance has limited potential to buffer ectotherms from global warming. </w:t>
       </w:r>
@@ -7423,8 +7586,8 @@
       <w:pPr>
         <w:pStyle w:val="Bibliography"/>
       </w:pPr>
-      <w:bookmarkStart w:id="30" w:name="ref-Havird2020"/>
-      <w:bookmarkEnd w:id="29"/>
+      <w:bookmarkStart w:id="38" w:name="ref-Havird2020-mj"/>
+      <w:bookmarkEnd w:id="37"/>
       <w:r>
         <w:t xml:space="preserve">Havird, J.C., Neuwald, J.L., Shah, A.A., Mauro, A., Marshall, C.A. &amp; Ghalambor, C.K. (2020). Distinguishing between active plasticity due to thermal acclimation and passive plasticity due to Q10 effects: Why methodology matters. </w:t>
       </w:r>
@@ -7433,7 +7596,7 @@
           <w:i/>
           <w:iCs/>
         </w:rPr>
-        <w:t>Functional Ecology</w:t>
+        <w:t>Funct. Ecol.</w:t>
       </w:r>
       <w:r>
         <w:t>, 0, 1–14.</w:t>
@@ -7443,9 +7606,10 @@
       <w:pPr>
         <w:pStyle w:val="Bibliography"/>
       </w:pPr>
-      <w:bookmarkStart w:id="31" w:name="ref-hedges1999meta"/>
-      <w:bookmarkEnd w:id="30"/>
-      <w:r>
+      <w:bookmarkStart w:id="39" w:name="ref-Hedges1999-de"/>
+      <w:bookmarkEnd w:id="38"/>
+      <w:r>
+        <w:lastRenderedPageBreak/>
         <w:t xml:space="preserve">Hedges, L.V., Gurevitch, J. &amp; Curtis, P.S. (1999). The meta-analysis of response ratios in experimental ecology. </w:t>
       </w:r>
       <w:r>
@@ -7463,8 +7627,8 @@
       <w:pPr>
         <w:pStyle w:val="Bibliography"/>
       </w:pPr>
-      <w:bookmarkStart w:id="32" w:name="ref-Hersbach2020"/>
-      <w:bookmarkEnd w:id="31"/>
+      <w:bookmarkStart w:id="40" w:name="ref-Hersbach2020-hx"/>
+      <w:bookmarkEnd w:id="39"/>
       <w:r>
         <w:t xml:space="preserve">Hersbach, H., Bell, B., Berrisford, P., Hirahara, S., Horányi, A., Muñoz-Sabater, J., </w:t>
       </w:r>
@@ -7483,7 +7647,7 @@
           <w:i/>
           <w:iCs/>
         </w:rPr>
-        <w:t>Quarterly Journal of the Royal Meteorological Society</w:t>
+        <w:t>Quart. J. Roy. Meteor. Soc.</w:t>
       </w:r>
       <w:r>
         <w:t>, 146, 1999–2049.</w:t>
@@ -7493,8 +7657,8 @@
       <w:pPr>
         <w:pStyle w:val="Bibliography"/>
       </w:pPr>
-      <w:bookmarkStart w:id="33" w:name="ref-laj2011"/>
-      <w:bookmarkEnd w:id="32"/>
+      <w:bookmarkStart w:id="41" w:name="ref-Lajeunesse2011-fq"/>
+      <w:bookmarkEnd w:id="40"/>
       <w:r>
         <w:t xml:space="preserve">Lajeunesse, M.J. (2011). On the meta-analysis of response ratios for studies with correlated and multi-group designs. </w:t>
       </w:r>
@@ -7513,17 +7677,17 @@
       <w:pPr>
         <w:pStyle w:val="Bibliography"/>
       </w:pPr>
-      <w:bookmarkStart w:id="34" w:name="ref-rotl2016"/>
-      <w:bookmarkEnd w:id="33"/>
-      <w:r>
-        <w:t xml:space="preserve">Michonneau, F., Brown, J.W. &amp; Winter, D.J. (2016). Rotl: An r package to interact with the open tree of life data. </w:t>
-      </w:r>
-      <w:r>
-        <w:rPr>
-          <w:i/>
-          <w:iCs/>
-        </w:rPr>
-        <w:t>Methods in Ecology and Evolution</w:t>
+      <w:bookmarkStart w:id="42" w:name="ref-Michonneau2016-if"/>
+      <w:bookmarkEnd w:id="41"/>
+      <w:r>
+        <w:t xml:space="preserve">Michonneau, F., Brown, J.W. &amp; Winter, D.J. (2016). Rotl: An R package to interact with the open tree of life data. </w:t>
+      </w:r>
+      <w:r>
+        <w:rPr>
+          <w:i/>
+          <w:iCs/>
+        </w:rPr>
+        <w:t>Methods Ecol. Evol.</w:t>
       </w:r>
       <w:r>
         <w:t>, 7, 1476-1481. doi:10.1111/2041-210X.12593.</w:t>
@@ -7533,10 +7697,9 @@
       <w:pPr>
         <w:pStyle w:val="Bibliography"/>
       </w:pPr>
-      <w:bookmarkStart w:id="35" w:name="ref-Nakagawa2021c"/>
-      <w:bookmarkEnd w:id="34"/>
-      <w:r>
-        <w:lastRenderedPageBreak/>
+      <w:bookmarkStart w:id="43" w:name="ref-Nakagawa2021-ls"/>
+      <w:bookmarkEnd w:id="42"/>
+      <w:r>
         <w:t xml:space="preserve">Nakagawa, S., Lagisz, M., O’Dea, R.E., Rutkowska, J., Yang, Y., Noble, D.W.A., </w:t>
       </w:r>
       <w:r>
@@ -7547,15 +7710,7 @@
         <w:t>et al.</w:t>
       </w:r>
       <w:r>
-        <w:t xml:space="preserve"> (2021a). The orchard plot: </w:t>
-      </w:r>
-      <w:proofErr w:type="gramStart"/>
-      <w:r>
-        <w:t>Cultivating forest</w:t>
-      </w:r>
-      <w:proofErr w:type="gramEnd"/>
-      <w:r>
-        <w:t xml:space="preserve"> plots for use in ecology, evolution and beyond. </w:t>
+        <w:t xml:space="preserve"> (2021a). The orchard plot: Cultivating forest plots for use in ecology, evolution and beyond. </w:t>
       </w:r>
       <w:r>
         <w:rPr>
@@ -7572,8 +7727,8 @@
       <w:pPr>
         <w:pStyle w:val="Bibliography"/>
       </w:pPr>
-      <w:bookmarkStart w:id="36" w:name="ref-nakagawa2015meta"/>
-      <w:bookmarkEnd w:id="35"/>
+      <w:bookmarkStart w:id="44" w:name="ref-Nakagawa2015-fo"/>
+      <w:bookmarkEnd w:id="43"/>
       <w:r>
         <w:t xml:space="preserve">Nakagawa, S., Poulin, R., Mengersen, K., Reinhold, K., Engqvist, L., Lagisz, M., </w:t>
       </w:r>
@@ -7592,7 +7747,7 @@
           <w:i/>
           <w:iCs/>
         </w:rPr>
-        <w:t>Methods in Ecology and Evolution</w:t>
+        <w:t>Methods Ecol. Evol.</w:t>
       </w:r>
       <w:r>
         <w:t>, 6, 143–152.</w:t>
@@ -7602,17 +7757,17 @@
       <w:pPr>
         <w:pStyle w:val="Bibliography"/>
       </w:pPr>
-      <w:bookmarkStart w:id="37" w:name="ref-NakagawaSantos2012"/>
-      <w:bookmarkEnd w:id="36"/>
-      <w:r>
-        <w:t xml:space="preserve">Nakagawa, S. &amp; Santos, E.S. (2012). Methodological issues and advances in biological meta-analysis. </w:t>
-      </w:r>
-      <w:r>
-        <w:rPr>
-          <w:i/>
-          <w:iCs/>
-        </w:rPr>
-        <w:t>Evolutionary Ecology</w:t>
+      <w:bookmarkStart w:id="45" w:name="ref-Nakagawa2012-oc"/>
+      <w:bookmarkEnd w:id="44"/>
+      <w:r>
+        <w:t xml:space="preserve">Nakagawa, S. &amp; Santos, E.S.A. (2012). Methodological issues and advances in biological meta-analysis. </w:t>
+      </w:r>
+      <w:r>
+        <w:rPr>
+          <w:i/>
+          <w:iCs/>
+        </w:rPr>
+        <w:t>Evol. Ecol.</w:t>
       </w:r>
       <w:r>
         <w:t>, 26, 1253–1274.</w:t>
@@ -7622,8 +7777,8 @@
       <w:pPr>
         <w:pStyle w:val="Bibliography"/>
       </w:pPr>
-      <w:bookmarkStart w:id="38" w:name="ref-Nakagawa2021"/>
-      <w:bookmarkEnd w:id="37"/>
+      <w:bookmarkStart w:id="46" w:name="ref-Nakagawa2021-uf"/>
+      <w:bookmarkEnd w:id="45"/>
       <w:r>
         <w:t xml:space="preserve">Nakagawa, S., Senior, A.M., Viechtbauer, W. &amp; Noble, D.W.A. (2021b). An assessment of statistical methods for non-independent data in ecological meta-analyses: comment. </w:t>
       </w:r>
@@ -7642,8 +7797,8 @@
       <w:pPr>
         <w:pStyle w:val="Bibliography"/>
       </w:pPr>
-      <w:bookmarkStart w:id="39" w:name="ref-Noble2022"/>
-      <w:bookmarkEnd w:id="38"/>
+      <w:bookmarkStart w:id="47" w:name="ref-Noble2022-ty"/>
+      <w:bookmarkEnd w:id="46"/>
       <w:r>
         <w:t xml:space="preserve">Noble, D.W.A., Pottier, P., Lagisz, M., Burke, S., Drobniak, S.M., O’Dea, R.E., </w:t>
       </w:r>
@@ -7662,7 +7817,7 @@
           <w:i/>
           <w:iCs/>
         </w:rPr>
-        <w:t>Journal of Experimental Biology</w:t>
+        <w:t>J. Exp. Biol.</w:t>
       </w:r>
       <w:r>
         <w:t>, 225, jeb243225.</w:t>
@@ -7672,8 +7827,8 @@
       <w:pPr>
         <w:pStyle w:val="Bibliography"/>
       </w:pPr>
-      <w:bookmarkStart w:id="40" w:name="ref-ouzzani2016"/>
-      <w:bookmarkEnd w:id="39"/>
+      <w:bookmarkStart w:id="48" w:name="ref-Ouzzani2016-ge"/>
+      <w:bookmarkEnd w:id="47"/>
       <w:r>
         <w:t xml:space="preserve">Ouzzani, M., Hammady, H., Fedorowicz, Z. &amp; Elmagarmid, A. (2016). Rayyan—a web and mobile app for systematic reviews. </w:t>
       </w:r>
@@ -7682,7 +7837,7 @@
           <w:i/>
           <w:iCs/>
         </w:rPr>
-        <w:t>Systematic Reviews</w:t>
+        <w:t>Syst. Rev.</w:t>
       </w:r>
       <w:r>
         <w:t>, 5, 210–220.</w:t>
@@ -7692,8 +7847,8 @@
       <w:pPr>
         <w:pStyle w:val="Bibliography"/>
       </w:pPr>
-      <w:bookmarkStart w:id="41" w:name="ref-ape"/>
-      <w:bookmarkEnd w:id="40"/>
+      <w:bookmarkStart w:id="49" w:name="ref-Paradis2019-gx"/>
+      <w:bookmarkEnd w:id="48"/>
       <w:r>
         <w:t xml:space="preserve">Paradis, E. &amp; Schliep, K. (2019). Ape 5.0: An environment for modern phylogenetics and evolutionary analyses in R. </w:t>
       </w:r>
@@ -7712,25 +7867,17 @@
       <w:pPr>
         <w:pStyle w:val="Bibliography"/>
       </w:pPr>
-      <w:bookmarkStart w:id="42" w:name="ref-Pick2019"/>
-      <w:bookmarkEnd w:id="41"/>
-      <w:r>
-        <w:t xml:space="preserve">Pick, J.L., Nakagawa, S. &amp; Noble, D.W.A. (2019). Reproducible, </w:t>
-      </w:r>
-      <w:proofErr w:type="gramStart"/>
-      <w:r>
-        <w:t>flexible</w:t>
-      </w:r>
-      <w:proofErr w:type="gramEnd"/>
-      <w:r>
-        <w:t xml:space="preserve"> and high throughput data extraction from primary literature: The metaDigitise r package. </w:t>
-      </w:r>
-      <w:r>
-        <w:rPr>
-          <w:i/>
-          <w:iCs/>
-        </w:rPr>
-        <w:t>Methods in Ecology and Evolution</w:t>
+      <w:bookmarkStart w:id="50" w:name="ref-Pick2019-mg"/>
+      <w:bookmarkEnd w:id="49"/>
+      <w:r>
+        <w:t xml:space="preserve">Pick, J.L., Nakagawa, S. &amp; Noble, D.W.A. (2019). Reproducible, flexible and high throughput data extraction from primary literature: The metaDigitise R package. </w:t>
+      </w:r>
+      <w:r>
+        <w:rPr>
+          <w:i/>
+          <w:iCs/>
+        </w:rPr>
+        <w:t>Methods Ecol. Evol.</w:t>
       </w:r>
       <w:r>
         <w:t>, 10, 426–431.</w:t>
@@ -7740,290 +7887,345 @@
       <w:pPr>
         <w:pStyle w:val="Bibliography"/>
       </w:pPr>
-      <w:bookmarkStart w:id="43" w:name="ref-Pinsky2019"/>
-      <w:bookmarkEnd w:id="42"/>
-      <w:r>
-        <w:t xml:space="preserve">Pinsky, M.L., Eikeset, A.M., McCauley, D.J., Payne, J.L. &amp; Sunday, J.M. (2019). Greater vulnerability to warming of marine versus terrestrial ectotherms. </w:t>
-      </w:r>
-      <w:r>
-        <w:rPr>
-          <w:i/>
-          <w:iCs/>
-        </w:rPr>
-        <w:t>Nature</w:t>
-      </w:r>
-      <w:r>
-        <w:t>, 569, 108–111.</w:t>
+      <w:bookmarkStart w:id="51" w:name="ref-Pierce2021"/>
+      <w:bookmarkEnd w:id="50"/>
+      <w:r>
+        <w:t xml:space="preserve">Pierce, D. (2021). </w:t>
+      </w:r>
+      <w:hyperlink r:id="rId9">
+        <w:r>
+          <w:rPr>
+            <w:rStyle w:val="Hyperlink"/>
+          </w:rPr>
+          <w:t>ncdf4: Interface to unidata netCDF (version 4 or earlier) format data files</w:t>
+        </w:r>
+      </w:hyperlink>
+      <w:r>
+        <w:t>.</w:t>
       </w:r>
     </w:p>
     <w:p>
       <w:pPr>
         <w:pStyle w:val="Bibliography"/>
       </w:pPr>
-      <w:bookmarkStart w:id="44" w:name="ref-Revell2012"/>
-      <w:bookmarkEnd w:id="43"/>
-      <w:r>
-        <w:t xml:space="preserve">Revell, L.J. (2012). Phytools: An r package for phylogenetic comparative biology (and other things). </w:t>
-      </w:r>
-      <w:r>
-        <w:rPr>
-          <w:i/>
-          <w:iCs/>
-        </w:rPr>
-        <w:t>Methods in Ecology and Evolution</w:t>
-      </w:r>
-      <w:r>
-        <w:t>, 3, 217–223.</w:t>
+      <w:bookmarkStart w:id="52" w:name="ref-Pinsky2019-fn"/>
+      <w:bookmarkEnd w:id="51"/>
+      <w:r>
+        <w:t xml:space="preserve">Pinsky, M.L., Eikeset, A.M., McCauley, D.J., Payne, J.L. &amp; Sunday, J.M. (2019). Greater vulnerability to warming of marine versus terrestrial ectotherms. </w:t>
+      </w:r>
+      <w:r>
+        <w:rPr>
+          <w:i/>
+          <w:iCs/>
+        </w:rPr>
+        <w:t>Nature</w:t>
+      </w:r>
+      <w:r>
+        <w:t>, 569, 108–111.</w:t>
       </w:r>
     </w:p>
     <w:p>
       <w:pPr>
         <w:pStyle w:val="Bibliography"/>
       </w:pPr>
-      <w:bookmarkStart w:id="45" w:name="ref-Seebacher2015"/>
-      <w:bookmarkEnd w:id="44"/>
-      <w:r>
-        <w:t xml:space="preserve">Seebacher, F., White, C.R. &amp; Franklin, C.E. (2015). Physiological plasticity increases resilience of ectothermic animals to climate change. </w:t>
-      </w:r>
-      <w:r>
-        <w:rPr>
-          <w:i/>
-          <w:iCs/>
-        </w:rPr>
-        <w:t>Nature Climate Change</w:t>
-      </w:r>
-      <w:r>
-        <w:t>, 5, 61–66.</w:t>
+      <w:bookmarkStart w:id="53" w:name="ref-Revell2012-vq"/>
+      <w:bookmarkEnd w:id="52"/>
+      <w:r>
+        <w:t xml:space="preserve">Revell, L.J. (2012). Phytools: An R package for phylogenetic comparative biology (and other things). </w:t>
+      </w:r>
+      <w:r>
+        <w:rPr>
+          <w:i/>
+          <w:iCs/>
+        </w:rPr>
+        <w:t>Methods Ecol. Evol.</w:t>
+      </w:r>
+      <w:r>
+        <w:t>, 3, 217–223.</w:t>
       </w:r>
     </w:p>
     <w:p>
       <w:pPr>
         <w:pStyle w:val="Bibliography"/>
       </w:pPr>
-      <w:bookmarkStart w:id="46" w:name="ref-Song2021"/>
-      <w:bookmarkEnd w:id="45"/>
-      <w:r>
-        <w:t xml:space="preserve">Song, C., Peacor, S.D., Osenberg, C.W. &amp; Bence, J.R. (2021). An assessment of statistical methods for nonindependent data in ecological meta-analyses. </w:t>
-      </w:r>
-      <w:r>
-        <w:rPr>
-          <w:i/>
-          <w:iCs/>
-        </w:rPr>
-        <w:t>Ecology</w:t>
-      </w:r>
-      <w:r>
-        <w:t>, e03184.</w:t>
+      <w:bookmarkStart w:id="54" w:name="ref-Seebacher2015-wi"/>
+      <w:bookmarkEnd w:id="53"/>
+      <w:r>
+        <w:t xml:space="preserve">Seebacher, F., White, C.R. &amp; Franklin, C.E. (2015). Physiological plasticity increases resilience of ectothermic animals to climate change. </w:t>
+      </w:r>
+      <w:r>
+        <w:rPr>
+          <w:i/>
+          <w:iCs/>
+        </w:rPr>
+        <w:t>Nat. Clim. Chang.</w:t>
+      </w:r>
+      <w:r>
+        <w:t>, 5, 61.</w:t>
       </w:r>
     </w:p>
     <w:p>
       <w:pPr>
         <w:pStyle w:val="Bibliography"/>
       </w:pPr>
-      <w:bookmarkStart w:id="47" w:name="ref-stan"/>
-      <w:bookmarkEnd w:id="46"/>
-      <w:r>
-        <w:t xml:space="preserve">Stan development team. RStan: The r interface to stan. (2021). </w:t>
-      </w:r>
-      <w:r>
-        <w:rPr>
-          <w:i/>
-          <w:iCs/>
-        </w:rPr>
-        <w:t>R package version 2.21.3. https://mc-stan.org/.</w:t>
+      <w:bookmarkStart w:id="55" w:name="ref-Song2021-ba"/>
+      <w:bookmarkEnd w:id="54"/>
+      <w:r>
+        <w:t xml:space="preserve">Song, C., Peacor, S.D., Osenberg, C.W. &amp; Bence, J.R. (2021). An assessment of statistical methods for nonindependent data in ecological meta-analyses. </w:t>
+      </w:r>
+      <w:r>
+        <w:rPr>
+          <w:i/>
+          <w:iCs/>
+        </w:rPr>
+        <w:t>Ecology</w:t>
+      </w:r>
+      <w:r>
+        <w:t>, e03184.</w:t>
       </w:r>
     </w:p>
     <w:p>
       <w:pPr>
         <w:pStyle w:val="Bibliography"/>
       </w:pPr>
-      <w:bookmarkStart w:id="48" w:name="ref-Viechtbauer2010"/>
-      <w:bookmarkEnd w:id="47"/>
-      <w:r>
-        <w:t xml:space="preserve">Viechtbauer, W. (2010). Conducting meta-analyses in r with the metafor package. </w:t>
-      </w:r>
-      <w:r>
-        <w:rPr>
-          <w:i/>
-          <w:iCs/>
-        </w:rPr>
-        <w:t>Journal of Statistical Software</w:t>
-      </w:r>
-      <w:r>
-        <w:t>, 36, 1–48. URL: https://www.jstatsoft.org/v36/i03/.</w:t>
+      <w:bookmarkStart w:id="56" w:name="ref-noauthor_2021-az"/>
+      <w:bookmarkEnd w:id="55"/>
+      <w:r>
+        <w:t xml:space="preserve">Stan development team. RStan: The R interface to stan. (2021). </w:t>
+      </w:r>
+      <w:r>
+        <w:rPr>
+          <w:i/>
+          <w:iCs/>
+        </w:rPr>
+        <w:t>R package version 2. 21. 3. https://mc-stan. org/.</w:t>
       </w:r>
     </w:p>
     <w:p>
       <w:pPr>
         <w:pStyle w:val="Bibliography"/>
       </w:pPr>
-      <w:bookmarkStart w:id="49" w:name="ref-Guangchuang2017"/>
-      <w:bookmarkEnd w:id="48"/>
-      <w:r>
-        <w:t xml:space="preserve">Yu, G., Smith, D., Zhu, H., Guan, Y. &amp; Lam, T.T.-Y. (2017). Ggtree: An r package for visualization and annotation of phylogenetic trees with their covariates and other associated data. </w:t>
-      </w:r>
-      <w:r>
-        <w:rPr>
-          <w:i/>
-          <w:iCs/>
-        </w:rPr>
-        <w:t>Methods in Ecology and Evolution</w:t>
-      </w:r>
-      <w:r>
-        <w:t>, 8, 28–36, doi:10.1111/2041–210X.12628.</w:t>
-      </w:r>
-    </w:p>
-    <w:bookmarkEnd w:id="24"/>
-    <w:bookmarkEnd w:id="49"/>
-    <w:p>
-      <w:pPr>
-        <w:pStyle w:val="BodyText"/>
-      </w:pPr>
+      <w:bookmarkStart w:id="57" w:name="ref-Viechtbauer2010-fn"/>
+      <w:bookmarkEnd w:id="56"/>
+      <w:r>
+        <w:lastRenderedPageBreak/>
+        <w:t xml:space="preserve">Viechtbauer, W. (2010). Conducting meta-analyses in R with the metafor package. </w:t>
+      </w:r>
+      <w:r>
+        <w:rPr>
+          <w:i/>
+          <w:iCs/>
+        </w:rPr>
+        <w:t>J. Stat. Softw.</w:t>
+      </w:r>
+      <w:r>
+        <w:t>, 36, 1–48. URL: https://www.jstatsoft.org/v36/i03/.</w:t>
+      </w:r>
     </w:p>
     <w:p>
       <w:pPr>
-        <w:pStyle w:val="Heading2"/>
-      </w:pPr>
-      <w:bookmarkStart w:id="50" w:name="supplemental-results-and-figures"/>
-      <w:bookmarkEnd w:id="22"/>
-      <w:r>
-        <w:lastRenderedPageBreak/>
-        <w:t>Supplemental Results and Figures</w:t>
-      </w:r>
+        <w:pStyle w:val="Bibliography"/>
+      </w:pPr>
+      <w:bookmarkStart w:id="58" w:name="ref-Yu2017-wj"/>
+      <w:bookmarkEnd w:id="57"/>
+      <w:r>
+        <w:t xml:space="preserve">Yu, G., Smith, D., Zhu, H., Guan, Y. &amp; Lam, T.T.-Y. (2017). Ggtree: An R package for visualization and annotation of phylogenetic trees with their covariates and other associated data. </w:t>
+      </w:r>
+      <w:r>
+        <w:rPr>
+          <w:i/>
+          <w:iCs/>
+        </w:rPr>
+        <w:t>Methods Ecol. Evol.</w:t>
+      </w:r>
+      <w:r>
+        <w:t>, 8, 28–36, doi:10.1111/2041–210X.12628.</w:t>
+      </w:r>
+    </w:p>
+    <w:bookmarkEnd w:id="32"/>
+    <w:bookmarkEnd w:id="58"/>
+    <w:p>
+      <w:pPr>
+        <w:pStyle w:val="BodyText"/>
+      </w:pPr>
     </w:p>
     <w:p>
       <w:pPr>
-        <w:pStyle w:val="CaptionedFigure"/>
-      </w:pPr>
-      <w:r>
-        <w:rPr>
-          <w:noProof/>
-        </w:rPr>
-        <w:drawing>
-          <wp:inline distT="0" distB="0" distL="0" distR="0" wp14:anchorId="392A3A22" wp14:editId="24050C6F">
-            <wp:extent cx="6680200" cy="2672080"/>
-            <wp:effectExtent l="0" t="0" r="0" b="0"/>
-            <wp:docPr id="77" name="Picture" descr="Figure. 3. I2 estimates"/>
-            <wp:cNvGraphicFramePr/>
-            <a:graphic xmlns:a="http://schemas.openxmlformats.org/drawingml/2006/main">
-              <a:graphicData uri="http://schemas.openxmlformats.org/drawingml/2006/picture">
-                <pic:pic xmlns:pic="http://schemas.openxmlformats.org/drawingml/2006/picture">
-                  <pic:nvPicPr>
-                    <pic:cNvPr id="78" name="Picture" descr="ms_files/figure-docx/fig4-1.png"/>
-                    <pic:cNvPicPr>
-                      <a:picLocks noChangeAspect="1" noChangeArrowheads="1"/>
-                    </pic:cNvPicPr>
-                  </pic:nvPicPr>
-                  <pic:blipFill>
-                    <a:blip r:embed="rId9"/>
-                    <a:stretch>
-                      <a:fillRect/>
-                    </a:stretch>
-                  </pic:blipFill>
-                  <pic:spPr bwMode="auto">
-                    <a:xfrm>
-                      <a:off x="0" y="0"/>
-                      <a:ext cx="6680200" cy="2672080"/>
-                    </a:xfrm>
-                    <a:prstGeom prst="rect">
-                      <a:avLst/>
-                    </a:prstGeom>
-                    <a:noFill/>
-                    <a:ln w="9525">
-                      <a:noFill/>
-                      <a:headEnd/>
-                      <a:tailEnd/>
-                    </a:ln>
-                  </pic:spPr>
-                </pic:pic>
-              </a:graphicData>
-            </a:graphic>
-          </wp:inline>
-        </w:drawing>
+        <w:pStyle w:val="Heading2"/>
+      </w:pPr>
+      <w:bookmarkStart w:id="59" w:name="supplemental-results-and-figures"/>
+      <w:bookmarkEnd w:id="30"/>
+      <w:r>
+        <w:t>Supplemental Results and Figures</w:t>
       </w:r>
     </w:p>
+    <w:tbl>
+      <w:tblPr>
+        <w:tblStyle w:val="Table"/>
+        <w:tblW w:w="5000" w:type="pct"/>
+        <w:tblLook w:val="0000" w:firstRow="0" w:lastRow="0" w:firstColumn="0" w:lastColumn="0" w:noHBand="0" w:noVBand="0"/>
+      </w:tblPr>
+      <w:tblGrid>
+        <w:gridCol w:w="10538"/>
+      </w:tblGrid>
+      <w:tr>
+        <w:tc>
+          <w:tcPr>
+            <w:tcW w:w="0" w:type="auto"/>
+          </w:tcPr>
+          <w:p>
+            <w:pPr>
+              <w:pStyle w:val="Figure"/>
+              <w:jc w:val="center"/>
+            </w:pPr>
+            <w:r>
+              <w:rPr>
+                <w:noProof/>
+              </w:rPr>
+              <w:drawing>
+                <wp:inline distT="0" distB="0" distL="0" distR="0" wp14:anchorId="4E0037D5" wp14:editId="796ACEE7">
+                  <wp:extent cx="6096000" cy="4876800"/>
+                  <wp:effectExtent l="0" t="0" r="0" b="0"/>
+                  <wp:docPr id="87" name="Picture"/>
+                  <wp:cNvGraphicFramePr/>
+                  <a:graphic xmlns:a="http://schemas.openxmlformats.org/drawingml/2006/main">
+                    <a:graphicData uri="http://schemas.openxmlformats.org/drawingml/2006/picture">
+                      <pic:pic xmlns:pic="http://schemas.openxmlformats.org/drawingml/2006/picture">
+                        <pic:nvPicPr>
+                          <pic:cNvPr id="88" name="Picture" descr="ms_files/figure-docx/fig4-1.png"/>
+                          <pic:cNvPicPr>
+                            <a:picLocks noChangeAspect="1" noChangeArrowheads="1"/>
+                          </pic:cNvPicPr>
+                        </pic:nvPicPr>
+                        <pic:blipFill>
+                          <a:blip r:embed="rId10"/>
+                          <a:stretch>
+                            <a:fillRect/>
+                          </a:stretch>
+                        </pic:blipFill>
+                        <pic:spPr bwMode="auto">
+                          <a:xfrm>
+                            <a:off x="0" y="0"/>
+                            <a:ext cx="6096000" cy="4876800"/>
+                          </a:xfrm>
+                          <a:prstGeom prst="rect">
+                            <a:avLst/>
+                          </a:prstGeom>
+                          <a:noFill/>
+                          <a:ln w="9525">
+                            <a:noFill/>
+                            <a:headEnd/>
+                            <a:tailEnd/>
+                          </a:ln>
+                        </pic:spPr>
+                      </pic:pic>
+                    </a:graphicData>
+                  </a:graphic>
+                </wp:inline>
+              </w:drawing>
+            </w:r>
+          </w:p>
+          <w:p>
+            <w:pPr>
+              <w:pStyle w:val="ImageCaption"/>
+              <w:spacing w:before="200"/>
+            </w:pPr>
+            <w:r>
+              <w:t>I2 estimates</w:t>
+            </w:r>
+          </w:p>
+        </w:tc>
+      </w:tr>
+    </w:tbl>
     <w:p>
       <w:pPr>
-        <w:pStyle w:val="ImageCaption"/>
-      </w:pPr>
-      <w:r>
-        <w:rPr>
-          <w:b/>
-          <w:bCs/>
-        </w:rPr>
-        <w:t>Figure. 3.</w:t>
-      </w:r>
-      <w:r>
-        <w:t xml:space="preserve"> I2 estimates</w:t>
+        <w:pStyle w:val="BodyText"/>
+      </w:pPr>
+      <w:r>
+        <w:t xml:space="preserve"> </w:t>
       </w:r>
     </w:p>
-    <w:p>
-      <w:pPr>
-        <w:pStyle w:val="CaptionedFigure"/>
-      </w:pPr>
-      <w:r>
-        <w:rPr>
-          <w:noProof/>
-        </w:rPr>
-        <w:drawing>
-          <wp:inline distT="0" distB="0" distL="0" distR="0" wp14:anchorId="70BACF3E" wp14:editId="49AD8452">
-            <wp:extent cx="6680200" cy="2672080"/>
-            <wp:effectExtent l="0" t="0" r="0" b="0"/>
-            <wp:docPr id="80" name="Picture" descr="Figure. 4. I2 estimates lnCVR"/>
-            <wp:cNvGraphicFramePr/>
-            <a:graphic xmlns:a="http://schemas.openxmlformats.org/drawingml/2006/main">
-              <a:graphicData uri="http://schemas.openxmlformats.org/drawingml/2006/picture">
-                <pic:pic xmlns:pic="http://schemas.openxmlformats.org/drawingml/2006/picture">
-                  <pic:nvPicPr>
-                    <pic:cNvPr id="81" name="Picture" descr="ms_files/figure-docx/fig5-1.png"/>
-                    <pic:cNvPicPr>
-                      <a:picLocks noChangeAspect="1" noChangeArrowheads="1"/>
-                    </pic:cNvPicPr>
-                  </pic:nvPicPr>
-                  <pic:blipFill>
-                    <a:blip r:embed="rId10"/>
-                    <a:stretch>
-                      <a:fillRect/>
-                    </a:stretch>
-                  </pic:blipFill>
-                  <pic:spPr bwMode="auto">
-                    <a:xfrm>
-                      <a:off x="0" y="0"/>
-                      <a:ext cx="6680200" cy="2672080"/>
-                    </a:xfrm>
-                    <a:prstGeom prst="rect">
-                      <a:avLst/>
-                    </a:prstGeom>
-                    <a:noFill/>
-                    <a:ln w="9525">
-                      <a:noFill/>
-                      <a:headEnd/>
-                      <a:tailEnd/>
-                    </a:ln>
-                  </pic:spPr>
-                </pic:pic>
-              </a:graphicData>
-            </a:graphic>
-          </wp:inline>
-        </w:drawing>
-      </w:r>
-    </w:p>
-    <w:p>
-      <w:pPr>
-        <w:pStyle w:val="ImageCaption"/>
-      </w:pPr>
-      <w:r>
-        <w:rPr>
-          <w:b/>
-          <w:bCs/>
-        </w:rPr>
-        <w:t>Figure. 4.</w:t>
-      </w:r>
-      <w:r>
-        <w:t xml:space="preserve"> I2 estimates lnCVR</w:t>
-      </w:r>
-      <w:bookmarkEnd w:id="50"/>
-    </w:p>
+    <w:tbl>
+      <w:tblPr>
+        <w:tblStyle w:val="Table"/>
+        <w:tblW w:w="5000" w:type="pct"/>
+        <w:tblLook w:val="0000" w:firstRow="0" w:lastRow="0" w:firstColumn="0" w:lastColumn="0" w:noHBand="0" w:noVBand="0"/>
+      </w:tblPr>
+      <w:tblGrid>
+        <w:gridCol w:w="10538"/>
+      </w:tblGrid>
+      <w:tr>
+        <w:tc>
+          <w:tcPr>
+            <w:tcW w:w="0" w:type="auto"/>
+          </w:tcPr>
+          <w:p>
+            <w:pPr>
+              <w:pStyle w:val="Figure"/>
+              <w:jc w:val="center"/>
+            </w:pPr>
+            <w:r>
+              <w:rPr>
+                <w:noProof/>
+              </w:rPr>
+              <w:lastRenderedPageBreak/>
+              <w:drawing>
+                <wp:inline distT="0" distB="0" distL="0" distR="0" wp14:anchorId="11905CAC" wp14:editId="6A3FE38F">
+                  <wp:extent cx="6096000" cy="4876800"/>
+                  <wp:effectExtent l="0" t="0" r="0" b="0"/>
+                  <wp:docPr id="90" name="Picture"/>
+                  <wp:cNvGraphicFramePr/>
+                  <a:graphic xmlns:a="http://schemas.openxmlformats.org/drawingml/2006/main">
+                    <a:graphicData uri="http://schemas.openxmlformats.org/drawingml/2006/picture">
+                      <pic:pic xmlns:pic="http://schemas.openxmlformats.org/drawingml/2006/picture">
+                        <pic:nvPicPr>
+                          <pic:cNvPr id="91" name="Picture" descr="ms_files/figure-docx/fig5-1.png"/>
+                          <pic:cNvPicPr>
+                            <a:picLocks noChangeAspect="1" noChangeArrowheads="1"/>
+                          </pic:cNvPicPr>
+                        </pic:nvPicPr>
+                        <pic:blipFill>
+                          <a:blip r:embed="rId11"/>
+                          <a:stretch>
+                            <a:fillRect/>
+                          </a:stretch>
+                        </pic:blipFill>
+                        <pic:spPr bwMode="auto">
+                          <a:xfrm>
+                            <a:off x="0" y="0"/>
+                            <a:ext cx="6096000" cy="4876800"/>
+                          </a:xfrm>
+                          <a:prstGeom prst="rect">
+                            <a:avLst/>
+                          </a:prstGeom>
+                          <a:noFill/>
+                          <a:ln w="9525">
+                            <a:noFill/>
+                            <a:headEnd/>
+                            <a:tailEnd/>
+                          </a:ln>
+                        </pic:spPr>
+                      </pic:pic>
+                    </a:graphicData>
+                  </a:graphic>
+                </wp:inline>
+              </w:drawing>
+            </w:r>
+          </w:p>
+          <w:p>
+            <w:pPr>
+              <w:pStyle w:val="ImageCaption"/>
+              <w:spacing w:before="200"/>
+            </w:pPr>
+            <w:r>
+              <w:t>I2 estimates lnCVR</w:t>
+            </w:r>
+          </w:p>
+        </w:tc>
+      </w:tr>
+      <w:bookmarkEnd w:id="59"/>
+    </w:tbl>
+    <w:p/>
     <w:sectPr>
       <w:pgSz w:w="12240" w:h="15840"/>
       <w:pgMar w:top="851" w:right="851" w:bottom="851" w:left="851" w:header="720" w:footer="720" w:gutter="0"/>
@@ -8082,7 +8284,7 @@
   <w:abstractNum w:abstractNumId="0" w15:restartNumberingAfterBreak="0">
     <w:nsid w:val="FFFFFF7C"/>
     <w:multiLevelType w:val="singleLevel"/>
-    <w:tmpl w:val="E18E84BC"/>
+    <w:tmpl w:val="8F203250"/>
     <w:lvl w:ilvl="0">
       <w:start w:val="1"/>
       <w:numFmt w:val="decimal"/>
@@ -8099,7 +8301,7 @@
   <w:abstractNum w:abstractNumId="1" w15:restartNumberingAfterBreak="0">
     <w:nsid w:val="FFFFFF7D"/>
     <w:multiLevelType w:val="singleLevel"/>
-    <w:tmpl w:val="8654B816"/>
+    <w:tmpl w:val="82988D9A"/>
     <w:lvl w:ilvl="0">
       <w:start w:val="1"/>
       <w:numFmt w:val="decimal"/>
@@ -8116,7 +8318,7 @@
   <w:abstractNum w:abstractNumId="2" w15:restartNumberingAfterBreak="0">
     <w:nsid w:val="FFFFFF7E"/>
     <w:multiLevelType w:val="singleLevel"/>
-    <w:tmpl w:val="A6B62126"/>
+    <w:tmpl w:val="CA42DB7A"/>
     <w:lvl w:ilvl="0">
       <w:start w:val="1"/>
       <w:numFmt w:val="decimal"/>
@@ -8133,7 +8335,7 @@
   <w:abstractNum w:abstractNumId="3" w15:restartNumberingAfterBreak="0">
     <w:nsid w:val="FFFFFF7F"/>
     <w:multiLevelType w:val="singleLevel"/>
-    <w:tmpl w:val="FD8C6940"/>
+    <w:tmpl w:val="6ECE6490"/>
     <w:lvl w:ilvl="0">
       <w:start w:val="1"/>
       <w:numFmt w:val="decimal"/>
@@ -8150,7 +8352,7 @@
   <w:abstractNum w:abstractNumId="4" w15:restartNumberingAfterBreak="0">
     <w:nsid w:val="FFFFFF80"/>
     <w:multiLevelType w:val="singleLevel"/>
-    <w:tmpl w:val="D952DD2E"/>
+    <w:tmpl w:val="64A236F2"/>
     <w:lvl w:ilvl="0">
       <w:start w:val="1"/>
       <w:numFmt w:val="bullet"/>
@@ -8170,7 +8372,7 @@
   <w:abstractNum w:abstractNumId="5" w15:restartNumberingAfterBreak="0">
     <w:nsid w:val="FFFFFF81"/>
     <w:multiLevelType w:val="singleLevel"/>
-    <w:tmpl w:val="CF34AD7C"/>
+    <w:tmpl w:val="2B5A6980"/>
     <w:lvl w:ilvl="0">
       <w:start w:val="1"/>
       <w:numFmt w:val="bullet"/>
@@ -8190,7 +8392,7 @@
   <w:abstractNum w:abstractNumId="6" w15:restartNumberingAfterBreak="0">
     <w:nsid w:val="FFFFFF82"/>
     <w:multiLevelType w:val="singleLevel"/>
-    <w:tmpl w:val="E53CC09C"/>
+    <w:tmpl w:val="CC0C7A62"/>
     <w:lvl w:ilvl="0">
       <w:start w:val="1"/>
       <w:numFmt w:val="bullet"/>
@@ -8210,7 +8412,7 @@
   <w:abstractNum w:abstractNumId="7" w15:restartNumberingAfterBreak="0">
     <w:nsid w:val="FFFFFF83"/>
     <w:multiLevelType w:val="singleLevel"/>
-    <w:tmpl w:val="9C68DE7E"/>
+    <w:tmpl w:val="9DB80C06"/>
     <w:lvl w:ilvl="0">
       <w:start w:val="1"/>
       <w:numFmt w:val="bullet"/>
@@ -8230,7 +8432,7 @@
   <w:abstractNum w:abstractNumId="8" w15:restartNumberingAfterBreak="0">
     <w:nsid w:val="FFFFFF88"/>
     <w:multiLevelType w:val="singleLevel"/>
-    <w:tmpl w:val="554E1E8A"/>
+    <w:tmpl w:val="70247D82"/>
     <w:lvl w:ilvl="0">
       <w:start w:val="1"/>
       <w:numFmt w:val="decimal"/>
@@ -8247,7 +8449,7 @@
   <w:abstractNum w:abstractNumId="9" w15:restartNumberingAfterBreak="0">
     <w:nsid w:val="FFFFFF89"/>
     <w:multiLevelType w:val="singleLevel"/>
-    <w:tmpl w:val="44C25B04"/>
+    <w:tmpl w:val="95C65B44"/>
     <w:lvl w:ilvl="0">
       <w:start w:val="1"/>
       <w:numFmt w:val="bullet"/>
@@ -8595,6 +8797,9 @@
     <w:abstractNumId w:val="12"/>
   </w:num>
   <w:num w:numId="16" w16cid:durableId="5254960">
+    <w:abstractNumId w:val="10"/>
+  </w:num>
+  <w:num w:numId="17" w16cid:durableId="383067562">
     <w:abstractNumId w:val="10"/>
   </w:num>
 </w:numbering>
@@ -9360,6 +9565,11 @@
   <w:style w:type="paragraph" w:customStyle="1" w:styleId="ImageCaption">
     <w:name w:val="Image Caption"/>
     <w:basedOn w:val="Caption"/>
+    <w:rsid w:val="00BB46C2"/>
+    <w:rPr>
+      <w:rFonts w:ascii="Times New Roman" w:hAnsi="Times New Roman"/>
+      <w:i w:val="0"/>
+    </w:rPr>
   </w:style>
   <w:style w:type="paragraph" w:customStyle="1" w:styleId="Figure">
     <w:name w:val="Figure"/>

</xml_diff>

<commit_message>
New template for tables
</commit_message>
<xml_diff>
--- a/bib/template.docx
+++ b/bib/template.docx
@@ -1,6 +1,6 @@
 
 <file path=word/document.xml><?xml version="1.0" encoding="utf-8"?>
-<w:document xmlns:wpc="http://schemas.microsoft.com/office/word/2010/wordprocessingCanvas" xmlns:cx="http://schemas.microsoft.com/office/drawing/2014/chartex" xmlns:cx1="http://schemas.microsoft.com/office/drawing/2015/9/8/chartex" xmlns:cx2="http://schemas.microsoft.com/office/drawing/2015/10/21/chartex" xmlns:cx3="http://schemas.microsoft.com/office/drawing/2016/5/9/chartex" xmlns:cx4="http://schemas.microsoft.com/office/drawing/2016/5/10/chartex" xmlns:cx5="http://schemas.microsoft.com/office/drawing/2016/5/11/chartex" xmlns:cx6="http://schemas.microsoft.com/office/drawing/2016/5/12/chartex" xmlns:cx7="http://schemas.microsoft.com/office/drawing/2016/5/13/chartex" xmlns:cx8="http://schemas.microsoft.com/office/drawing/2016/5/14/chartex" xmlns:mc="http://schemas.openxmlformats.org/markup-compatibility/2006" xmlns:aink="http://schemas.microsoft.com/office/drawing/2016/ink" xmlns:am3d="http://schemas.microsoft.com/office/drawing/2017/model3d" xmlns:o="urn:schemas-microsoft-com:office:office" xmlns:oel="http://schemas.microsoft.com/office/2019/extlst" xmlns:r="http://schemas.openxmlformats.org/officeDocument/2006/relationships" xmlns:m="http://schemas.openxmlformats.org/officeDocument/2006/math" xmlns:v="urn:schemas-microsoft-com:vml" xmlns:wp14="http://schemas.microsoft.com/office/word/2010/wordprocessingDrawing" xmlns:wp="http://schemas.openxmlformats.org/drawingml/2006/wordprocessingDrawing" xmlns:w10="urn:schemas-microsoft-com:office:word" xmlns:w="http://schemas.openxmlformats.org/wordprocessingml/2006/main" xmlns:w14="http://schemas.microsoft.com/office/word/2010/wordml" xmlns:w15="http://schemas.microsoft.com/office/word/2012/wordml" xmlns:w16cex="http://schemas.microsoft.com/office/word/2018/wordml/cex" xmlns:w16cid="http://schemas.microsoft.com/office/word/2016/wordml/cid" xmlns:w16="http://schemas.microsoft.com/office/word/2018/wordml" xmlns:w16sdtdh="http://schemas.microsoft.com/office/word/2020/wordml/sdtdatahash" xmlns:w16se="http://schemas.microsoft.com/office/word/2015/wordml/symex" xmlns:wpg="http://schemas.microsoft.com/office/word/2010/wordprocessingGroup" xmlns:wpi="http://schemas.microsoft.com/office/word/2010/wordprocessingInk" xmlns:wne="http://schemas.microsoft.com/office/word/2006/wordml" xmlns:wps="http://schemas.microsoft.com/office/word/2010/wordprocessingShape" mc:Ignorable="w14 w15 w16se w16cid w16 w16cex w16sdtdh wp14">
+<w:document xmlns:wpc="http://schemas.microsoft.com/office/word/2010/wordprocessingCanvas" xmlns:cx="http://schemas.microsoft.com/office/drawing/2014/chartex" xmlns:cx1="http://schemas.microsoft.com/office/drawing/2015/9/8/chartex" xmlns:cx2="http://schemas.microsoft.com/office/drawing/2015/10/21/chartex" xmlns:cx3="http://schemas.microsoft.com/office/drawing/2016/5/9/chartex" xmlns:cx4="http://schemas.microsoft.com/office/drawing/2016/5/10/chartex" xmlns:cx5="http://schemas.microsoft.com/office/drawing/2016/5/11/chartex" xmlns:cx6="http://schemas.microsoft.com/office/drawing/2016/5/12/chartex" xmlns:cx7="http://schemas.microsoft.com/office/drawing/2016/5/13/chartex" xmlns:cx8="http://schemas.microsoft.com/office/drawing/2016/5/14/chartex" xmlns:mc="http://schemas.openxmlformats.org/markup-compatibility/2006" xmlns:aink="http://schemas.microsoft.com/office/drawing/2016/ink" xmlns:am3d="http://schemas.microsoft.com/office/drawing/2017/model3d" xmlns:o="urn:schemas-microsoft-com:office:office" xmlns:oel="http://schemas.microsoft.com/office/2019/extlst" xmlns:r="http://schemas.openxmlformats.org/officeDocument/2006/relationships" xmlns:m="http://schemas.openxmlformats.org/officeDocument/2006/math" xmlns:v="urn:schemas-microsoft-com:vml" xmlns:wp14="http://schemas.microsoft.com/office/word/2010/wordprocessingDrawing" xmlns:wp="http://schemas.openxmlformats.org/drawingml/2006/wordprocessingDrawing" xmlns:w10="urn:schemas-microsoft-com:office:word" xmlns:w="http://schemas.openxmlformats.org/wordprocessingml/2006/main" xmlns:w14="http://schemas.microsoft.com/office/word/2010/wordml" xmlns:w15="http://schemas.microsoft.com/office/word/2012/wordml" xmlns:w16cex="http://schemas.microsoft.com/office/word/2018/wordml/cex" xmlns:w16cid="http://schemas.microsoft.com/office/word/2016/wordml/cid" xmlns:w16="http://schemas.microsoft.com/office/word/2018/wordml" xmlns:w16du="http://schemas.microsoft.com/office/word/2023/wordml/word16du" xmlns:w16sdtdh="http://schemas.microsoft.com/office/word/2020/wordml/sdtdatahash" xmlns:w16se="http://schemas.microsoft.com/office/word/2015/wordml/symex" xmlns:wpg="http://schemas.microsoft.com/office/word/2010/wordprocessingGroup" xmlns:wpi="http://schemas.microsoft.com/office/word/2010/wordprocessingInk" xmlns:wne="http://schemas.microsoft.com/office/word/2006/wordml" xmlns:wps="http://schemas.microsoft.com/office/word/2010/wordprocessingShape" mc:Ignorable="w14 w15 w16se w16cid w16 w16cex w16sdtdh wp14">
   <w:body>
     <w:p>
       <w:pPr>
@@ -4724,7 +4724,17 @@
         <w:t>ncdf4</w:t>
       </w:r>
       <w:r>
-        <w:t xml:space="preserve"> R package (vers. 1.21, Pierce 2021). We chose a 2-meter resolution because we believed that it more likely to reflects the micro-thermal environment experienced by terrestrial and freshwater ectotherms at those locations.</w:t>
+        <w:t xml:space="preserve"> R package (vers. 1.19, </w:t>
+      </w:r>
+      <w:r>
+        <w:rPr>
+          <w:b/>
+          <w:bCs/>
+        </w:rPr>
+        <w:t>Pierce2021?</w:t>
+      </w:r>
+      <w:r>
+        <w:t>). We chose a 2-meter resolution because we believed that it more likely to reflects the micro-thermal environment experienced by terrestrial and freshwater ectotherms at those locations.</w:t>
       </w:r>
     </w:p>
     <w:p>
@@ -4788,7 +4798,7 @@
         <w:pStyle w:val="FirstParagraph"/>
       </w:pPr>
       <w:r>
-        <w:t xml:space="preserve">We analysed our data using multilevel meta-analytic (MLMA) and meta-regression (MLMR) models in R (vers. 4.2.1) using </w:t>
+        <w:t xml:space="preserve">We analysed our data using multilevel meta-analytic (MLMA) and meta-regression (MLMR) models in R (vers. 4.2.3) using </w:t>
       </w:r>
       <w:r>
         <w:rPr>
@@ -4798,7 +4808,7 @@
         <w:t>brms</w:t>
       </w:r>
       <w:r>
-        <w:t xml:space="preserve"> (vers. 2.18.0 Bürkner 2017, 2018; “Stan development team. RStan” 2021) and </w:t>
+        <w:t xml:space="preserve"> (vers. 2.17.0 Bürkner 2017, 2018; “Stan development team. RStan” 2021) and </w:t>
       </w:r>
       <w:r>
         <w:rPr>
@@ -5398,7 +5408,7 @@
         <w:t>rotl</w:t>
       </w:r>
       <w:r>
-        <w:t xml:space="preserve"> package in R (vers. 3.0.14, Michonneau </w:t>
+        <w:t xml:space="preserve"> package in R (vers. 3.0.12, Michonneau </w:t>
       </w:r>
       <w:r>
         <w:rPr>
@@ -5418,7 +5428,7 @@
         <w:t>ggtree</w:t>
       </w:r>
       <w:r>
-        <w:t xml:space="preserve"> (vers. 3.6.2, Yu </w:t>
+        <w:t xml:space="preserve"> (vers. 3.4.1, Yu </w:t>
       </w:r>
       <w:r>
         <w:rPr>
@@ -5438,7 +5448,7 @@
         <w:t>ape</w:t>
       </w:r>
       <w:r>
-        <w:t xml:space="preserve"> (vers. 5.7, Paradis &amp; Schliep 2019) and </w:t>
+        <w:t xml:space="preserve"> (vers. 5.6.2, Paradis &amp; Schliep 2019) and </w:t>
       </w:r>
       <w:r>
         <w:rPr>
@@ -5448,7 +5458,7 @@
         <w:t>phytools</w:t>
       </w:r>
       <w:r>
-        <w:t xml:space="preserve"> (vers. 1.5.1, Revell 2012) to prune the tree for individual analyses and calculate phylogenetic covariance (or correlation) matrices used in meta-analytic models.</w:t>
+        <w:t xml:space="preserve"> (vers. 1.0.3, Revell 2012) to prune the tree for individual analyses and calculate phylogenetic covariance (or correlation) matrices used in meta-analytic models.</w:t>
       </w:r>
     </w:p>
     <w:p>
@@ -6293,23 +6303,9 @@
       <w:pPr>
         <w:pStyle w:val="Heading3"/>
       </w:pPr>
-      <w:bookmarkStart w:id="21" w:name="sensitivity-analyses"/>
+      <w:bookmarkStart w:id="21" w:name="publication-bias"/>
       <w:bookmarkEnd w:id="18"/>
       <w:bookmarkEnd w:id="20"/>
-      <w:r>
-        <w:rPr>
-          <w:i/>
-          <w:iCs/>
-        </w:rPr>
-        <w:t>Sensitivity Analyses</w:t>
-      </w:r>
-    </w:p>
-    <w:p>
-      <w:pPr>
-        <w:pStyle w:val="Heading3"/>
-      </w:pPr>
-      <w:bookmarkStart w:id="22" w:name="publication-bias"/>
-      <w:bookmarkEnd w:id="21"/>
       <w:r>
         <w:rPr>
           <w:i/>
@@ -6320,11 +6316,39 @@
     </w:p>
     <w:p>
       <w:pPr>
+        <w:pStyle w:val="FirstParagraph"/>
+      </w:pPr>
+      <w:r>
+        <w:t xml:space="preserve">We explored the possibility for publication bias graphically, using funnel plots, and more formally by including in our meta-regression models sampling variance (or sampling standard error) and publication year (Nakagawa </w:t>
+      </w:r>
+      <w:r>
+        <w:rPr>
+          <w:i/>
+          <w:iCs/>
+        </w:rPr>
+        <w:t>et al.</w:t>
+      </w:r>
+      <w:r>
+        <w:t xml:space="preserve"> 2022). Funnel plot asymetry may suggest a form of publication called a ‘file-drawer’ effect whereby low-powered studies are less likely to be published. However, asymetry can also result form high hetereogenity. As such, testing (and correcting) for publication bias using a meta-regression approach can attempt to counteract bias that maybe driven by high effect hetereogneity. In addition, a second form of publication bias, time-lag bias, is very common, whereby effect magnitude declines through time with the publication of more studies, often of higher power (Yang </w:t>
+      </w:r>
+      <w:r>
+        <w:rPr>
+          <w:i/>
+          <w:iCs/>
+        </w:rPr>
+        <w:t>et al.</w:t>
+      </w:r>
+      <w:r>
+        <w:t xml:space="preserve"> 2023).</w:t>
+      </w:r>
+    </w:p>
+    <w:p>
+      <w:pPr>
         <w:pStyle w:val="Heading2"/>
       </w:pPr>
-      <w:bookmarkStart w:id="23" w:name="results"/>
+      <w:bookmarkStart w:id="22" w:name="results"/>
       <w:bookmarkEnd w:id="3"/>
-      <w:bookmarkEnd w:id="22"/>
+      <w:bookmarkEnd w:id="21"/>
       <w:r>
         <w:t>Results</w:t>
       </w:r>
@@ -6422,7 +6446,7 @@
         </m:r>
       </m:oMath>
       <w:r>
-        <w:t xml:space="preserve"> = 0.0692282, 95% CI: 0.0352333 to 0.1032231, p &lt; 0.001), they were in the same direction and only differed by ~10%. As such, we averaged the two acute </w:t>
+        <w:t xml:space="preserve"> = 0.0692282, 95% CI: 0.0352333 to 0.1032231, p &lt; 0.0001), they were in the same direction and only differed by ~10%. As such, we averaged the two acute </w:t>
       </w:r>
       <m:oMath>
         <m:r>
@@ -6545,7 +6569,11 @@
         </m:sSub>
       </m:oMath>
       <w:r>
-        <w:t xml:space="preserve"> = 3069, considering acute and acclimation effects together), metabolic enzymes (</w:t>
+        <w:t xml:space="preserve"> = 3069, considering acute and acclimation effects together), metabolic enzymes </w:t>
+      </w:r>
+      <w:r>
+        <w:lastRenderedPageBreak/>
+        <w:t>(</w:t>
       </w:r>
       <m:oMath>
         <m:sSub>
@@ -6672,13 +6700,12 @@
       <w:pPr>
         <w:pStyle w:val="Heading3"/>
       </w:pPr>
-      <w:bookmarkStart w:id="24" w:name="Xf7a896a2824436cd0fe89306caf457d9a436d93"/>
+      <w:bookmarkStart w:id="23" w:name="Xf7a896a2824436cd0fe89306caf457d9a436d93"/>
       <w:r>
         <w:rPr>
           <w:i/>
           <w:iCs/>
         </w:rPr>
-        <w:lastRenderedPageBreak/>
         <w:t>Do terrestrial and aquatic ectotherms differ in their capacity to acclimate?</w:t>
       </w:r>
     </w:p>
@@ -7016,7 +7043,7 @@
         </m:r>
       </m:oMath>
       <w:r>
-        <w:t xml:space="preserve"> = 0.0692282, 95% CI: 0.0352333 to 0.1032231, p &lt; 0.001), acclimatization is not likely going to provide adaptive benefits under climate change.</w:t>
+        <w:t xml:space="preserve"> = 0.0692282, 95% CI: 0.0352333 to 0.1032231, p &lt; 0.0001), acclimatization is not likely going to provide adaptive benefits under climate change. Effect heterogeneity was nontheless high (only 2.4567861% of the variance was the resulting of sampling varianbility, 95% CI: 2.115129 to 2.816976%), with most variance being explained by the specific study and type of trait (Study: 25.7070088% , 95% CI: 17.8212054 to 34.1892961%; Trait Type: 26.6059596% , 95% CI: 17.6791952 to 36.4331332%). Evolutionary and species specific ecoloogy explained little variation in acute and acclimation repsonses (Species: 2.1520592% , 95% CI: 0.0055942 to 7.3541955%; Phylogeny: 1.9970864% , 95% CI: 0.0020731 to 9.9893018%)</w:t>
       </w:r>
     </w:p>
     <w:tbl>
@@ -7038,22 +7065,22 @@
               <w:pStyle w:val="Figure"/>
               <w:jc w:val="center"/>
             </w:pPr>
-            <w:bookmarkStart w:id="25" w:name="fig-1"/>
+            <w:bookmarkStart w:id="24" w:name="fig-1"/>
             <w:r>
               <w:rPr>
                 <w:noProof/>
               </w:rPr>
               <w:drawing>
-                <wp:inline distT="0" distB="0" distL="0" distR="0" wp14:anchorId="62EECBF6" wp14:editId="7E1389E9">
+                <wp:inline distT="0" distB="0" distL="0" distR="0" wp14:anchorId="030D4D2B" wp14:editId="30560EE3">
                   <wp:extent cx="6680200" cy="4925214"/>
                   <wp:effectExtent l="0" t="0" r="0" b="0"/>
-                  <wp:docPr id="44" name="Picture"/>
+                  <wp:docPr id="43" name="Picture"/>
                   <wp:cNvGraphicFramePr/>
                   <a:graphic xmlns:a="http://schemas.openxmlformats.org/drawingml/2006/main">
                     <a:graphicData uri="http://schemas.openxmlformats.org/drawingml/2006/picture">
                       <pic:pic xmlns:pic="http://schemas.openxmlformats.org/drawingml/2006/picture">
                         <pic:nvPicPr>
-                          <pic:cNvPr id="45" name="Picture" descr="ms_files/figure-docx/fig-1-1.png"/>
+                          <pic:cNvPr id="44" name="Picture" descr="ms_files/figure-docx/fig-1-1.png"/>
                           <pic:cNvPicPr>
                             <a:picLocks noChangeAspect="1" noChangeArrowheads="1"/>
                           </pic:cNvPicPr>
@@ -7092,24 +7119,8 @@
               <w:spacing w:before="200"/>
             </w:pPr>
             <w:r>
-              <w:rPr>
-                <w:b/>
-                <w:bCs/>
-              </w:rPr>
-              <w:t>Fig</w:t>
-            </w:r>
-            <w:r>
-              <w:t> 1</w:t>
-            </w:r>
-            <w:r>
-              <w:rPr>
-                <w:b/>
-                <w:bCs/>
-              </w:rPr>
-              <w:t>-</w:t>
-            </w:r>
-            <w:r>
-              <w:t xml:space="preserve"> Taxonomic distribution of acute and acclimation Q10 estimates across major habitats. </w:t>
+              <w:lastRenderedPageBreak/>
+              <w:t xml:space="preserve">Figure 1- Taxonomic distribution of acute and acclimation Q10 estimates across major habitats. </w:t>
             </w:r>
             <w:r>
               <w:rPr>
@@ -7143,7 +7154,7 @@
             </w:r>
           </w:p>
         </w:tc>
-        <w:bookmarkEnd w:id="25"/>
+        <w:bookmarkEnd w:id="24"/>
       </w:tr>
     </w:tbl>
     <w:p>
@@ -7151,6 +7162,7 @@
         <w:pStyle w:val="BodyText"/>
       </w:pPr>
       <w:r>
+        <w:lastRenderedPageBreak/>
         <w:t xml:space="preserve"> </w:t>
       </w:r>
     </w:p>
@@ -7173,23 +7185,22 @@
               <w:pStyle w:val="Figure"/>
               <w:jc w:val="center"/>
             </w:pPr>
-            <w:bookmarkStart w:id="26" w:name="fig-2"/>
+            <w:bookmarkStart w:id="25" w:name="fig-2"/>
             <w:r>
               <w:rPr>
                 <w:noProof/>
               </w:rPr>
-              <w:lastRenderedPageBreak/>
               <w:drawing>
-                <wp:inline distT="0" distB="0" distL="0" distR="0" wp14:anchorId="4E9E9EEA" wp14:editId="364346CF">
+                <wp:inline distT="0" distB="0" distL="0" distR="0" wp14:anchorId="7085F102" wp14:editId="5D7BC2B3">
                   <wp:extent cx="6680200" cy="1668575"/>
                   <wp:effectExtent l="0" t="0" r="0" b="0"/>
-                  <wp:docPr id="48" name="Picture"/>
+                  <wp:docPr id="47" name="Picture"/>
                   <wp:cNvGraphicFramePr/>
                   <a:graphic xmlns:a="http://schemas.openxmlformats.org/drawingml/2006/main">
                     <a:graphicData uri="http://schemas.openxmlformats.org/drawingml/2006/picture">
                       <pic:pic xmlns:pic="http://schemas.openxmlformats.org/drawingml/2006/picture">
                         <pic:nvPicPr>
-                          <pic:cNvPr id="49" name="Picture" descr="ms_files/figure-docx/fig-2-1.png"/>
+                          <pic:cNvPr id="48" name="Picture" descr="ms_files/figure-docx/fig-2-1.png"/>
                           <pic:cNvPicPr>
                             <a:picLocks noChangeAspect="1" noChangeArrowheads="1"/>
                           </pic:cNvPicPr>
@@ -7228,36 +7239,19 @@
               <w:spacing w:before="200"/>
             </w:pPr>
             <w:r>
-              <w:rPr>
-                <w:b/>
-                <w:bCs/>
-              </w:rPr>
-              <w:t>Fig</w:t>
-            </w:r>
-            <w:r>
-              <w:t> 2</w:t>
-            </w:r>
-            <w:r>
-              <w:rPr>
-                <w:b/>
-                <w:bCs/>
-              </w:rPr>
-              <w:t>-</w:t>
-            </w:r>
-            <w:r>
-              <w:t xml:space="preserve"> Acute and Acclimation lnRR q10 across traits for A) marine, B) freshwater and C) terrestrial systems</w:t>
+              <w:t>Figure 2- Acute and Acclimation lnRR q10 across traits for A) marine, B) freshwater and C) terrestrial systems</w:t>
             </w:r>
           </w:p>
         </w:tc>
-        <w:bookmarkEnd w:id="26"/>
+        <w:bookmarkEnd w:id="25"/>
       </w:tr>
     </w:tbl>
     <w:p>
       <w:pPr>
         <w:pStyle w:val="Heading3"/>
       </w:pPr>
-      <w:bookmarkStart w:id="27" w:name="X3393869c47f435e9cf00f18ea1403d82e4fa8de"/>
-      <w:bookmarkEnd w:id="24"/>
+      <w:bookmarkStart w:id="26" w:name="X3393869c47f435e9cf00f18ea1403d82e4fa8de"/>
+      <w:bookmarkEnd w:id="23"/>
       <w:r>
         <w:rPr>
           <w:i/>
@@ -7268,35 +7262,486 @@
     </w:p>
     <w:p>
       <w:pPr>
+        <w:pStyle w:val="FirstParagraph"/>
+      </w:pPr>
+      <w:r>
+        <w:t xml:space="preserve">The opportunity for selection, as captured by </w:t>
+      </w:r>
+      <m:oMath>
+        <m:r>
+          <w:rPr>
+            <w:rFonts w:ascii="Cambria Math" w:hAnsi="Cambria Math"/>
+          </w:rPr>
+          <m:t>lnCV</m:t>
+        </m:r>
+        <m:sSub>
+          <m:sSubPr>
+            <m:ctrlPr>
+              <w:rPr>
+                <w:rFonts w:ascii="Cambria Math" w:hAnsi="Cambria Math"/>
+              </w:rPr>
+            </m:ctrlPr>
+          </m:sSubPr>
+          <m:e>
+            <m:r>
+              <w:rPr>
+                <w:rFonts w:ascii="Cambria Math" w:hAnsi="Cambria Math"/>
+              </w:rPr>
+              <m:t>R</m:t>
+            </m:r>
+          </m:e>
+          <m:sub>
+            <m:sSub>
+              <m:sSubPr>
+                <m:ctrlPr>
+                  <w:rPr>
+                    <w:rFonts w:ascii="Cambria Math" w:hAnsi="Cambria Math"/>
+                  </w:rPr>
+                </m:ctrlPr>
+              </m:sSubPr>
+              <m:e>
+                <m:r>
+                  <w:rPr>
+                    <w:rFonts w:ascii="Cambria Math" w:hAnsi="Cambria Math"/>
+                  </w:rPr>
+                  <m:t>Q</m:t>
+                </m:r>
+              </m:e>
+              <m:sub>
+                <m:r>
+                  <w:rPr>
+                    <w:rFonts w:ascii="Cambria Math" w:hAnsi="Cambria Math"/>
+                  </w:rPr>
+                  <m:t>10</m:t>
+                </m:r>
+              </m:sub>
+            </m:sSub>
+          </m:sub>
+        </m:sSub>
+      </m:oMath>
+      <w:r>
+        <w:t xml:space="preserve">, showed a decrease across all habitat types but were especially pronouced in terrestrial and marine ectotherms. Overall, there was a 27.9777914% (95% CI: 11.2961591 to 40.5571113, </w:t>
+      </w:r>
+      <m:oMath>
+        <m:sSub>
+          <m:sSubPr>
+            <m:ctrlPr>
+              <w:rPr>
+                <w:rFonts w:ascii="Cambria Math" w:hAnsi="Cambria Math"/>
+              </w:rPr>
+            </m:ctrlPr>
+          </m:sSubPr>
+          <m:e>
+            <m:r>
+              <w:rPr>
+                <w:rFonts w:ascii="Cambria Math" w:hAnsi="Cambria Math"/>
+              </w:rPr>
+              <m:t>p</m:t>
+            </m:r>
+          </m:e>
+          <m:sub>
+            <m:r>
+              <w:rPr>
+                <w:rFonts w:ascii="Cambria Math" w:hAnsi="Cambria Math"/>
+              </w:rPr>
+              <m:t>mcmc</m:t>
+            </m:r>
+          </m:sub>
+        </m:sSub>
+      </m:oMath>
+      <w:r>
+        <w:t xml:space="preserve"> = 0.004375) reduction in variation in physiological rates for terrestrial ectotherms and a 15.4702285% (95% CI: 1.8479339 to 30.2703763, </w:t>
+      </w:r>
+      <m:oMath>
+        <m:sSub>
+          <m:sSubPr>
+            <m:ctrlPr>
+              <w:rPr>
+                <w:rFonts w:ascii="Cambria Math" w:hAnsi="Cambria Math"/>
+              </w:rPr>
+            </m:ctrlPr>
+          </m:sSubPr>
+          <m:e>
+            <m:r>
+              <w:rPr>
+                <w:rFonts w:ascii="Cambria Math" w:hAnsi="Cambria Math"/>
+              </w:rPr>
+              <m:t>p</m:t>
+            </m:r>
+          </m:e>
+          <m:sub>
+            <m:r>
+              <w:rPr>
+                <w:rFonts w:ascii="Cambria Math" w:hAnsi="Cambria Math"/>
+              </w:rPr>
+              <m:t>mcmc</m:t>
+            </m:r>
+          </m:sub>
+        </m:sSub>
+      </m:oMath>
+      <w:r>
+        <w:t xml:space="preserve"> = 0.06) reduction in variation for marine ectotherms when temperatures increase by 10</w:t>
+      </w:r>
+      <m:oMath>
+        <m:r>
+          <m:rPr>
+            <m:sty m:val="p"/>
+          </m:rPr>
+          <w:rPr>
+            <w:rFonts w:ascii="Cambria Math" w:hAnsi="Cambria Math"/>
+          </w:rPr>
+          <m:t>deg</m:t>
+        </m:r>
+      </m:oMath>
+      <w:r>
+        <w:t xml:space="preserve">C. In contrast, freshwater ectotherms exhibited a much smaller reduction in physiologiocal rate variance at high temperatures (8.4478066%, 95% CI: 0.5498818 to 21.4117925, </w:t>
+      </w:r>
+      <m:oMath>
+        <m:sSub>
+          <m:sSubPr>
+            <m:ctrlPr>
+              <w:rPr>
+                <w:rFonts w:ascii="Cambria Math" w:hAnsi="Cambria Math"/>
+              </w:rPr>
+            </m:ctrlPr>
+          </m:sSubPr>
+          <m:e>
+            <m:r>
+              <w:rPr>
+                <w:rFonts w:ascii="Cambria Math" w:hAnsi="Cambria Math"/>
+              </w:rPr>
+              <m:t>p</m:t>
+            </m:r>
+          </m:e>
+          <m:sub>
+            <m:r>
+              <w:rPr>
+                <w:rFonts w:ascii="Cambria Math" w:hAnsi="Cambria Math"/>
+              </w:rPr>
+              <m:t>mcmc</m:t>
+            </m:r>
+          </m:sub>
+        </m:sSub>
+      </m:oMath>
+      <w:r>
+        <w:t xml:space="preserve"> = 0.3075).</w:t>
+      </w:r>
+    </w:p>
+    <w:p>
+      <w:pPr>
         <w:pStyle w:val="Heading3"/>
       </w:pPr>
-      <w:bookmarkStart w:id="28" w:name="Xc10ebb43a1744a2445867384f67c174e2ec2054"/>
-      <w:bookmarkEnd w:id="27"/>
+      <w:bookmarkStart w:id="27" w:name="Xc10ebb43a1744a2445867384f67c174e2ec2054"/>
+      <w:bookmarkEnd w:id="26"/>
       <w:r>
         <w:rPr>
           <w:i/>
           <w:iCs/>
         </w:rPr>
+        <w:lastRenderedPageBreak/>
         <w:t>Does climate variability predict acclimation capacity among aquatic and terrestrial ectotherms?</w:t>
+      </w:r>
+    </w:p>
+    <w:tbl>
+      <w:tblPr>
+        <w:tblStyle w:val="Table"/>
+        <w:tblW w:w="5000" w:type="pct"/>
+        <w:tblLook w:val="0000" w:firstRow="0" w:lastRow="0" w:firstColumn="0" w:lastColumn="0" w:noHBand="0" w:noVBand="0"/>
+      </w:tblPr>
+      <w:tblGrid>
+        <w:gridCol w:w="10538"/>
+      </w:tblGrid>
+      <w:tr>
+        <w:tc>
+          <w:tcPr>
+            <w:tcW w:w="0" w:type="auto"/>
+          </w:tcPr>
+          <w:p>
+            <w:pPr>
+              <w:pStyle w:val="Figure"/>
+              <w:jc w:val="center"/>
+            </w:pPr>
+            <w:bookmarkStart w:id="28" w:name="fig-fig8"/>
+            <w:r>
+              <w:rPr>
+                <w:noProof/>
+              </w:rPr>
+              <w:drawing>
+                <wp:inline distT="0" distB="0" distL="0" distR="0" wp14:anchorId="6FE9394C" wp14:editId="61480481">
+                  <wp:extent cx="6680200" cy="7087529"/>
+                  <wp:effectExtent l="0" t="0" r="0" b="0"/>
+                  <wp:docPr id="53" name="Picture"/>
+                  <wp:cNvGraphicFramePr/>
+                  <a:graphic xmlns:a="http://schemas.openxmlformats.org/drawingml/2006/main">
+                    <a:graphicData uri="http://schemas.openxmlformats.org/drawingml/2006/picture">
+                      <pic:pic xmlns:pic="http://schemas.openxmlformats.org/drawingml/2006/picture">
+                        <pic:nvPicPr>
+                          <pic:cNvPr id="54" name="Picture" descr="ms_files/figure-docx/fig-fig8-1.png"/>
+                          <pic:cNvPicPr>
+                            <a:picLocks noChangeAspect="1" noChangeArrowheads="1"/>
+                          </pic:cNvPicPr>
+                        </pic:nvPicPr>
+                        <pic:blipFill>
+                          <a:blip r:embed="rId9"/>
+                          <a:stretch>
+                            <a:fillRect/>
+                          </a:stretch>
+                        </pic:blipFill>
+                        <pic:spPr bwMode="auto">
+                          <a:xfrm>
+                            <a:off x="0" y="0"/>
+                            <a:ext cx="6680200" cy="7087529"/>
+                          </a:xfrm>
+                          <a:prstGeom prst="rect">
+                            <a:avLst/>
+                          </a:prstGeom>
+                          <a:noFill/>
+                          <a:ln w="9525">
+                            <a:noFill/>
+                            <a:headEnd/>
+                            <a:tailEnd/>
+                          </a:ln>
+                        </pic:spPr>
+                      </pic:pic>
+                    </a:graphicData>
+                  </a:graphic>
+                </wp:inline>
+              </w:drawing>
+            </w:r>
+          </w:p>
+          <w:p>
+            <w:pPr>
+              <w:pStyle w:val="ImageCaption"/>
+              <w:spacing w:before="200"/>
+            </w:pPr>
+            <w:r>
+              <w:t xml:space="preserve">Figure 3- Bubble plot environment </w:t>
+            </w:r>
+            <m:oMath>
+              <m:r>
+                <w:rPr>
+                  <w:rFonts w:ascii="Cambria Math" w:hAnsi="Cambria Math"/>
+                </w:rPr>
+                <m:t>lnR</m:t>
+              </m:r>
+              <m:sSub>
+                <m:sSubPr>
+                  <m:ctrlPr>
+                    <w:rPr>
+                      <w:rFonts w:ascii="Cambria Math" w:hAnsi="Cambria Math"/>
+                    </w:rPr>
+                  </m:ctrlPr>
+                </m:sSubPr>
+                <m:e>
+                  <m:r>
+                    <w:rPr>
+                      <w:rFonts w:ascii="Cambria Math" w:hAnsi="Cambria Math"/>
+                    </w:rPr>
+                    <m:t>R</m:t>
+                  </m:r>
+                </m:e>
+                <m:sub>
+                  <m:sSub>
+                    <m:sSubPr>
+                      <m:ctrlPr>
+                        <w:rPr>
+                          <w:rFonts w:ascii="Cambria Math" w:hAnsi="Cambria Math"/>
+                        </w:rPr>
+                      </m:ctrlPr>
+                    </m:sSubPr>
+                    <m:e>
+                      <m:r>
+                        <w:rPr>
+                          <w:rFonts w:ascii="Cambria Math" w:hAnsi="Cambria Math"/>
+                        </w:rPr>
+                        <m:t>Q</m:t>
+                      </m:r>
+                    </m:e>
+                    <m:sub>
+                      <m:r>
+                        <w:rPr>
+                          <w:rFonts w:ascii="Cambria Math" w:hAnsi="Cambria Math"/>
+                        </w:rPr>
+                        <m:t>10</m:t>
+                      </m:r>
+                    </m:sub>
+                  </m:sSub>
+                </m:sub>
+              </m:sSub>
+            </m:oMath>
+            <w:r>
+              <w:t xml:space="preserve"> for wild populations by habitat.</w:t>
+            </w:r>
+          </w:p>
+        </w:tc>
+        <w:bookmarkEnd w:id="28"/>
+      </w:tr>
+    </w:tbl>
+    <w:p>
+      <w:pPr>
+        <w:pStyle w:val="BodyText"/>
+      </w:pPr>
+      <w:r>
+        <w:t xml:space="preserve"> </w:t>
+      </w:r>
+    </w:p>
+    <w:tbl>
+      <w:tblPr>
+        <w:tblStyle w:val="Table"/>
+        <w:tblW w:w="5000" w:type="pct"/>
+        <w:tblLook w:val="0000" w:firstRow="0" w:lastRow="0" w:firstColumn="0" w:lastColumn="0" w:noHBand="0" w:noVBand="0"/>
+      </w:tblPr>
+      <w:tblGrid>
+        <w:gridCol w:w="10538"/>
+      </w:tblGrid>
+      <w:tr>
+        <w:tc>
+          <w:tcPr>
+            <w:tcW w:w="0" w:type="auto"/>
+          </w:tcPr>
+          <w:p>
+            <w:pPr>
+              <w:pStyle w:val="Figure"/>
+              <w:jc w:val="center"/>
+            </w:pPr>
+            <w:bookmarkStart w:id="29" w:name="fig-fig9"/>
+            <w:r>
+              <w:rPr>
+                <w:noProof/>
+              </w:rPr>
+              <w:lastRenderedPageBreak/>
+              <w:drawing>
+                <wp:inline distT="0" distB="0" distL="0" distR="0" wp14:anchorId="22E1B849" wp14:editId="48677FD1">
+                  <wp:extent cx="6680200" cy="7087529"/>
+                  <wp:effectExtent l="0" t="0" r="0" b="0"/>
+                  <wp:docPr id="57" name="Picture"/>
+                  <wp:cNvGraphicFramePr/>
+                  <a:graphic xmlns:a="http://schemas.openxmlformats.org/drawingml/2006/main">
+                    <a:graphicData uri="http://schemas.openxmlformats.org/drawingml/2006/picture">
+                      <pic:pic xmlns:pic="http://schemas.openxmlformats.org/drawingml/2006/picture">
+                        <pic:nvPicPr>
+                          <pic:cNvPr id="58" name="Picture" descr="ms_files/figure-docx/fig-fig9-1.png"/>
+                          <pic:cNvPicPr>
+                            <a:picLocks noChangeAspect="1" noChangeArrowheads="1"/>
+                          </pic:cNvPicPr>
+                        </pic:nvPicPr>
+                        <pic:blipFill>
+                          <a:blip r:embed="rId10"/>
+                          <a:stretch>
+                            <a:fillRect/>
+                          </a:stretch>
+                        </pic:blipFill>
+                        <pic:spPr bwMode="auto">
+                          <a:xfrm>
+                            <a:off x="0" y="0"/>
+                            <a:ext cx="6680200" cy="7087529"/>
+                          </a:xfrm>
+                          <a:prstGeom prst="rect">
+                            <a:avLst/>
+                          </a:prstGeom>
+                          <a:noFill/>
+                          <a:ln w="9525">
+                            <a:noFill/>
+                            <a:headEnd/>
+                            <a:tailEnd/>
+                          </a:ln>
+                        </pic:spPr>
+                      </pic:pic>
+                    </a:graphicData>
+                  </a:graphic>
+                </wp:inline>
+              </w:drawing>
+            </w:r>
+          </w:p>
+          <w:p>
+            <w:pPr>
+              <w:pStyle w:val="ImageCaption"/>
+              <w:spacing w:before="200"/>
+            </w:pPr>
+            <w:r>
+              <w:t xml:space="preserve">Figure 4- Bubble plot environment </w:t>
+            </w:r>
+            <m:oMath>
+              <m:r>
+                <w:rPr>
+                  <w:rFonts w:ascii="Cambria Math" w:hAnsi="Cambria Math"/>
+                </w:rPr>
+                <m:t>lnCV</m:t>
+              </m:r>
+              <m:sSub>
+                <m:sSubPr>
+                  <m:ctrlPr>
+                    <w:rPr>
+                      <w:rFonts w:ascii="Cambria Math" w:hAnsi="Cambria Math"/>
+                    </w:rPr>
+                  </m:ctrlPr>
+                </m:sSubPr>
+                <m:e>
+                  <m:r>
+                    <w:rPr>
+                      <w:rFonts w:ascii="Cambria Math" w:hAnsi="Cambria Math"/>
+                    </w:rPr>
+                    <m:t>R</m:t>
+                  </m:r>
+                </m:e>
+                <m:sub>
+                  <m:sSub>
+                    <m:sSubPr>
+                      <m:ctrlPr>
+                        <w:rPr>
+                          <w:rFonts w:ascii="Cambria Math" w:hAnsi="Cambria Math"/>
+                        </w:rPr>
+                      </m:ctrlPr>
+                    </m:sSubPr>
+                    <m:e>
+                      <m:r>
+                        <w:rPr>
+                          <w:rFonts w:ascii="Cambria Math" w:hAnsi="Cambria Math"/>
+                        </w:rPr>
+                        <m:t>Q</m:t>
+                      </m:r>
+                    </m:e>
+                    <m:sub>
+                      <m:r>
+                        <w:rPr>
+                          <w:rFonts w:ascii="Cambria Math" w:hAnsi="Cambria Math"/>
+                        </w:rPr>
+                        <m:t>10</m:t>
+                      </m:r>
+                    </m:sub>
+                  </m:sSub>
+                </m:sub>
+              </m:sSub>
+            </m:oMath>
+            <w:r>
+              <w:t xml:space="preserve"> for wild populations by habitat.</w:t>
+            </w:r>
+          </w:p>
+        </w:tc>
+        <w:bookmarkEnd w:id="29"/>
+      </w:tr>
+    </w:tbl>
+    <w:p>
+      <w:pPr>
+        <w:pStyle w:val="Heading2"/>
+      </w:pPr>
+      <w:bookmarkStart w:id="30" w:name="discussion"/>
+      <w:bookmarkEnd w:id="22"/>
+      <w:bookmarkEnd w:id="27"/>
+      <w:r>
+        <w:t>Discussion</w:t>
       </w:r>
     </w:p>
     <w:p>
       <w:pPr>
-        <w:pStyle w:val="Heading2"/>
-      </w:pPr>
-      <w:bookmarkStart w:id="29" w:name="discussion"/>
-      <w:bookmarkEnd w:id="23"/>
-      <w:bookmarkEnd w:id="28"/>
-      <w:r>
-        <w:t>Discussion</w:t>
-      </w:r>
-    </w:p>
-    <w:p>
-      <w:pPr>
         <w:pStyle w:val="FirstParagraph"/>
       </w:pPr>
       <w:r>
-        <w:t xml:space="preserve">One explanation for why terrestrial ectotherms show minimal acclimation capacity may be related to the fact that terrestrial ectotherms, were, on average acclimated for significantly less time than ectotherms from aquatic habitats . Rates of acclimation have been shown to be faster for many terrestrial groups compared to aquatic organisms [e.g., amphibians and reptiles have higher rates of acclimation than fishes; See Einum &amp; Burton (2023)]. However, faster rates of acclimation would result in opposite patterns to those we observed – in other words, terrestrial species would be more likely to exhibit lower </w:t>
+        <w:t xml:space="preserve">One explanation for why terrestrial ectotherms show minimal acclimation capacity may be related to the fact that terrestrial ectotherms, were, on average acclimated for significantly less time than ectotherms from aquatic habitats . Rates of acclimation have been shown to be faster for many terrestrial groups compared to aquatic organisms [e.g., amphibians and reptiles have higher rates of acclimation than fishes; See Einum &amp; Burton (2023)]. However, faster rates of acclimation would result in opposite patterns to those we observed – </w:t>
+      </w:r>
+      <w:r>
+        <w:lastRenderedPageBreak/>
+        <w:t xml:space="preserve">in other words, terrestrial species would be more likely to exhibit lower </w:t>
       </w:r>
       <m:oMath>
         <m:r>
@@ -7451,8 +7896,8 @@
       <w:pPr>
         <w:pStyle w:val="Heading2"/>
       </w:pPr>
-      <w:bookmarkStart w:id="30" w:name="references"/>
-      <w:bookmarkEnd w:id="29"/>
+      <w:bookmarkStart w:id="31" w:name="references"/>
+      <w:bookmarkEnd w:id="30"/>
       <w:r>
         <w:t>References</w:t>
       </w:r>
@@ -7466,8 +7911,8 @@
       <w:pPr>
         <w:pStyle w:val="Bibliography"/>
       </w:pPr>
-      <w:bookmarkStart w:id="31" w:name="ref-Bulgarella2015-yl"/>
-      <w:bookmarkStart w:id="32" w:name="refs"/>
+      <w:bookmarkStart w:id="32" w:name="ref-Bulgarella2015-yl"/>
+      <w:bookmarkStart w:id="33" w:name="refs"/>
       <w:r>
         <w:t xml:space="preserve">Bulgarella, M., Trewick, S.A., Godfrey, A.J.R., Sinclair, B.J. &amp; Morgan-Richards, M. (2015). Elevational variation in adult body size and growth rate but not in metabolic rate in the tree weta hemideina crassidens. </w:t>
       </w:r>
@@ -7486,8 +7931,8 @@
       <w:pPr>
         <w:pStyle w:val="Bibliography"/>
       </w:pPr>
-      <w:bookmarkStart w:id="33" w:name="ref-Burkner2017-wg"/>
-      <w:bookmarkEnd w:id="31"/>
+      <w:bookmarkStart w:id="34" w:name="ref-Burkner2017-wg"/>
+      <w:bookmarkEnd w:id="32"/>
       <w:r>
         <w:t xml:space="preserve">Bürkner, P.-C. (2017). Brms: An R package for bayesian multilevel models using stan. </w:t>
       </w:r>
@@ -7506,8 +7951,8 @@
       <w:pPr>
         <w:pStyle w:val="Bibliography"/>
       </w:pPr>
-      <w:bookmarkStart w:id="34" w:name="ref-Burkner2018-ur"/>
-      <w:bookmarkEnd w:id="33"/>
+      <w:bookmarkStart w:id="35" w:name="ref-Burkner2018-ur"/>
+      <w:bookmarkEnd w:id="34"/>
       <w:r>
         <w:t xml:space="preserve">Bürkner, P.-C. (2018). Advanced bayesian multilevel modeling with the R package brms. </w:t>
       </w:r>
@@ -7526,8 +7971,8 @@
       <w:pPr>
         <w:pStyle w:val="Bibliography"/>
       </w:pPr>
-      <w:bookmarkStart w:id="35" w:name="ref-Einum2023-lz"/>
-      <w:bookmarkEnd w:id="34"/>
+      <w:bookmarkStart w:id="36" w:name="ref-Einum2023-lz"/>
+      <w:bookmarkEnd w:id="35"/>
       <w:r>
         <w:t xml:space="preserve">Einum, S. &amp; Burton, T. (2023). Divergence in rates of phenotypic plasticty among ectotherms. </w:t>
       </w:r>
@@ -7546,8 +7991,8 @@
       <w:pPr>
         <w:pStyle w:val="Bibliography"/>
       </w:pPr>
-      <w:bookmarkStart w:id="36" w:name="ref-Grafen1989-pr"/>
-      <w:bookmarkEnd w:id="35"/>
+      <w:bookmarkStart w:id="37" w:name="ref-Grafen1989-pr"/>
+      <w:bookmarkEnd w:id="36"/>
       <w:r>
         <w:t xml:space="preserve">Grafen, A. (1989). The phylogenetic regression. </w:t>
       </w:r>
@@ -7566,8 +8011,8 @@
       <w:pPr>
         <w:pStyle w:val="Bibliography"/>
       </w:pPr>
-      <w:bookmarkStart w:id="37" w:name="ref-Gunderson2015-hz"/>
-      <w:bookmarkEnd w:id="36"/>
+      <w:bookmarkStart w:id="38" w:name="ref-Gunderson2015-hz"/>
+      <w:bookmarkEnd w:id="37"/>
       <w:r>
         <w:t xml:space="preserve">Gunderson, A.R. &amp; Stillman, J.H. (2015). Plasticity in thermal tolerance has limited potential to buffer ectotherms from global warming. </w:t>
       </w:r>
@@ -7586,8 +8031,8 @@
       <w:pPr>
         <w:pStyle w:val="Bibliography"/>
       </w:pPr>
-      <w:bookmarkStart w:id="38" w:name="ref-Havird2020-mj"/>
-      <w:bookmarkEnd w:id="37"/>
+      <w:bookmarkStart w:id="39" w:name="ref-Havird2020-mj"/>
+      <w:bookmarkEnd w:id="38"/>
       <w:r>
         <w:t xml:space="preserve">Havird, J.C., Neuwald, J.L., Shah, A.A., Mauro, A., Marshall, C.A. &amp; Ghalambor, C.K. (2020). Distinguishing between active plasticity due to thermal acclimation and passive plasticity due to Q10 effects: Why methodology matters. </w:t>
       </w:r>
@@ -7606,10 +8051,9 @@
       <w:pPr>
         <w:pStyle w:val="Bibliography"/>
       </w:pPr>
-      <w:bookmarkStart w:id="39" w:name="ref-Hedges1999-de"/>
-      <w:bookmarkEnd w:id="38"/>
-      <w:r>
-        <w:lastRenderedPageBreak/>
+      <w:bookmarkStart w:id="40" w:name="ref-Hedges1999-de"/>
+      <w:bookmarkEnd w:id="39"/>
+      <w:r>
         <w:t xml:space="preserve">Hedges, L.V., Gurevitch, J. &amp; Curtis, P.S. (1999). The meta-analysis of response ratios in experimental ecology. </w:t>
       </w:r>
       <w:r>
@@ -7627,8 +8071,8 @@
       <w:pPr>
         <w:pStyle w:val="Bibliography"/>
       </w:pPr>
-      <w:bookmarkStart w:id="40" w:name="ref-Hersbach2020-hx"/>
-      <w:bookmarkEnd w:id="39"/>
+      <w:bookmarkStart w:id="41" w:name="ref-Hersbach2020-hx"/>
+      <w:bookmarkEnd w:id="40"/>
       <w:r>
         <w:t xml:space="preserve">Hersbach, H., Bell, B., Berrisford, P., Hirahara, S., Horányi, A., Muñoz-Sabater, J., </w:t>
       </w:r>
@@ -7657,8 +8101,8 @@
       <w:pPr>
         <w:pStyle w:val="Bibliography"/>
       </w:pPr>
-      <w:bookmarkStart w:id="41" w:name="ref-Lajeunesse2011-fq"/>
-      <w:bookmarkEnd w:id="40"/>
+      <w:bookmarkStart w:id="42" w:name="ref-Lajeunesse2011-fq"/>
+      <w:bookmarkEnd w:id="41"/>
       <w:r>
         <w:t xml:space="preserve">Lajeunesse, M.J. (2011). On the meta-analysis of response ratios for studies with correlated and multi-group designs. </w:t>
       </w:r>
@@ -7677,8 +8121,8 @@
       <w:pPr>
         <w:pStyle w:val="Bibliography"/>
       </w:pPr>
-      <w:bookmarkStart w:id="42" w:name="ref-Michonneau2016-if"/>
-      <w:bookmarkEnd w:id="41"/>
+      <w:bookmarkStart w:id="43" w:name="ref-Michonneau2016-if"/>
+      <w:bookmarkEnd w:id="42"/>
       <w:r>
         <w:t xml:space="preserve">Michonneau, F., Brown, J.W. &amp; Winter, D.J. (2016). Rotl: An R package to interact with the open tree of life data. </w:t>
       </w:r>
@@ -7697,10 +8141,10 @@
       <w:pPr>
         <w:pStyle w:val="Bibliography"/>
       </w:pPr>
-      <w:bookmarkStart w:id="43" w:name="ref-Nakagawa2021-ls"/>
-      <w:bookmarkEnd w:id="42"/>
-      <w:r>
-        <w:t xml:space="preserve">Nakagawa, S., Lagisz, M., O’Dea, R.E., Rutkowska, J., Yang, Y., Noble, D.W.A., </w:t>
+      <w:bookmarkStart w:id="44" w:name="ref-Nakagawa2022-gy"/>
+      <w:bookmarkEnd w:id="43"/>
+      <w:r>
+        <w:t xml:space="preserve">Nakagawa, S., Lagisz, M., Jennions, M.D., Koricheva, J., Daniel W. A. Noble, T.H.P., Sánchez-Tójar, A., </w:t>
       </w:r>
       <w:r>
         <w:rPr>
@@ -7710,6 +8154,36 @@
         <w:t>et al.</w:t>
       </w:r>
       <w:r>
+        <w:t xml:space="preserve"> (2022). Methods for testing publication bias in ecological and evolutionary meta-analyses. </w:t>
+      </w:r>
+      <w:r>
+        <w:rPr>
+          <w:i/>
+          <w:iCs/>
+        </w:rPr>
+        <w:t>Methods in Ecology and Evolution</w:t>
+      </w:r>
+      <w:r>
+        <w:t>, 13, 4–21.</w:t>
+      </w:r>
+    </w:p>
+    <w:p>
+      <w:pPr>
+        <w:pStyle w:val="Bibliography"/>
+      </w:pPr>
+      <w:bookmarkStart w:id="45" w:name="ref-Nakagawa2021-ls"/>
+      <w:bookmarkEnd w:id="44"/>
+      <w:r>
+        <w:t xml:space="preserve">Nakagawa, S., Lagisz, M., O’Dea, R.E., Rutkowska, J., Yang, Y., Noble, D.W.A., </w:t>
+      </w:r>
+      <w:r>
+        <w:rPr>
+          <w:i/>
+          <w:iCs/>
+        </w:rPr>
+        <w:t>et al.</w:t>
+      </w:r>
+      <w:r>
         <w:t xml:space="preserve"> (2021a). The orchard plot: Cultivating forest plots for use in ecology, evolution and beyond. </w:t>
       </w:r>
       <w:r>
@@ -7727,8 +8201,8 @@
       <w:pPr>
         <w:pStyle w:val="Bibliography"/>
       </w:pPr>
-      <w:bookmarkStart w:id="44" w:name="ref-Nakagawa2015-fo"/>
-      <w:bookmarkEnd w:id="43"/>
+      <w:bookmarkStart w:id="46" w:name="ref-Nakagawa2015-fo"/>
+      <w:bookmarkEnd w:id="45"/>
       <w:r>
         <w:t xml:space="preserve">Nakagawa, S., Poulin, R., Mengersen, K., Reinhold, K., Engqvist, L., Lagisz, M., </w:t>
       </w:r>
@@ -7757,8 +8231,8 @@
       <w:pPr>
         <w:pStyle w:val="Bibliography"/>
       </w:pPr>
-      <w:bookmarkStart w:id="45" w:name="ref-Nakagawa2012-oc"/>
-      <w:bookmarkEnd w:id="44"/>
+      <w:bookmarkStart w:id="47" w:name="ref-Nakagawa2012-oc"/>
+      <w:bookmarkEnd w:id="46"/>
       <w:r>
         <w:t xml:space="preserve">Nakagawa, S. &amp; Santos, E.S.A. (2012). Methodological issues and advances in biological meta-analysis. </w:t>
       </w:r>
@@ -7777,9 +8251,10 @@
       <w:pPr>
         <w:pStyle w:val="Bibliography"/>
       </w:pPr>
-      <w:bookmarkStart w:id="46" w:name="ref-Nakagawa2021-uf"/>
-      <w:bookmarkEnd w:id="45"/>
-      <w:r>
+      <w:bookmarkStart w:id="48" w:name="ref-Nakagawa2021-uf"/>
+      <w:bookmarkEnd w:id="47"/>
+      <w:r>
+        <w:lastRenderedPageBreak/>
         <w:t xml:space="preserve">Nakagawa, S., Senior, A.M., Viechtbauer, W. &amp; Noble, D.W.A. (2021b). An assessment of statistical methods for non-independent data in ecological meta-analyses: comment. </w:t>
       </w:r>
       <w:r>
@@ -7797,8 +8272,8 @@
       <w:pPr>
         <w:pStyle w:val="Bibliography"/>
       </w:pPr>
-      <w:bookmarkStart w:id="47" w:name="ref-Noble2022-ty"/>
-      <w:bookmarkEnd w:id="46"/>
+      <w:bookmarkStart w:id="49" w:name="ref-Noble2022-ty"/>
+      <w:bookmarkEnd w:id="48"/>
       <w:r>
         <w:t xml:space="preserve">Noble, D.W.A., Pottier, P., Lagisz, M., Burke, S., Drobniak, S.M., O’Dea, R.E., </w:t>
       </w:r>
@@ -7827,8 +8302,8 @@
       <w:pPr>
         <w:pStyle w:val="Bibliography"/>
       </w:pPr>
-      <w:bookmarkStart w:id="48" w:name="ref-Ouzzani2016-ge"/>
-      <w:bookmarkEnd w:id="47"/>
+      <w:bookmarkStart w:id="50" w:name="ref-Ouzzani2016-ge"/>
+      <w:bookmarkEnd w:id="49"/>
       <w:r>
         <w:t xml:space="preserve">Ouzzani, M., Hammady, H., Fedorowicz, Z. &amp; Elmagarmid, A. (2016). Rayyan—a web and mobile app for systematic reviews. </w:t>
       </w:r>
@@ -7847,8 +8322,8 @@
       <w:pPr>
         <w:pStyle w:val="Bibliography"/>
       </w:pPr>
-      <w:bookmarkStart w:id="49" w:name="ref-Paradis2019-gx"/>
-      <w:bookmarkEnd w:id="48"/>
+      <w:bookmarkStart w:id="51" w:name="ref-Paradis2019-gx"/>
+      <w:bookmarkEnd w:id="50"/>
       <w:r>
         <w:t xml:space="preserve">Paradis, E. &amp; Schliep, K. (2019). Ape 5.0: An environment for modern phylogenetics and evolutionary analyses in R. </w:t>
       </w:r>
@@ -7867,8 +8342,8 @@
       <w:pPr>
         <w:pStyle w:val="Bibliography"/>
       </w:pPr>
-      <w:bookmarkStart w:id="50" w:name="ref-Pick2019-mg"/>
-      <w:bookmarkEnd w:id="49"/>
+      <w:bookmarkStart w:id="52" w:name="ref-Pick2019-mg"/>
+      <w:bookmarkEnd w:id="51"/>
       <w:r>
         <w:t xml:space="preserve">Pick, J.L., Nakagawa, S. &amp; Noble, D.W.A. (2019). Reproducible, flexible and high throughput data extraction from primary literature: The metaDigitise R package. </w:t>
       </w:r>
@@ -7887,29 +8362,8 @@
       <w:pPr>
         <w:pStyle w:val="Bibliography"/>
       </w:pPr>
-      <w:bookmarkStart w:id="51" w:name="ref-Pierce2021"/>
-      <w:bookmarkEnd w:id="50"/>
-      <w:r>
-        <w:t xml:space="preserve">Pierce, D. (2021). </w:t>
-      </w:r>
-      <w:hyperlink r:id="rId9">
-        <w:r>
-          <w:rPr>
-            <w:rStyle w:val="Hyperlink"/>
-          </w:rPr>
-          <w:t>ncdf4: Interface to unidata netCDF (version 4 or earlier) format data files</w:t>
-        </w:r>
-      </w:hyperlink>
-      <w:r>
-        <w:t>.</w:t>
-      </w:r>
-    </w:p>
-    <w:p>
-      <w:pPr>
-        <w:pStyle w:val="Bibliography"/>
-      </w:pPr>
-      <w:bookmarkStart w:id="52" w:name="ref-Pinsky2019-fn"/>
-      <w:bookmarkEnd w:id="51"/>
+      <w:bookmarkStart w:id="53" w:name="ref-Pinsky2019-fn"/>
+      <w:bookmarkEnd w:id="52"/>
       <w:r>
         <w:t xml:space="preserve">Pinsky, M.L., Eikeset, A.M., McCauley, D.J., Payne, J.L. &amp; Sunday, J.M. (2019). Greater vulnerability to warming of marine versus terrestrial ectotherms. </w:t>
       </w:r>
@@ -7928,8 +8382,8 @@
       <w:pPr>
         <w:pStyle w:val="Bibliography"/>
       </w:pPr>
-      <w:bookmarkStart w:id="53" w:name="ref-Revell2012-vq"/>
-      <w:bookmarkEnd w:id="52"/>
+      <w:bookmarkStart w:id="54" w:name="ref-Revell2012-vq"/>
+      <w:bookmarkEnd w:id="53"/>
       <w:r>
         <w:t xml:space="preserve">Revell, L.J. (2012). Phytools: An R package for phylogenetic comparative biology (and other things). </w:t>
       </w:r>
@@ -7948,8 +8402,8 @@
       <w:pPr>
         <w:pStyle w:val="Bibliography"/>
       </w:pPr>
-      <w:bookmarkStart w:id="54" w:name="ref-Seebacher2015-wi"/>
-      <w:bookmarkEnd w:id="53"/>
+      <w:bookmarkStart w:id="55" w:name="ref-Seebacher2015-wi"/>
+      <w:bookmarkEnd w:id="54"/>
       <w:r>
         <w:t xml:space="preserve">Seebacher, F., White, C.R. &amp; Franklin, C.E. (2015). Physiological plasticity increases resilience of ectothermic animals to climate change. </w:t>
       </w:r>
@@ -7968,8 +8422,8 @@
       <w:pPr>
         <w:pStyle w:val="Bibliography"/>
       </w:pPr>
-      <w:bookmarkStart w:id="55" w:name="ref-Song2021-ba"/>
-      <w:bookmarkEnd w:id="54"/>
+      <w:bookmarkStart w:id="56" w:name="ref-Song2021-ba"/>
+      <w:bookmarkEnd w:id="55"/>
       <w:r>
         <w:t xml:space="preserve">Song, C., Peacor, S.D., Osenberg, C.W. &amp; Bence, J.R. (2021). An assessment of statistical methods for nonindependent data in ecological meta-analyses. </w:t>
       </w:r>
@@ -7988,8 +8442,8 @@
       <w:pPr>
         <w:pStyle w:val="Bibliography"/>
       </w:pPr>
-      <w:bookmarkStart w:id="56" w:name="ref-noauthor_2021-az"/>
-      <w:bookmarkEnd w:id="55"/>
+      <w:bookmarkStart w:id="57" w:name="ref-noauthor_2021-az"/>
+      <w:bookmarkEnd w:id="56"/>
       <w:r>
         <w:t xml:space="preserve">Stan development team. RStan: The R interface to stan. (2021). </w:t>
       </w:r>
@@ -8005,10 +8459,9 @@
       <w:pPr>
         <w:pStyle w:val="Bibliography"/>
       </w:pPr>
-      <w:bookmarkStart w:id="57" w:name="ref-Viechtbauer2010-fn"/>
-      <w:bookmarkEnd w:id="56"/>
-      <w:r>
-        <w:lastRenderedPageBreak/>
+      <w:bookmarkStart w:id="58" w:name="ref-Viechtbauer2010-fn"/>
+      <w:bookmarkEnd w:id="57"/>
+      <w:r>
         <w:t xml:space="preserve">Viechtbauer, W. (2010). Conducting meta-analyses in R with the metafor package. </w:t>
       </w:r>
       <w:r>
@@ -8026,8 +8479,38 @@
       <w:pPr>
         <w:pStyle w:val="Bibliography"/>
       </w:pPr>
-      <w:bookmarkStart w:id="58" w:name="ref-Yu2017-wj"/>
-      <w:bookmarkEnd w:id="57"/>
+      <w:bookmarkStart w:id="59" w:name="ref-Yang2023-qw"/>
+      <w:bookmarkEnd w:id="58"/>
+      <w:r>
+        <w:t xml:space="preserve">Yang, Y., Sánchez-Tójar, A., O’Dea, R.E., Noble, D.W.A., </w:t>
+      </w:r>
+      <w:r>
+        <w:rPr>
+          <w:i/>
+          <w:iCs/>
+        </w:rPr>
+        <w:t>et al.</w:t>
+      </w:r>
+      <w:r>
+        <w:t xml:space="preserve"> (2023). Publication bias impacts on effect size, statistical power, and magnitude (type m) and sign (type s) errors in ecology and evolutionary biology. </w:t>
+      </w:r>
+      <w:r>
+        <w:rPr>
+          <w:i/>
+          <w:iCs/>
+        </w:rPr>
+        <w:t>BMC Biology</w:t>
+      </w:r>
+      <w:r>
+        <w:t>.</w:t>
+      </w:r>
+    </w:p>
+    <w:p>
+      <w:pPr>
+        <w:pStyle w:val="Bibliography"/>
+      </w:pPr>
+      <w:bookmarkStart w:id="60" w:name="ref-Yu2017-wj"/>
+      <w:bookmarkEnd w:id="59"/>
       <w:r>
         <w:t xml:space="preserve">Yu, G., Smith, D., Zhu, H., Guan, Y. &amp; Lam, T.T.-Y. (2017). Ggtree: An R package for visualization and annotation of phylogenetic trees with their covariates and other associated data. </w:t>
       </w:r>
@@ -8042,8 +8525,8 @@
         <w:t>, 8, 28–36, doi:10.1111/2041–210X.12628.</w:t>
       </w:r>
     </w:p>
-    <w:bookmarkEnd w:id="32"/>
-    <w:bookmarkEnd w:id="58"/>
+    <w:bookmarkEnd w:id="33"/>
+    <w:bookmarkEnd w:id="60"/>
     <w:p>
       <w:pPr>
         <w:pStyle w:val="BodyText"/>
@@ -8053,11 +8536,166 @@
       <w:pPr>
         <w:pStyle w:val="Heading2"/>
       </w:pPr>
-      <w:bookmarkStart w:id="59" w:name="supplemental-results-and-figures"/>
-      <w:bookmarkEnd w:id="30"/>
+      <w:bookmarkStart w:id="61" w:name="supplemental-results-and-figures"/>
+      <w:bookmarkEnd w:id="31"/>
       <w:r>
         <w:t>Supplemental Results and Figures</w:t>
       </w:r>
+    </w:p>
+    <w:p>
+      <w:pPr>
+        <w:pStyle w:val="Heading4"/>
+      </w:pPr>
+      <w:bookmarkStart w:id="62" w:name="X669323896c3addbab7655fa39952065ae47392c"/>
+      <w:r>
+        <w:t xml:space="preserve">Comparing raw variance changes using </w:t>
+      </w:r>
+      <m:oMath>
+        <m:r>
+          <m:rPr>
+            <m:sty m:val="bi"/>
+          </m:rPr>
+          <w:rPr>
+            <w:rFonts w:ascii="Cambria Math" w:hAnsi="Cambria Math"/>
+          </w:rPr>
+          <m:t>lnV</m:t>
+        </m:r>
+        <m:sSub>
+          <m:sSubPr>
+            <m:ctrlPr>
+              <w:rPr>
+                <w:rFonts w:ascii="Cambria Math" w:hAnsi="Cambria Math"/>
+              </w:rPr>
+            </m:ctrlPr>
+          </m:sSubPr>
+          <m:e>
+            <m:r>
+              <m:rPr>
+                <m:sty m:val="bi"/>
+              </m:rPr>
+              <w:rPr>
+                <w:rFonts w:ascii="Cambria Math" w:hAnsi="Cambria Math"/>
+              </w:rPr>
+              <m:t>R</m:t>
+            </m:r>
+          </m:e>
+          <m:sub>
+            <m:sSub>
+              <m:sSubPr>
+                <m:ctrlPr>
+                  <w:rPr>
+                    <w:rFonts w:ascii="Cambria Math" w:hAnsi="Cambria Math"/>
+                  </w:rPr>
+                </m:ctrlPr>
+              </m:sSubPr>
+              <m:e>
+                <m:r>
+                  <m:rPr>
+                    <m:sty m:val="bi"/>
+                  </m:rPr>
+                  <w:rPr>
+                    <w:rFonts w:ascii="Cambria Math" w:hAnsi="Cambria Math"/>
+                  </w:rPr>
+                  <m:t>Q</m:t>
+                </m:r>
+              </m:e>
+              <m:sub>
+                <m:r>
+                  <m:rPr>
+                    <m:sty m:val="bi"/>
+                  </m:rPr>
+                  <w:rPr>
+                    <w:rFonts w:ascii="Cambria Math" w:hAnsi="Cambria Math"/>
+                  </w:rPr>
+                  <m:t>10</m:t>
+                </m:r>
+              </m:sub>
+            </m:sSub>
+          </m:sub>
+        </m:sSub>
+      </m:oMath>
+    </w:p>
+    <w:p>
+      <w:pPr>
+        <w:pStyle w:val="FirstParagraph"/>
+      </w:pPr>
+      <w:r>
+        <w:t xml:space="preserve">Analysis of </w:t>
+      </w:r>
+      <m:oMath>
+        <m:r>
+          <w:rPr>
+            <w:rFonts w:ascii="Cambria Math" w:hAnsi="Cambria Math"/>
+          </w:rPr>
+          <m:t>lnV</m:t>
+        </m:r>
+        <m:sSub>
+          <m:sSubPr>
+            <m:ctrlPr>
+              <w:rPr>
+                <w:rFonts w:ascii="Cambria Math" w:hAnsi="Cambria Math"/>
+              </w:rPr>
+            </m:ctrlPr>
+          </m:sSubPr>
+          <m:e>
+            <m:r>
+              <w:rPr>
+                <w:rFonts w:ascii="Cambria Math" w:hAnsi="Cambria Math"/>
+              </w:rPr>
+              <m:t>R</m:t>
+            </m:r>
+          </m:e>
+          <m:sub>
+            <m:sSub>
+              <m:sSubPr>
+                <m:ctrlPr>
+                  <w:rPr>
+                    <w:rFonts w:ascii="Cambria Math" w:hAnsi="Cambria Math"/>
+                  </w:rPr>
+                </m:ctrlPr>
+              </m:sSubPr>
+              <m:e>
+                <m:r>
+                  <w:rPr>
+                    <w:rFonts w:ascii="Cambria Math" w:hAnsi="Cambria Math"/>
+                  </w:rPr>
+                  <m:t>Q</m:t>
+                </m:r>
+              </m:e>
+              <m:sub>
+                <m:r>
+                  <w:rPr>
+                    <w:rFonts w:ascii="Cambria Math" w:hAnsi="Cambria Math"/>
+                  </w:rPr>
+                  <m:t>10</m:t>
+                </m:r>
+              </m:sub>
+            </m:sSub>
+          </m:sub>
+        </m:sSub>
+      </m:oMath>
+      <w:r>
+        <w:t xml:space="preserve"> suggested that variance increases with higher temperatures across all habitat types, with terrestrial ectotherms having the smallest increase in variance (</w:t>
+      </w:r>
+      <w:hyperlink w:anchor="fig-figs1">
+        <w:r>
+          <w:rPr>
+            <w:rStyle w:val="Hyperlink"/>
+          </w:rPr>
+          <w:t>Figure 5</w:t>
+        </w:r>
+      </w:hyperlink>
+      <w:r>
+        <w:t xml:space="preserve">). </w:t>
+      </w:r>
+      <w:hyperlink w:anchor="tbl-tabs1">
+        <w:r>
+          <w:rPr>
+            <w:rStyle w:val="Hyperlink"/>
+          </w:rPr>
+          <w:t>Table 1</w:t>
+        </w:r>
+      </w:hyperlink>
     </w:p>
     <w:tbl>
       <w:tblPr>
@@ -8078,27 +8716,29 @@
               <w:pStyle w:val="Figure"/>
               <w:jc w:val="center"/>
             </w:pPr>
+            <w:bookmarkStart w:id="63" w:name="fig-figs1"/>
             <w:r>
               <w:rPr>
                 <w:noProof/>
               </w:rPr>
+              <w:lastRenderedPageBreak/>
               <w:drawing>
-                <wp:inline distT="0" distB="0" distL="0" distR="0" wp14:anchorId="4E0037D5" wp14:editId="796ACEE7">
-                  <wp:extent cx="6096000" cy="4876800"/>
+                <wp:inline distT="0" distB="0" distL="0" distR="0" wp14:anchorId="459F50B7" wp14:editId="0BE84384">
+                  <wp:extent cx="6680200" cy="4647095"/>
                   <wp:effectExtent l="0" t="0" r="0" b="0"/>
-                  <wp:docPr id="87" name="Picture"/>
+                  <wp:docPr id="94" name="Picture"/>
                   <wp:cNvGraphicFramePr/>
                   <a:graphic xmlns:a="http://schemas.openxmlformats.org/drawingml/2006/main">
                     <a:graphicData uri="http://schemas.openxmlformats.org/drawingml/2006/picture">
                       <pic:pic xmlns:pic="http://schemas.openxmlformats.org/drawingml/2006/picture">
                         <pic:nvPicPr>
-                          <pic:cNvPr id="88" name="Picture" descr="ms_files/figure-docx/fig4-1.png"/>
+                          <pic:cNvPr id="95" name="Picture" descr="ms_files/figure-docx/fig-figs1-1.png"/>
                           <pic:cNvPicPr>
                             <a:picLocks noChangeAspect="1" noChangeArrowheads="1"/>
                           </pic:cNvPicPr>
                         </pic:nvPicPr>
                         <pic:blipFill>
-                          <a:blip r:embed="rId10"/>
+                          <a:blip r:embed="rId11"/>
                           <a:stretch>
                             <a:fillRect/>
                           </a:stretch>
@@ -8106,7 +8746,7 @@
                         <pic:spPr bwMode="auto">
                           <a:xfrm>
                             <a:off x="0" y="0"/>
-                            <a:ext cx="6096000" cy="4876800"/>
+                            <a:ext cx="6680200" cy="4647095"/>
                           </a:xfrm>
                           <a:prstGeom prst="rect">
                             <a:avLst/>
@@ -8131,7 +8771,1031 @@
               <w:spacing w:before="200"/>
             </w:pPr>
             <w:r>
-              <w:t>I2 estimates</w:t>
+              <w:t>Figure 5- lnVR</w:t>
+            </w:r>
+          </w:p>
+        </w:tc>
+        <w:bookmarkEnd w:id="63"/>
+      </w:tr>
+    </w:tbl>
+    <w:p>
+      <w:pPr>
+        <w:pStyle w:val="BodyText"/>
+      </w:pPr>
+      <w:r>
+        <w:t xml:space="preserve"> </w:t>
+      </w:r>
+    </w:p>
+    <w:p>
+      <w:pPr>
+        <w:pStyle w:val="TableCaption"/>
+      </w:pPr>
+      <w:bookmarkStart w:id="64" w:name="tbl-tabs1"/>
+      <w:r>
+        <w:t xml:space="preserve">Table 1- Model estimates, standard error, and 95% credible intervals comparing changes in acute and acclimation </w:t>
+      </w:r>
+      <m:oMath>
+        <m:r>
+          <w:rPr>
+            <w:rFonts w:ascii="Cambria Math" w:hAnsi="Cambria Math"/>
+          </w:rPr>
+          <m:t>lnV</m:t>
+        </m:r>
+        <m:sSub>
+          <m:sSubPr>
+            <m:ctrlPr>
+              <w:rPr>
+                <w:rFonts w:ascii="Cambria Math" w:hAnsi="Cambria Math"/>
+              </w:rPr>
+            </m:ctrlPr>
+          </m:sSubPr>
+          <m:e>
+            <m:r>
+              <w:rPr>
+                <w:rFonts w:ascii="Cambria Math" w:hAnsi="Cambria Math"/>
+              </w:rPr>
+              <m:t>R</m:t>
+            </m:r>
+          </m:e>
+          <m:sub>
+            <m:sSub>
+              <m:sSubPr>
+                <m:ctrlPr>
+                  <w:rPr>
+                    <w:rFonts w:ascii="Cambria Math" w:hAnsi="Cambria Math"/>
+                  </w:rPr>
+                </m:ctrlPr>
+              </m:sSubPr>
+              <m:e>
+                <m:r>
+                  <w:rPr>
+                    <w:rFonts w:ascii="Cambria Math" w:hAnsi="Cambria Math"/>
+                  </w:rPr>
+                  <m:t>Q</m:t>
+                </m:r>
+              </m:e>
+              <m:sub>
+                <m:r>
+                  <w:rPr>
+                    <w:rFonts w:ascii="Cambria Math" w:hAnsi="Cambria Math"/>
+                  </w:rPr>
+                  <m:t>10</m:t>
+                </m:r>
+              </m:sub>
+            </m:sSub>
+          </m:sub>
+        </m:sSub>
+      </m:oMath>
+      <w:r>
+        <w:t xml:space="preserve"> across habitat types. Models estimates are based off </w:t>
+      </w:r>
+      <w:r>
+        <w:rPr>
+          <w:rStyle w:val="VerbatimChar"/>
+        </w:rPr>
+        <w:t>r summary(model3.2_bayes)$nobs</w:t>
+      </w:r>
+      <w:r>
+        <w:t xml:space="preserve"> effect sizes from </w:t>
+      </w:r>
+      <w:r>
+        <w:rPr>
+          <w:rStyle w:val="VerbatimChar"/>
+        </w:rPr>
+        <w:t>r summary(model3.2_bayes)$ngrps$record_num</w:t>
+      </w:r>
+      <w:r>
+        <w:t xml:space="preserve"> studies.</w:t>
+      </w:r>
+    </w:p>
+    <w:tbl>
+      <w:tblPr>
+        <w:tblStyle w:val="Table"/>
+        <w:tblW w:w="0" w:type="auto"/>
+        <w:tblLook w:val="0020" w:firstRow="1" w:lastRow="0" w:firstColumn="0" w:lastColumn="0" w:noHBand="0" w:noVBand="0"/>
+        <w:tblCaption w:val="Table 1- Model estimates, standard error, and 95% credible intervals comparing changes in acute and acclimation lnVR_{Q_{10}} across habitat types. Models estimates are based off r summary(model3.2_bayes)$nobs effect sizes from r summary(model3.2_bayes)$ngrps$record_num studies."/>
+      </w:tblPr>
+      <w:tblGrid>
+        <w:gridCol w:w="2176"/>
+        <w:gridCol w:w="1056"/>
+        <w:gridCol w:w="1090"/>
+        <w:gridCol w:w="1103"/>
+        <w:gridCol w:w="1156"/>
+      </w:tblGrid>
+      <w:tr>
+        <w:trPr>
+          <w:tblHeader/>
+        </w:trPr>
+        <w:tc>
+          <w:tcPr>
+            <w:tcW w:w="0" w:type="auto"/>
+          </w:tcPr>
+          <w:p>
+            <w:pPr>
+              <w:pStyle w:val="Compact"/>
+            </w:pPr>
+            <w:r>
+              <w:t>Parameter</w:t>
+            </w:r>
+          </w:p>
+        </w:tc>
+        <w:tc>
+          <w:tcPr>
+            <w:tcW w:w="0" w:type="auto"/>
+          </w:tcPr>
+          <w:p>
+            <w:pPr>
+              <w:pStyle w:val="Compact"/>
+            </w:pPr>
+            <w:r>
+              <w:t>Estimate</w:t>
+            </w:r>
+          </w:p>
+        </w:tc>
+        <w:tc>
+          <w:tcPr>
+            <w:tcW w:w="0" w:type="auto"/>
+          </w:tcPr>
+          <w:p>
+            <w:pPr>
+              <w:pStyle w:val="Compact"/>
+            </w:pPr>
+            <w:r>
+              <w:t>Est.Error</w:t>
+            </w:r>
+          </w:p>
+        </w:tc>
+        <w:tc>
+          <w:tcPr>
+            <w:tcW w:w="0" w:type="auto"/>
+          </w:tcPr>
+          <w:p>
+            <w:pPr>
+              <w:pStyle w:val="Compact"/>
+            </w:pPr>
+            <w:r>
+              <w:t>l-95% CI</w:t>
+            </w:r>
+          </w:p>
+        </w:tc>
+        <w:tc>
+          <w:tcPr>
+            <w:tcW w:w="0" w:type="auto"/>
+          </w:tcPr>
+          <w:p>
+            <w:pPr>
+              <w:pStyle w:val="Compact"/>
+            </w:pPr>
+            <w:r>
+              <w:t>u-95% CI</w:t>
+            </w:r>
+          </w:p>
+        </w:tc>
+      </w:tr>
+      <w:tr>
+        <w:tc>
+          <w:tcPr>
+            <w:tcW w:w="0" w:type="auto"/>
+          </w:tcPr>
+          <w:p>
+            <w:pPr>
+              <w:pStyle w:val="Compact"/>
+            </w:pPr>
+            <w:r>
+              <w:t>Random Effects</w:t>
+            </w:r>
+          </w:p>
+        </w:tc>
+        <w:tc>
+          <w:tcPr>
+            <w:tcW w:w="0" w:type="auto"/>
+          </w:tcPr>
+          <w:p>
+            <w:pPr>
+              <w:pStyle w:val="Compact"/>
+            </w:pPr>
+          </w:p>
+        </w:tc>
+        <w:tc>
+          <w:tcPr>
+            <w:tcW w:w="0" w:type="auto"/>
+          </w:tcPr>
+          <w:p>
+            <w:pPr>
+              <w:pStyle w:val="Compact"/>
+            </w:pPr>
+          </w:p>
+        </w:tc>
+        <w:tc>
+          <w:tcPr>
+            <w:tcW w:w="0" w:type="auto"/>
+          </w:tcPr>
+          <w:p>
+            <w:pPr>
+              <w:pStyle w:val="Compact"/>
+            </w:pPr>
+          </w:p>
+        </w:tc>
+        <w:tc>
+          <w:tcPr>
+            <w:tcW w:w="0" w:type="auto"/>
+          </w:tcPr>
+          <w:p>
+            <w:pPr>
+              <w:pStyle w:val="Compact"/>
+            </w:pPr>
+          </w:p>
+        </w:tc>
+      </w:tr>
+      <w:tr>
+        <w:tc>
+          <w:tcPr>
+            <w:tcW w:w="0" w:type="auto"/>
+          </w:tcPr>
+          <w:p>
+            <w:pPr>
+              <w:pStyle w:val="Compact"/>
+            </w:pPr>
+            <w:r>
+              <w:t>record_num</w:t>
+            </w:r>
+          </w:p>
+        </w:tc>
+        <w:tc>
+          <w:tcPr>
+            <w:tcW w:w="0" w:type="auto"/>
+          </w:tcPr>
+          <w:p>
+            <w:pPr>
+              <w:pStyle w:val="Compact"/>
+            </w:pPr>
+            <w:r>
+              <w:t>0.26</w:t>
+            </w:r>
+          </w:p>
+        </w:tc>
+        <w:tc>
+          <w:tcPr>
+            <w:tcW w:w="0" w:type="auto"/>
+          </w:tcPr>
+          <w:p>
+            <w:pPr>
+              <w:pStyle w:val="Compact"/>
+            </w:pPr>
+            <w:r>
+              <w:t>0.03</w:t>
+            </w:r>
+          </w:p>
+        </w:tc>
+        <w:tc>
+          <w:tcPr>
+            <w:tcW w:w="0" w:type="auto"/>
+          </w:tcPr>
+          <w:p>
+            <w:pPr>
+              <w:pStyle w:val="Compact"/>
+            </w:pPr>
+            <w:r>
+              <w:t>0.21</w:t>
+            </w:r>
+          </w:p>
+        </w:tc>
+        <w:tc>
+          <w:tcPr>
+            <w:tcW w:w="0" w:type="auto"/>
+          </w:tcPr>
+          <w:p>
+            <w:pPr>
+              <w:pStyle w:val="Compact"/>
+            </w:pPr>
+            <w:r>
+              <w:t>0.32</w:t>
+            </w:r>
+          </w:p>
+        </w:tc>
+      </w:tr>
+      <w:tr>
+        <w:tc>
+          <w:tcPr>
+            <w:tcW w:w="0" w:type="auto"/>
+          </w:tcPr>
+          <w:p>
+            <w:pPr>
+              <w:pStyle w:val="Compact"/>
+            </w:pPr>
+            <w:r>
+              <w:t>species_full</w:t>
+            </w:r>
+          </w:p>
+        </w:tc>
+        <w:tc>
+          <w:tcPr>
+            <w:tcW w:w="0" w:type="auto"/>
+          </w:tcPr>
+          <w:p>
+            <w:pPr>
+              <w:pStyle w:val="Compact"/>
+            </w:pPr>
+            <w:r>
+              <w:t>0.06</w:t>
+            </w:r>
+          </w:p>
+        </w:tc>
+        <w:tc>
+          <w:tcPr>
+            <w:tcW w:w="0" w:type="auto"/>
+          </w:tcPr>
+          <w:p>
+            <w:pPr>
+              <w:pStyle w:val="Compact"/>
+            </w:pPr>
+            <w:r>
+              <w:t>0.05</w:t>
+            </w:r>
+          </w:p>
+        </w:tc>
+        <w:tc>
+          <w:tcPr>
+            <w:tcW w:w="0" w:type="auto"/>
+          </w:tcPr>
+          <w:p>
+            <w:pPr>
+              <w:pStyle w:val="Compact"/>
+            </w:pPr>
+            <w:r>
+              <w:t>0.00</w:t>
+            </w:r>
+          </w:p>
+        </w:tc>
+        <w:tc>
+          <w:tcPr>
+            <w:tcW w:w="0" w:type="auto"/>
+          </w:tcPr>
+          <w:p>
+            <w:pPr>
+              <w:pStyle w:val="Compact"/>
+            </w:pPr>
+            <w:r>
+              <w:t>0.19</w:t>
+            </w:r>
+          </w:p>
+        </w:tc>
+      </w:tr>
+      <w:tr>
+        <w:tc>
+          <w:tcPr>
+            <w:tcW w:w="0" w:type="auto"/>
+          </w:tcPr>
+          <w:p>
+            <w:pPr>
+              <w:pStyle w:val="Compact"/>
+            </w:pPr>
+            <w:r>
+              <w:t>spp</w:t>
+            </w:r>
+          </w:p>
+        </w:tc>
+        <w:tc>
+          <w:tcPr>
+            <w:tcW w:w="0" w:type="auto"/>
+          </w:tcPr>
+          <w:p>
+            <w:pPr>
+              <w:pStyle w:val="Compact"/>
+            </w:pPr>
+            <w:r>
+              <w:t>0.07</w:t>
+            </w:r>
+          </w:p>
+        </w:tc>
+        <w:tc>
+          <w:tcPr>
+            <w:tcW w:w="0" w:type="auto"/>
+          </w:tcPr>
+          <w:p>
+            <w:pPr>
+              <w:pStyle w:val="Compact"/>
+            </w:pPr>
+            <w:r>
+              <w:t>0.04</w:t>
+            </w:r>
+          </w:p>
+        </w:tc>
+        <w:tc>
+          <w:tcPr>
+            <w:tcW w:w="0" w:type="auto"/>
+          </w:tcPr>
+          <w:p>
+            <w:pPr>
+              <w:pStyle w:val="Compact"/>
+            </w:pPr>
+            <w:r>
+              <w:t>0.00</w:t>
+            </w:r>
+          </w:p>
+        </w:tc>
+        <w:tc>
+          <w:tcPr>
+            <w:tcW w:w="0" w:type="auto"/>
+          </w:tcPr>
+          <w:p>
+            <w:pPr>
+              <w:pStyle w:val="Compact"/>
+            </w:pPr>
+            <w:r>
+              <w:t>0.15</w:t>
+            </w:r>
+          </w:p>
+        </w:tc>
+      </w:tr>
+      <w:tr>
+        <w:tc>
+          <w:tcPr>
+            <w:tcW w:w="0" w:type="auto"/>
+          </w:tcPr>
+          <w:p>
+            <w:pPr>
+              <w:pStyle w:val="Compact"/>
+            </w:pPr>
+            <w:r>
+              <w:t>trait</w:t>
+            </w:r>
+          </w:p>
+        </w:tc>
+        <w:tc>
+          <w:tcPr>
+            <w:tcW w:w="0" w:type="auto"/>
+          </w:tcPr>
+          <w:p>
+            <w:pPr>
+              <w:pStyle w:val="Compact"/>
+            </w:pPr>
+            <w:r>
+              <w:t>0.25</w:t>
+            </w:r>
+          </w:p>
+        </w:tc>
+        <w:tc>
+          <w:tcPr>
+            <w:tcW w:w="0" w:type="auto"/>
+          </w:tcPr>
+          <w:p>
+            <w:pPr>
+              <w:pStyle w:val="Compact"/>
+            </w:pPr>
+            <w:r>
+              <w:t>0.03</w:t>
+            </w:r>
+          </w:p>
+        </w:tc>
+        <w:tc>
+          <w:tcPr>
+            <w:tcW w:w="0" w:type="auto"/>
+          </w:tcPr>
+          <w:p>
+            <w:pPr>
+              <w:pStyle w:val="Compact"/>
+            </w:pPr>
+            <w:r>
+              <w:t>0.19</w:t>
+            </w:r>
+          </w:p>
+        </w:tc>
+        <w:tc>
+          <w:tcPr>
+            <w:tcW w:w="0" w:type="auto"/>
+          </w:tcPr>
+          <w:p>
+            <w:pPr>
+              <w:pStyle w:val="Compact"/>
+            </w:pPr>
+            <w:r>
+              <w:t>0.31</w:t>
+            </w:r>
+          </w:p>
+        </w:tc>
+      </w:tr>
+      <w:tr>
+        <w:tc>
+          <w:tcPr>
+            <w:tcW w:w="0" w:type="auto"/>
+          </w:tcPr>
+          <w:p>
+            <w:pPr>
+              <w:pStyle w:val="Compact"/>
+            </w:pPr>
+            <w:r>
+              <w:t>Fixed Effects</w:t>
+            </w:r>
+          </w:p>
+        </w:tc>
+        <w:tc>
+          <w:tcPr>
+            <w:tcW w:w="0" w:type="auto"/>
+          </w:tcPr>
+          <w:p>
+            <w:pPr>
+              <w:pStyle w:val="Compact"/>
+            </w:pPr>
+          </w:p>
+        </w:tc>
+        <w:tc>
+          <w:tcPr>
+            <w:tcW w:w="0" w:type="auto"/>
+          </w:tcPr>
+          <w:p>
+            <w:pPr>
+              <w:pStyle w:val="Compact"/>
+            </w:pPr>
+          </w:p>
+        </w:tc>
+        <w:tc>
+          <w:tcPr>
+            <w:tcW w:w="0" w:type="auto"/>
+          </w:tcPr>
+          <w:p>
+            <w:pPr>
+              <w:pStyle w:val="Compact"/>
+            </w:pPr>
+          </w:p>
+        </w:tc>
+        <w:tc>
+          <w:tcPr>
+            <w:tcW w:w="0" w:type="auto"/>
+          </w:tcPr>
+          <w:p>
+            <w:pPr>
+              <w:pStyle w:val="Compact"/>
+            </w:pPr>
+          </w:p>
+        </w:tc>
+      </w:tr>
+      <w:tr>
+        <w:tc>
+          <w:tcPr>
+            <w:tcW w:w="0" w:type="auto"/>
+          </w:tcPr>
+          <w:p>
+            <w:pPr>
+              <w:pStyle w:val="Compact"/>
+            </w:pPr>
+            <w:r>
+              <w:t>Intercept</w:t>
+            </w:r>
+          </w:p>
+        </w:tc>
+        <w:tc>
+          <w:tcPr>
+            <w:tcW w:w="0" w:type="auto"/>
+          </w:tcPr>
+          <w:p>
+            <w:pPr>
+              <w:pStyle w:val="Compact"/>
+            </w:pPr>
+            <w:r>
+              <w:t>0.58</w:t>
+            </w:r>
+          </w:p>
+        </w:tc>
+        <w:tc>
+          <w:tcPr>
+            <w:tcW w:w="0" w:type="auto"/>
+          </w:tcPr>
+          <w:p>
+            <w:pPr>
+              <w:pStyle w:val="Compact"/>
+            </w:pPr>
+            <w:r>
+              <w:t>0.07</w:t>
+            </w:r>
+          </w:p>
+        </w:tc>
+        <w:tc>
+          <w:tcPr>
+            <w:tcW w:w="0" w:type="auto"/>
+          </w:tcPr>
+          <w:p>
+            <w:pPr>
+              <w:pStyle w:val="Compact"/>
+            </w:pPr>
+            <w:r>
+              <w:t>0.43</w:t>
+            </w:r>
+          </w:p>
+        </w:tc>
+        <w:tc>
+          <w:tcPr>
+            <w:tcW w:w="0" w:type="auto"/>
+          </w:tcPr>
+          <w:p>
+            <w:pPr>
+              <w:pStyle w:val="Compact"/>
+            </w:pPr>
+            <w:r>
+              <w:t>0.73</w:t>
+            </w:r>
+          </w:p>
+        </w:tc>
+      </w:tr>
+      <w:tr>
+        <w:tc>
+          <w:tcPr>
+            <w:tcW w:w="0" w:type="auto"/>
+          </w:tcPr>
+          <w:p>
+            <w:pPr>
+              <w:pStyle w:val="Compact"/>
+            </w:pPr>
+            <w:r>
+              <w:t>c_accl_time</w:t>
+            </w:r>
+          </w:p>
+        </w:tc>
+        <w:tc>
+          <w:tcPr>
+            <w:tcW w:w="0" w:type="auto"/>
+          </w:tcPr>
+          <w:p>
+            <w:pPr>
+              <w:pStyle w:val="Compact"/>
+            </w:pPr>
+            <w:r>
+              <w:t>0.00</w:t>
+            </w:r>
+          </w:p>
+        </w:tc>
+        <w:tc>
+          <w:tcPr>
+            <w:tcW w:w="0" w:type="auto"/>
+          </w:tcPr>
+          <w:p>
+            <w:pPr>
+              <w:pStyle w:val="Compact"/>
+            </w:pPr>
+            <w:r>
+              <w:t>0.00</w:t>
+            </w:r>
+          </w:p>
+        </w:tc>
+        <w:tc>
+          <w:tcPr>
+            <w:tcW w:w="0" w:type="auto"/>
+          </w:tcPr>
+          <w:p>
+            <w:pPr>
+              <w:pStyle w:val="Compact"/>
+            </w:pPr>
+            <w:r>
+              <w:t>0.00</w:t>
+            </w:r>
+          </w:p>
+        </w:tc>
+        <w:tc>
+          <w:tcPr>
+            <w:tcW w:w="0" w:type="auto"/>
+          </w:tcPr>
+          <w:p>
+            <w:pPr>
+              <w:pStyle w:val="Compact"/>
+            </w:pPr>
+            <w:r>
+              <w:t>0.00</w:t>
+            </w:r>
+          </w:p>
+        </w:tc>
+      </w:tr>
+      <w:tr>
+        <w:tc>
+          <w:tcPr>
+            <w:tcW w:w="0" w:type="auto"/>
+          </w:tcPr>
+          <w:p>
+            <w:pPr>
+              <w:pStyle w:val="Compact"/>
+            </w:pPr>
+            <w:r>
+              <w:t>typeacclim</w:t>
+            </w:r>
+          </w:p>
+        </w:tc>
+        <w:tc>
+          <w:tcPr>
+            <w:tcW w:w="0" w:type="auto"/>
+          </w:tcPr>
+          <w:p>
+            <w:pPr>
+              <w:pStyle w:val="Compact"/>
+            </w:pPr>
+            <w:r>
+              <w:t>−0.09</w:t>
+            </w:r>
+          </w:p>
+        </w:tc>
+        <w:tc>
+          <w:tcPr>
+            <w:tcW w:w="0" w:type="auto"/>
+          </w:tcPr>
+          <w:p>
+            <w:pPr>
+              <w:pStyle w:val="Compact"/>
+            </w:pPr>
+            <w:r>
+              <w:t>0.03</w:t>
+            </w:r>
+          </w:p>
+        </w:tc>
+        <w:tc>
+          <w:tcPr>
+            <w:tcW w:w="0" w:type="auto"/>
+          </w:tcPr>
+          <w:p>
+            <w:pPr>
+              <w:pStyle w:val="Compact"/>
+            </w:pPr>
+            <w:r>
+              <w:t>−0.14</w:t>
+            </w:r>
+          </w:p>
+        </w:tc>
+        <w:tc>
+          <w:tcPr>
+            <w:tcW w:w="0" w:type="auto"/>
+          </w:tcPr>
+          <w:p>
+            <w:pPr>
+              <w:pStyle w:val="Compact"/>
+            </w:pPr>
+            <w:r>
+              <w:t>−0.03</w:t>
+            </w:r>
+          </w:p>
+        </w:tc>
+      </w:tr>
+      <w:tr>
+        <w:tc>
+          <w:tcPr>
+            <w:tcW w:w="0" w:type="auto"/>
+          </w:tcPr>
+          <w:p>
+            <w:pPr>
+              <w:pStyle w:val="Compact"/>
+            </w:pPr>
+            <w:r>
+              <w:t>habitatm</w:t>
+            </w:r>
+          </w:p>
+        </w:tc>
+        <w:tc>
+          <w:tcPr>
+            <w:tcW w:w="0" w:type="auto"/>
+          </w:tcPr>
+          <w:p>
+            <w:pPr>
+              <w:pStyle w:val="Compact"/>
+            </w:pPr>
+            <w:r>
+              <w:t>−0.02</w:t>
+            </w:r>
+          </w:p>
+        </w:tc>
+        <w:tc>
+          <w:tcPr>
+            <w:tcW w:w="0" w:type="auto"/>
+          </w:tcPr>
+          <w:p>
+            <w:pPr>
+              <w:pStyle w:val="Compact"/>
+            </w:pPr>
+            <w:r>
+              <w:t>0.07</w:t>
+            </w:r>
+          </w:p>
+        </w:tc>
+        <w:tc>
+          <w:tcPr>
+            <w:tcW w:w="0" w:type="auto"/>
+          </w:tcPr>
+          <w:p>
+            <w:pPr>
+              <w:pStyle w:val="Compact"/>
+            </w:pPr>
+            <w:r>
+              <w:t>−0.16</w:t>
+            </w:r>
+          </w:p>
+        </w:tc>
+        <w:tc>
+          <w:tcPr>
+            <w:tcW w:w="0" w:type="auto"/>
+          </w:tcPr>
+          <w:p>
+            <w:pPr>
+              <w:pStyle w:val="Compact"/>
+            </w:pPr>
+            <w:r>
+              <w:t>0.12</w:t>
+            </w:r>
+          </w:p>
+        </w:tc>
+      </w:tr>
+      <w:tr>
+        <w:tc>
+          <w:tcPr>
+            <w:tcW w:w="0" w:type="auto"/>
+          </w:tcPr>
+          <w:p>
+            <w:pPr>
+              <w:pStyle w:val="Compact"/>
+            </w:pPr>
+            <w:r>
+              <w:t>habitatt</w:t>
+            </w:r>
+          </w:p>
+        </w:tc>
+        <w:tc>
+          <w:tcPr>
+            <w:tcW w:w="0" w:type="auto"/>
+          </w:tcPr>
+          <w:p>
+            <w:pPr>
+              <w:pStyle w:val="Compact"/>
+            </w:pPr>
+            <w:r>
+              <w:t>0.02</w:t>
+            </w:r>
+          </w:p>
+        </w:tc>
+        <w:tc>
+          <w:tcPr>
+            <w:tcW w:w="0" w:type="auto"/>
+          </w:tcPr>
+          <w:p>
+            <w:pPr>
+              <w:pStyle w:val="Compact"/>
+            </w:pPr>
+            <w:r>
+              <w:t>0.07</w:t>
+            </w:r>
+          </w:p>
+        </w:tc>
+        <w:tc>
+          <w:tcPr>
+            <w:tcW w:w="0" w:type="auto"/>
+          </w:tcPr>
+          <w:p>
+            <w:pPr>
+              <w:pStyle w:val="Compact"/>
+            </w:pPr>
+            <w:r>
+              <w:t>−0.12</w:t>
+            </w:r>
+          </w:p>
+        </w:tc>
+        <w:tc>
+          <w:tcPr>
+            <w:tcW w:w="0" w:type="auto"/>
+          </w:tcPr>
+          <w:p>
+            <w:pPr>
+              <w:pStyle w:val="Compact"/>
+            </w:pPr>
+            <w:r>
+              <w:t>0.16</w:t>
+            </w:r>
+          </w:p>
+        </w:tc>
+      </w:tr>
+      <w:tr>
+        <w:tc>
+          <w:tcPr>
+            <w:tcW w:w="0" w:type="auto"/>
+          </w:tcPr>
+          <w:p>
+            <w:pPr>
+              <w:pStyle w:val="Compact"/>
+            </w:pPr>
+            <w:r>
+              <w:lastRenderedPageBreak/>
+              <w:t>typeacclim:habitatm</w:t>
+            </w:r>
+          </w:p>
+        </w:tc>
+        <w:tc>
+          <w:tcPr>
+            <w:tcW w:w="0" w:type="auto"/>
+          </w:tcPr>
+          <w:p>
+            <w:pPr>
+              <w:pStyle w:val="Compact"/>
+            </w:pPr>
+            <w:r>
+              <w:t>−0.02</w:t>
+            </w:r>
+          </w:p>
+        </w:tc>
+        <w:tc>
+          <w:tcPr>
+            <w:tcW w:w="0" w:type="auto"/>
+          </w:tcPr>
+          <w:p>
+            <w:pPr>
+              <w:pStyle w:val="Compact"/>
+            </w:pPr>
+            <w:r>
+              <w:t>0.05</w:t>
+            </w:r>
+          </w:p>
+        </w:tc>
+        <w:tc>
+          <w:tcPr>
+            <w:tcW w:w="0" w:type="auto"/>
+          </w:tcPr>
+          <w:p>
+            <w:pPr>
+              <w:pStyle w:val="Compact"/>
+            </w:pPr>
+            <w:r>
+              <w:t>−0.11</w:t>
+            </w:r>
+          </w:p>
+        </w:tc>
+        <w:tc>
+          <w:tcPr>
+            <w:tcW w:w="0" w:type="auto"/>
+          </w:tcPr>
+          <w:p>
+            <w:pPr>
+              <w:pStyle w:val="Compact"/>
+            </w:pPr>
+            <w:r>
+              <w:t>0.08</w:t>
+            </w:r>
+          </w:p>
+        </w:tc>
+      </w:tr>
+      <w:tr>
+        <w:tc>
+          <w:tcPr>
+            <w:tcW w:w="0" w:type="auto"/>
+          </w:tcPr>
+          <w:p>
+            <w:pPr>
+              <w:pStyle w:val="Compact"/>
+            </w:pPr>
+            <w:r>
+              <w:t>typeacclim:habitatt</w:t>
+            </w:r>
+          </w:p>
+        </w:tc>
+        <w:tc>
+          <w:tcPr>
+            <w:tcW w:w="0" w:type="auto"/>
+          </w:tcPr>
+          <w:p>
+            <w:pPr>
+              <w:pStyle w:val="Compact"/>
+            </w:pPr>
+            <w:r>
+              <w:t>0.10</w:t>
+            </w:r>
+          </w:p>
+        </w:tc>
+        <w:tc>
+          <w:tcPr>
+            <w:tcW w:w="0" w:type="auto"/>
+          </w:tcPr>
+          <w:p>
+            <w:pPr>
+              <w:pStyle w:val="Compact"/>
+            </w:pPr>
+            <w:r>
+              <w:t>0.05</w:t>
+            </w:r>
+          </w:p>
+        </w:tc>
+        <w:tc>
+          <w:tcPr>
+            <w:tcW w:w="0" w:type="auto"/>
+          </w:tcPr>
+          <w:p>
+            <w:pPr>
+              <w:pStyle w:val="Compact"/>
+            </w:pPr>
+            <w:r>
+              <w:t>−0.01</w:t>
+            </w:r>
+          </w:p>
+        </w:tc>
+        <w:tc>
+          <w:tcPr>
+            <w:tcW w:w="0" w:type="auto"/>
+          </w:tcPr>
+          <w:p>
+            <w:pPr>
+              <w:pStyle w:val="Compact"/>
+            </w:pPr>
+            <w:r>
+              <w:t>0.20</w:t>
             </w:r>
           </w:p>
         </w:tc>
@@ -8139,10 +9803,49 @@
     </w:tbl>
     <w:p>
       <w:pPr>
-        <w:pStyle w:val="BodyText"/>
-      </w:pPr>
-      <w:r>
-        <w:t xml:space="preserve"> </w:t>
+        <w:pStyle w:val="Heading4"/>
+      </w:pPr>
+      <w:bookmarkStart w:id="65" w:name="plots-of-i2-for-multi-level-models"/>
+      <w:bookmarkEnd w:id="62"/>
+      <w:bookmarkEnd w:id="64"/>
+      <w:r>
+        <w:t xml:space="preserve">Plots of </w:t>
+      </w:r>
+      <m:oMath>
+        <m:sSup>
+          <m:sSupPr>
+            <m:ctrlPr>
+              <w:rPr>
+                <w:rFonts w:ascii="Cambria Math" w:hAnsi="Cambria Math"/>
+              </w:rPr>
+            </m:ctrlPr>
+          </m:sSupPr>
+          <m:e>
+            <m:r>
+              <m:rPr>
+                <m:sty m:val="bi"/>
+              </m:rPr>
+              <w:rPr>
+                <w:rFonts w:ascii="Cambria Math" w:hAnsi="Cambria Math"/>
+              </w:rPr>
+              <m:t>I</m:t>
+            </m:r>
+          </m:e>
+          <m:sup>
+            <m:r>
+              <m:rPr>
+                <m:sty m:val="bi"/>
+              </m:rPr>
+              <w:rPr>
+                <w:rFonts w:ascii="Cambria Math" w:hAnsi="Cambria Math"/>
+              </w:rPr>
+              <m:t>2</m:t>
+            </m:r>
+          </m:sup>
+        </m:sSup>
+      </m:oMath>
+      <w:r>
+        <w:t xml:space="preserve"> for multi-level models</w:t>
       </w:r>
     </w:p>
     <w:tbl>
@@ -8164,28 +9867,28 @@
               <w:pStyle w:val="Figure"/>
               <w:jc w:val="center"/>
             </w:pPr>
+            <w:bookmarkStart w:id="66" w:name="fig-figs3"/>
             <w:r>
               <w:rPr>
                 <w:noProof/>
               </w:rPr>
-              <w:lastRenderedPageBreak/>
               <w:drawing>
-                <wp:inline distT="0" distB="0" distL="0" distR="0" wp14:anchorId="11905CAC" wp14:editId="6A3FE38F">
-                  <wp:extent cx="6096000" cy="4876800"/>
+                <wp:inline distT="0" distB="0" distL="0" distR="0" wp14:anchorId="6872D9EB" wp14:editId="191F0AB4">
+                  <wp:extent cx="6680200" cy="2379821"/>
                   <wp:effectExtent l="0" t="0" r="0" b="0"/>
-                  <wp:docPr id="90" name="Picture"/>
+                  <wp:docPr id="100" name="Picture"/>
                   <wp:cNvGraphicFramePr/>
                   <a:graphic xmlns:a="http://schemas.openxmlformats.org/drawingml/2006/main">
                     <a:graphicData uri="http://schemas.openxmlformats.org/drawingml/2006/picture">
                       <pic:pic xmlns:pic="http://schemas.openxmlformats.org/drawingml/2006/picture">
                         <pic:nvPicPr>
-                          <pic:cNvPr id="91" name="Picture" descr="ms_files/figure-docx/fig5-1.png"/>
+                          <pic:cNvPr id="101" name="Picture" descr="ms_files/figure-docx/fig-figs3-1.png"/>
                           <pic:cNvPicPr>
                             <a:picLocks noChangeAspect="1" noChangeArrowheads="1"/>
                           </pic:cNvPicPr>
                         </pic:nvPicPr>
                         <pic:blipFill>
-                          <a:blip r:embed="rId11"/>
+                          <a:blip r:embed="rId12"/>
                           <a:stretch>
                             <a:fillRect/>
                           </a:stretch>
@@ -8193,7 +9896,7 @@
                         <pic:spPr bwMode="auto">
                           <a:xfrm>
                             <a:off x="0" y="0"/>
-                            <a:ext cx="6096000" cy="4876800"/>
+                            <a:ext cx="6680200" cy="2379821"/>
                           </a:xfrm>
                           <a:prstGeom prst="rect">
                             <a:avLst/>
@@ -8218,12 +9921,378 @@
               <w:spacing w:before="200"/>
             </w:pPr>
             <w:r>
-              <w:t>I2 estimates lnCVR</w:t>
+              <w:t>Figure 6- I2 estimates</w:t>
             </w:r>
           </w:p>
         </w:tc>
+        <w:bookmarkEnd w:id="66"/>
       </w:tr>
-      <w:bookmarkEnd w:id="59"/>
+    </w:tbl>
+    <w:p>
+      <w:pPr>
+        <w:pStyle w:val="Heading4"/>
+      </w:pPr>
+      <w:bookmarkStart w:id="67" w:name="publicaton-bias-analysis"/>
+      <w:bookmarkEnd w:id="65"/>
+      <w:r>
+        <w:t>Publicaton Bias Analysis</w:t>
+      </w:r>
+    </w:p>
+    <w:p>
+      <w:pPr>
+        <w:pStyle w:val="FirstParagraph"/>
+      </w:pPr>
+      <w:r>
+        <w:t>Funnel plots did not show any noticable deviation from the typical funnel shape for any of the effect size estimates (</w:t>
+      </w:r>
+      <w:hyperlink w:anchor="fig-figs2">
+        <w:r>
+          <w:rPr>
+            <w:rStyle w:val="Hyperlink"/>
+          </w:rPr>
+          <w:t>Figure 7</w:t>
+        </w:r>
+      </w:hyperlink>
+      <w:r>
+        <w:t>).</w:t>
+      </w:r>
+    </w:p>
+    <w:tbl>
+      <w:tblPr>
+        <w:tblStyle w:val="Table"/>
+        <w:tblW w:w="5000" w:type="pct"/>
+        <w:tblLook w:val="0000" w:firstRow="0" w:lastRow="0" w:firstColumn="0" w:lastColumn="0" w:noHBand="0" w:noVBand="0"/>
+      </w:tblPr>
+      <w:tblGrid>
+        <w:gridCol w:w="10538"/>
+      </w:tblGrid>
+      <w:tr>
+        <w:tc>
+          <w:tcPr>
+            <w:tcW w:w="0" w:type="auto"/>
+          </w:tcPr>
+          <w:p>
+            <w:pPr>
+              <w:pStyle w:val="Figure"/>
+              <w:jc w:val="center"/>
+            </w:pPr>
+            <w:bookmarkStart w:id="68" w:name="fig-figs2"/>
+            <w:r>
+              <w:rPr>
+                <w:noProof/>
+              </w:rPr>
+              <w:drawing>
+                <wp:inline distT="0" distB="0" distL="0" distR="0" wp14:anchorId="56EA584E" wp14:editId="774A9C06">
+                  <wp:extent cx="6680200" cy="2788257"/>
+                  <wp:effectExtent l="0" t="0" r="0" b="0"/>
+                  <wp:docPr id="105" name="Picture"/>
+                  <wp:cNvGraphicFramePr/>
+                  <a:graphic xmlns:a="http://schemas.openxmlformats.org/drawingml/2006/main">
+                    <a:graphicData uri="http://schemas.openxmlformats.org/drawingml/2006/picture">
+                      <pic:pic xmlns:pic="http://schemas.openxmlformats.org/drawingml/2006/picture">
+                        <pic:nvPicPr>
+                          <pic:cNvPr id="106" name="Picture" descr="ms_files/figure-docx/fig-figs2-1.png"/>
+                          <pic:cNvPicPr>
+                            <a:picLocks noChangeAspect="1" noChangeArrowheads="1"/>
+                          </pic:cNvPicPr>
+                        </pic:nvPicPr>
+                        <pic:blipFill>
+                          <a:blip r:embed="rId13"/>
+                          <a:stretch>
+                            <a:fillRect/>
+                          </a:stretch>
+                        </pic:blipFill>
+                        <pic:spPr bwMode="auto">
+                          <a:xfrm>
+                            <a:off x="0" y="0"/>
+                            <a:ext cx="6680200" cy="2788257"/>
+                          </a:xfrm>
+                          <a:prstGeom prst="rect">
+                            <a:avLst/>
+                          </a:prstGeom>
+                          <a:noFill/>
+                          <a:ln w="9525">
+                            <a:noFill/>
+                            <a:headEnd/>
+                            <a:tailEnd/>
+                          </a:ln>
+                        </pic:spPr>
+                      </pic:pic>
+                    </a:graphicData>
+                  </a:graphic>
+                </wp:inline>
+              </w:drawing>
+            </w:r>
+          </w:p>
+          <w:p>
+            <w:pPr>
+              <w:pStyle w:val="ImageCaption"/>
+              <w:spacing w:before="200"/>
+            </w:pPr>
+            <w:r>
+              <w:t xml:space="preserve">Figure 7- Funnel plot of precision (1/sampling standard error) against effect size for A) log response ratio </w:t>
+            </w:r>
+            <m:oMath>
+              <m:sSub>
+                <m:sSubPr>
+                  <m:ctrlPr>
+                    <w:rPr>
+                      <w:rFonts w:ascii="Cambria Math" w:hAnsi="Cambria Math"/>
+                    </w:rPr>
+                  </m:ctrlPr>
+                </m:sSubPr>
+                <m:e>
+                  <m:r>
+                    <w:rPr>
+                      <w:rFonts w:ascii="Cambria Math" w:hAnsi="Cambria Math"/>
+                    </w:rPr>
+                    <m:t>Q</m:t>
+                  </m:r>
+                </m:e>
+                <m:sub>
+                  <m:r>
+                    <w:rPr>
+                      <w:rFonts w:ascii="Cambria Math" w:hAnsi="Cambria Math"/>
+                    </w:rPr>
+                    <m:t>10</m:t>
+                  </m:r>
+                </m:sub>
+              </m:sSub>
+            </m:oMath>
+            <w:r>
+              <w:t xml:space="preserve"> (</w:t>
+            </w:r>
+            <m:oMath>
+              <m:r>
+                <w:rPr>
+                  <w:rFonts w:ascii="Cambria Math" w:hAnsi="Cambria Math"/>
+                </w:rPr>
+                <m:t>lnR</m:t>
+              </m:r>
+              <m:sSub>
+                <m:sSubPr>
+                  <m:ctrlPr>
+                    <w:rPr>
+                      <w:rFonts w:ascii="Cambria Math" w:hAnsi="Cambria Math"/>
+                    </w:rPr>
+                  </m:ctrlPr>
+                </m:sSubPr>
+                <m:e>
+                  <m:r>
+                    <w:rPr>
+                      <w:rFonts w:ascii="Cambria Math" w:hAnsi="Cambria Math"/>
+                    </w:rPr>
+                    <m:t>R</m:t>
+                  </m:r>
+                </m:e>
+                <m:sub>
+                  <m:sSub>
+                    <m:sSubPr>
+                      <m:ctrlPr>
+                        <w:rPr>
+                          <w:rFonts w:ascii="Cambria Math" w:hAnsi="Cambria Math"/>
+                        </w:rPr>
+                      </m:ctrlPr>
+                    </m:sSubPr>
+                    <m:e>
+                      <m:r>
+                        <w:rPr>
+                          <w:rFonts w:ascii="Cambria Math" w:hAnsi="Cambria Math"/>
+                        </w:rPr>
+                        <m:t>Q</m:t>
+                      </m:r>
+                    </m:e>
+                    <m:sub>
+                      <m:r>
+                        <w:rPr>
+                          <w:rFonts w:ascii="Cambria Math" w:hAnsi="Cambria Math"/>
+                        </w:rPr>
+                        <m:t>10</m:t>
+                      </m:r>
+                    </m:sub>
+                  </m:sSub>
+                </m:sub>
+              </m:sSub>
+            </m:oMath>
+            <w:r>
+              <w:t xml:space="preserve">), B)log coefficient of variance ratio </w:t>
+            </w:r>
+            <m:oMath>
+              <m:sSub>
+                <m:sSubPr>
+                  <m:ctrlPr>
+                    <w:rPr>
+                      <w:rFonts w:ascii="Cambria Math" w:hAnsi="Cambria Math"/>
+                    </w:rPr>
+                  </m:ctrlPr>
+                </m:sSubPr>
+                <m:e>
+                  <m:r>
+                    <w:rPr>
+                      <w:rFonts w:ascii="Cambria Math" w:hAnsi="Cambria Math"/>
+                    </w:rPr>
+                    <m:t>Q</m:t>
+                  </m:r>
+                </m:e>
+                <m:sub>
+                  <m:r>
+                    <w:rPr>
+                      <w:rFonts w:ascii="Cambria Math" w:hAnsi="Cambria Math"/>
+                    </w:rPr>
+                    <m:t>10</m:t>
+                  </m:r>
+                </m:sub>
+              </m:sSub>
+            </m:oMath>
+            <w:r>
+              <w:t xml:space="preserve"> (</w:t>
+            </w:r>
+            <m:oMath>
+              <m:r>
+                <w:rPr>
+                  <w:rFonts w:ascii="Cambria Math" w:hAnsi="Cambria Math"/>
+                </w:rPr>
+                <m:t>lnCV</m:t>
+              </m:r>
+              <m:sSub>
+                <m:sSubPr>
+                  <m:ctrlPr>
+                    <w:rPr>
+                      <w:rFonts w:ascii="Cambria Math" w:hAnsi="Cambria Math"/>
+                    </w:rPr>
+                  </m:ctrlPr>
+                </m:sSubPr>
+                <m:e>
+                  <m:r>
+                    <w:rPr>
+                      <w:rFonts w:ascii="Cambria Math" w:hAnsi="Cambria Math"/>
+                    </w:rPr>
+                    <m:t>R</m:t>
+                  </m:r>
+                </m:e>
+                <m:sub>
+                  <m:sSub>
+                    <m:sSubPr>
+                      <m:ctrlPr>
+                        <w:rPr>
+                          <w:rFonts w:ascii="Cambria Math" w:hAnsi="Cambria Math"/>
+                        </w:rPr>
+                      </m:ctrlPr>
+                    </m:sSubPr>
+                    <m:e>
+                      <m:r>
+                        <w:rPr>
+                          <w:rFonts w:ascii="Cambria Math" w:hAnsi="Cambria Math"/>
+                        </w:rPr>
+                        <m:t>Q</m:t>
+                      </m:r>
+                    </m:e>
+                    <m:sub>
+                      <m:r>
+                        <w:rPr>
+                          <w:rFonts w:ascii="Cambria Math" w:hAnsi="Cambria Math"/>
+                        </w:rPr>
+                        <m:t>10</m:t>
+                      </m:r>
+                    </m:sub>
+                  </m:sSub>
+                </m:sub>
+              </m:sSub>
+            </m:oMath>
+            <w:r>
+              <w:t xml:space="preserve">) and C) log variance ratio </w:t>
+            </w:r>
+            <m:oMath>
+              <m:sSub>
+                <m:sSubPr>
+                  <m:ctrlPr>
+                    <w:rPr>
+                      <w:rFonts w:ascii="Cambria Math" w:hAnsi="Cambria Math"/>
+                    </w:rPr>
+                  </m:ctrlPr>
+                </m:sSubPr>
+                <m:e>
+                  <m:r>
+                    <w:rPr>
+                      <w:rFonts w:ascii="Cambria Math" w:hAnsi="Cambria Math"/>
+                    </w:rPr>
+                    <m:t>Q</m:t>
+                  </m:r>
+                </m:e>
+                <m:sub>
+                  <m:r>
+                    <w:rPr>
+                      <w:rFonts w:ascii="Cambria Math" w:hAnsi="Cambria Math"/>
+                    </w:rPr>
+                    <m:t>10</m:t>
+                  </m:r>
+                </m:sub>
+              </m:sSub>
+            </m:oMath>
+            <w:r>
+              <w:t xml:space="preserve"> (</w:t>
+            </w:r>
+            <m:oMath>
+              <m:r>
+                <w:rPr>
+                  <w:rFonts w:ascii="Cambria Math" w:hAnsi="Cambria Math"/>
+                </w:rPr>
+                <m:t>lnV</m:t>
+              </m:r>
+              <m:sSub>
+                <m:sSubPr>
+                  <m:ctrlPr>
+                    <w:rPr>
+                      <w:rFonts w:ascii="Cambria Math" w:hAnsi="Cambria Math"/>
+                    </w:rPr>
+                  </m:ctrlPr>
+                </m:sSubPr>
+                <m:e>
+                  <m:r>
+                    <w:rPr>
+                      <w:rFonts w:ascii="Cambria Math" w:hAnsi="Cambria Math"/>
+                    </w:rPr>
+                    <m:t>R</m:t>
+                  </m:r>
+                </m:e>
+                <m:sub>
+                  <m:sSub>
+                    <m:sSubPr>
+                      <m:ctrlPr>
+                        <w:rPr>
+                          <w:rFonts w:ascii="Cambria Math" w:hAnsi="Cambria Math"/>
+                        </w:rPr>
+                      </m:ctrlPr>
+                    </m:sSubPr>
+                    <m:e>
+                      <m:r>
+                        <w:rPr>
+                          <w:rFonts w:ascii="Cambria Math" w:hAnsi="Cambria Math"/>
+                        </w:rPr>
+                        <m:t>Q</m:t>
+                      </m:r>
+                    </m:e>
+                    <m:sub>
+                      <m:r>
+                        <w:rPr>
+                          <w:rFonts w:ascii="Cambria Math" w:hAnsi="Cambria Math"/>
+                        </w:rPr>
+                        <m:t>10</m:t>
+                      </m:r>
+                    </m:sub>
+                  </m:sSub>
+                </m:sub>
+              </m:sSub>
+            </m:oMath>
+            <w:r>
+              <w:t>). Both acute (‘green’) and acclimation (‘orange’) effect sizes are plotted.</w:t>
+            </w:r>
+          </w:p>
+        </w:tc>
+        <w:bookmarkEnd w:id="68"/>
+      </w:tr>
+      <w:bookmarkEnd w:id="61"/>
+      <w:bookmarkEnd w:id="67"/>
     </w:tbl>
     <w:p/>
     <w:sectPr>
@@ -8236,7 +10305,7 @@
 </file>
 
 <file path=word/endnotes.xml><?xml version="1.0" encoding="utf-8"?>
-<w:endnotes xmlns:wpc="http://schemas.microsoft.com/office/word/2010/wordprocessingCanvas" xmlns:cx="http://schemas.microsoft.com/office/drawing/2014/chartex" xmlns:cx1="http://schemas.microsoft.com/office/drawing/2015/9/8/chartex" xmlns:cx2="http://schemas.microsoft.com/office/drawing/2015/10/21/chartex" xmlns:cx3="http://schemas.microsoft.com/office/drawing/2016/5/9/chartex" xmlns:cx4="http://schemas.microsoft.com/office/drawing/2016/5/10/chartex" xmlns:cx5="http://schemas.microsoft.com/office/drawing/2016/5/11/chartex" xmlns:cx6="http://schemas.microsoft.com/office/drawing/2016/5/12/chartex" xmlns:cx7="http://schemas.microsoft.com/office/drawing/2016/5/13/chartex" xmlns:cx8="http://schemas.microsoft.com/office/drawing/2016/5/14/chartex" xmlns:mc="http://schemas.openxmlformats.org/markup-compatibility/2006" xmlns:aink="http://schemas.microsoft.com/office/drawing/2016/ink" xmlns:am3d="http://schemas.microsoft.com/office/drawing/2017/model3d" xmlns:o="urn:schemas-microsoft-com:office:office" xmlns:oel="http://schemas.microsoft.com/office/2019/extlst" xmlns:r="http://schemas.openxmlformats.org/officeDocument/2006/relationships" xmlns:m="http://schemas.openxmlformats.org/officeDocument/2006/math" xmlns:v="urn:schemas-microsoft-com:vml" xmlns:wp14="http://schemas.microsoft.com/office/word/2010/wordprocessingDrawing" xmlns:wp="http://schemas.openxmlformats.org/drawingml/2006/wordprocessingDrawing" xmlns:w10="urn:schemas-microsoft-com:office:word" xmlns:w="http://schemas.openxmlformats.org/wordprocessingml/2006/main" xmlns:w14="http://schemas.microsoft.com/office/word/2010/wordml" xmlns:w15="http://schemas.microsoft.com/office/word/2012/wordml" xmlns:w16cex="http://schemas.microsoft.com/office/word/2018/wordml/cex" xmlns:w16cid="http://schemas.microsoft.com/office/word/2016/wordml/cid" xmlns:w16="http://schemas.microsoft.com/office/word/2018/wordml" xmlns:w16sdtdh="http://schemas.microsoft.com/office/word/2020/wordml/sdtdatahash" xmlns:w16se="http://schemas.microsoft.com/office/word/2015/wordml/symex" xmlns:wpg="http://schemas.microsoft.com/office/word/2010/wordprocessingGroup" xmlns:wpi="http://schemas.microsoft.com/office/word/2010/wordprocessingInk" xmlns:wne="http://schemas.microsoft.com/office/word/2006/wordml" xmlns:wps="http://schemas.microsoft.com/office/word/2010/wordprocessingShape" mc:Ignorable="w14 w15 w16se w16cid w16 w16cex w16sdtdh wp14">
+<w:endnotes xmlns:wpc="http://schemas.microsoft.com/office/word/2010/wordprocessingCanvas" xmlns:cx="http://schemas.microsoft.com/office/drawing/2014/chartex" xmlns:cx1="http://schemas.microsoft.com/office/drawing/2015/9/8/chartex" xmlns:cx2="http://schemas.microsoft.com/office/drawing/2015/10/21/chartex" xmlns:cx3="http://schemas.microsoft.com/office/drawing/2016/5/9/chartex" xmlns:cx4="http://schemas.microsoft.com/office/drawing/2016/5/10/chartex" xmlns:cx5="http://schemas.microsoft.com/office/drawing/2016/5/11/chartex" xmlns:cx6="http://schemas.microsoft.com/office/drawing/2016/5/12/chartex" xmlns:cx7="http://schemas.microsoft.com/office/drawing/2016/5/13/chartex" xmlns:cx8="http://schemas.microsoft.com/office/drawing/2016/5/14/chartex" xmlns:mc="http://schemas.openxmlformats.org/markup-compatibility/2006" xmlns:aink="http://schemas.microsoft.com/office/drawing/2016/ink" xmlns:am3d="http://schemas.microsoft.com/office/drawing/2017/model3d" xmlns:o="urn:schemas-microsoft-com:office:office" xmlns:oel="http://schemas.microsoft.com/office/2019/extlst" xmlns:r="http://schemas.openxmlformats.org/officeDocument/2006/relationships" xmlns:m="http://schemas.openxmlformats.org/officeDocument/2006/math" xmlns:v="urn:schemas-microsoft-com:vml" xmlns:wp14="http://schemas.microsoft.com/office/word/2010/wordprocessingDrawing" xmlns:wp="http://schemas.openxmlformats.org/drawingml/2006/wordprocessingDrawing" xmlns:w10="urn:schemas-microsoft-com:office:word" xmlns:w="http://schemas.openxmlformats.org/wordprocessingml/2006/main" xmlns:w14="http://schemas.microsoft.com/office/word/2010/wordml" xmlns:w15="http://schemas.microsoft.com/office/word/2012/wordml" xmlns:w16cex="http://schemas.microsoft.com/office/word/2018/wordml/cex" xmlns:w16cid="http://schemas.microsoft.com/office/word/2016/wordml/cid" xmlns:w16="http://schemas.microsoft.com/office/word/2018/wordml" xmlns:w16du="http://schemas.microsoft.com/office/word/2023/wordml/word16du" xmlns:w16sdtdh="http://schemas.microsoft.com/office/word/2020/wordml/sdtdatahash" xmlns:w16se="http://schemas.microsoft.com/office/word/2015/wordml/symex" xmlns:wpg="http://schemas.microsoft.com/office/word/2010/wordprocessingGroup" xmlns:wpi="http://schemas.microsoft.com/office/word/2010/wordprocessingInk" xmlns:wne="http://schemas.microsoft.com/office/word/2006/wordml" xmlns:wps="http://schemas.microsoft.com/office/word/2010/wordprocessingShape" mc:Ignorable="w14 w15 w16se w16cid w16 w16cex w16sdtdh wp14">
   <w:endnote w:type="separator" w:id="-1">
     <w:p>
       <w:pPr>
@@ -8261,7 +10330,7 @@
 </file>
 
 <file path=word/footnotes.xml><?xml version="1.0" encoding="utf-8"?>
-<w:footnotes xmlns:wpc="http://schemas.microsoft.com/office/word/2010/wordprocessingCanvas" xmlns:cx="http://schemas.microsoft.com/office/drawing/2014/chartex" xmlns:cx1="http://schemas.microsoft.com/office/drawing/2015/9/8/chartex" xmlns:cx2="http://schemas.microsoft.com/office/drawing/2015/10/21/chartex" xmlns:cx3="http://schemas.microsoft.com/office/drawing/2016/5/9/chartex" xmlns:cx4="http://schemas.microsoft.com/office/drawing/2016/5/10/chartex" xmlns:cx5="http://schemas.microsoft.com/office/drawing/2016/5/11/chartex" xmlns:cx6="http://schemas.microsoft.com/office/drawing/2016/5/12/chartex" xmlns:cx7="http://schemas.microsoft.com/office/drawing/2016/5/13/chartex" xmlns:cx8="http://schemas.microsoft.com/office/drawing/2016/5/14/chartex" xmlns:mc="http://schemas.openxmlformats.org/markup-compatibility/2006" xmlns:aink="http://schemas.microsoft.com/office/drawing/2016/ink" xmlns:am3d="http://schemas.microsoft.com/office/drawing/2017/model3d" xmlns:o="urn:schemas-microsoft-com:office:office" xmlns:oel="http://schemas.microsoft.com/office/2019/extlst" xmlns:r="http://schemas.openxmlformats.org/officeDocument/2006/relationships" xmlns:m="http://schemas.openxmlformats.org/officeDocument/2006/math" xmlns:v="urn:schemas-microsoft-com:vml" xmlns:wp14="http://schemas.microsoft.com/office/word/2010/wordprocessingDrawing" xmlns:wp="http://schemas.openxmlformats.org/drawingml/2006/wordprocessingDrawing" xmlns:w10="urn:schemas-microsoft-com:office:word" xmlns:w="http://schemas.openxmlformats.org/wordprocessingml/2006/main" xmlns:w14="http://schemas.microsoft.com/office/word/2010/wordml" xmlns:w15="http://schemas.microsoft.com/office/word/2012/wordml" xmlns:w16cex="http://schemas.microsoft.com/office/word/2018/wordml/cex" xmlns:w16cid="http://schemas.microsoft.com/office/word/2016/wordml/cid" xmlns:w16="http://schemas.microsoft.com/office/word/2018/wordml" xmlns:w16sdtdh="http://schemas.microsoft.com/office/word/2020/wordml/sdtdatahash" xmlns:w16se="http://schemas.microsoft.com/office/word/2015/wordml/symex" xmlns:wpg="http://schemas.microsoft.com/office/word/2010/wordprocessingGroup" xmlns:wpi="http://schemas.microsoft.com/office/word/2010/wordprocessingInk" xmlns:wne="http://schemas.microsoft.com/office/word/2006/wordml" xmlns:wps="http://schemas.microsoft.com/office/word/2010/wordprocessingShape" mc:Ignorable="w14 w15 w16se w16cid w16 w16cex w16sdtdh wp14">
+<w:footnotes xmlns:wpc="http://schemas.microsoft.com/office/word/2010/wordprocessingCanvas" xmlns:cx="http://schemas.microsoft.com/office/drawing/2014/chartex" xmlns:cx1="http://schemas.microsoft.com/office/drawing/2015/9/8/chartex" xmlns:cx2="http://schemas.microsoft.com/office/drawing/2015/10/21/chartex" xmlns:cx3="http://schemas.microsoft.com/office/drawing/2016/5/9/chartex" xmlns:cx4="http://schemas.microsoft.com/office/drawing/2016/5/10/chartex" xmlns:cx5="http://schemas.microsoft.com/office/drawing/2016/5/11/chartex" xmlns:cx6="http://schemas.microsoft.com/office/drawing/2016/5/12/chartex" xmlns:cx7="http://schemas.microsoft.com/office/drawing/2016/5/13/chartex" xmlns:cx8="http://schemas.microsoft.com/office/drawing/2016/5/14/chartex" xmlns:mc="http://schemas.openxmlformats.org/markup-compatibility/2006" xmlns:aink="http://schemas.microsoft.com/office/drawing/2016/ink" xmlns:am3d="http://schemas.microsoft.com/office/drawing/2017/model3d" xmlns:o="urn:schemas-microsoft-com:office:office" xmlns:oel="http://schemas.microsoft.com/office/2019/extlst" xmlns:r="http://schemas.openxmlformats.org/officeDocument/2006/relationships" xmlns:m="http://schemas.openxmlformats.org/officeDocument/2006/math" xmlns:v="urn:schemas-microsoft-com:vml" xmlns:wp14="http://schemas.microsoft.com/office/word/2010/wordprocessingDrawing" xmlns:wp="http://schemas.openxmlformats.org/drawingml/2006/wordprocessingDrawing" xmlns:w10="urn:schemas-microsoft-com:office:word" xmlns:w="http://schemas.openxmlformats.org/wordprocessingml/2006/main" xmlns:w14="http://schemas.microsoft.com/office/word/2010/wordml" xmlns:w15="http://schemas.microsoft.com/office/word/2012/wordml" xmlns:w16cex="http://schemas.microsoft.com/office/word/2018/wordml/cex" xmlns:w16cid="http://schemas.microsoft.com/office/word/2016/wordml/cid" xmlns:w16="http://schemas.microsoft.com/office/word/2018/wordml" xmlns:w16du="http://schemas.microsoft.com/office/word/2023/wordml/word16du" xmlns:w16sdtdh="http://schemas.microsoft.com/office/word/2020/wordml/sdtdatahash" xmlns:w16se="http://schemas.microsoft.com/office/word/2015/wordml/symex" xmlns:wpg="http://schemas.microsoft.com/office/word/2010/wordprocessingGroup" xmlns:wpi="http://schemas.microsoft.com/office/word/2010/wordprocessingInk" xmlns:wne="http://schemas.microsoft.com/office/word/2006/wordml" xmlns:wps="http://schemas.microsoft.com/office/word/2010/wordprocessingShape" mc:Ignorable="w14 w15 w16se w16cid w16 w16cex w16sdtdh wp14">
   <w:footnote w:type="separator" w:id="-1">
     <w:p>
       <w:r>
@@ -8280,11 +10349,11 @@
 </file>
 
 <file path=word/numbering.xml><?xml version="1.0" encoding="utf-8"?>
-<w:numbering xmlns:wpc="http://schemas.microsoft.com/office/word/2010/wordprocessingCanvas" xmlns:cx="http://schemas.microsoft.com/office/drawing/2014/chartex" xmlns:cx1="http://schemas.microsoft.com/office/drawing/2015/9/8/chartex" xmlns:cx2="http://schemas.microsoft.com/office/drawing/2015/10/21/chartex" xmlns:cx3="http://schemas.microsoft.com/office/drawing/2016/5/9/chartex" xmlns:cx4="http://schemas.microsoft.com/office/drawing/2016/5/10/chartex" xmlns:cx5="http://schemas.microsoft.com/office/drawing/2016/5/11/chartex" xmlns:cx6="http://schemas.microsoft.com/office/drawing/2016/5/12/chartex" xmlns:cx7="http://schemas.microsoft.com/office/drawing/2016/5/13/chartex" xmlns:cx8="http://schemas.microsoft.com/office/drawing/2016/5/14/chartex" xmlns:mc="http://schemas.openxmlformats.org/markup-compatibility/2006" xmlns:aink="http://schemas.microsoft.com/office/drawing/2016/ink" xmlns:am3d="http://schemas.microsoft.com/office/drawing/2017/model3d" xmlns:o="urn:schemas-microsoft-com:office:office" xmlns:oel="http://schemas.microsoft.com/office/2019/extlst" xmlns:r="http://schemas.openxmlformats.org/officeDocument/2006/relationships" xmlns:m="http://schemas.openxmlformats.org/officeDocument/2006/math" xmlns:v="urn:schemas-microsoft-com:vml" xmlns:wp14="http://schemas.microsoft.com/office/word/2010/wordprocessingDrawing" xmlns:wp="http://schemas.openxmlformats.org/drawingml/2006/wordprocessingDrawing" xmlns:w10="urn:schemas-microsoft-com:office:word" xmlns:w="http://schemas.openxmlformats.org/wordprocessingml/2006/main" xmlns:w14="http://schemas.microsoft.com/office/word/2010/wordml" xmlns:w15="http://schemas.microsoft.com/office/word/2012/wordml" xmlns:w16cex="http://schemas.microsoft.com/office/word/2018/wordml/cex" xmlns:w16cid="http://schemas.microsoft.com/office/word/2016/wordml/cid" xmlns:w16="http://schemas.microsoft.com/office/word/2018/wordml" xmlns:w16sdtdh="http://schemas.microsoft.com/office/word/2020/wordml/sdtdatahash" xmlns:w16se="http://schemas.microsoft.com/office/word/2015/wordml/symex" xmlns:wpg="http://schemas.microsoft.com/office/word/2010/wordprocessingGroup" xmlns:wpi="http://schemas.microsoft.com/office/word/2010/wordprocessingInk" xmlns:wne="http://schemas.microsoft.com/office/word/2006/wordml" xmlns:wps="http://schemas.microsoft.com/office/word/2010/wordprocessingShape" mc:Ignorable="w14 w15 w16se w16cid w16 w16cex w16sdtdh wp14">
+<w:numbering xmlns:wpc="http://schemas.microsoft.com/office/word/2010/wordprocessingCanvas" xmlns:cx="http://schemas.microsoft.com/office/drawing/2014/chartex" xmlns:cx1="http://schemas.microsoft.com/office/drawing/2015/9/8/chartex" xmlns:cx2="http://schemas.microsoft.com/office/drawing/2015/10/21/chartex" xmlns:cx3="http://schemas.microsoft.com/office/drawing/2016/5/9/chartex" xmlns:cx4="http://schemas.microsoft.com/office/drawing/2016/5/10/chartex" xmlns:cx5="http://schemas.microsoft.com/office/drawing/2016/5/11/chartex" xmlns:cx6="http://schemas.microsoft.com/office/drawing/2016/5/12/chartex" xmlns:cx7="http://schemas.microsoft.com/office/drawing/2016/5/13/chartex" xmlns:cx8="http://schemas.microsoft.com/office/drawing/2016/5/14/chartex" xmlns:mc="http://schemas.openxmlformats.org/markup-compatibility/2006" xmlns:aink="http://schemas.microsoft.com/office/drawing/2016/ink" xmlns:am3d="http://schemas.microsoft.com/office/drawing/2017/model3d" xmlns:o="urn:schemas-microsoft-com:office:office" xmlns:oel="http://schemas.microsoft.com/office/2019/extlst" xmlns:r="http://schemas.openxmlformats.org/officeDocument/2006/relationships" xmlns:m="http://schemas.openxmlformats.org/officeDocument/2006/math" xmlns:v="urn:schemas-microsoft-com:vml" xmlns:wp14="http://schemas.microsoft.com/office/word/2010/wordprocessingDrawing" xmlns:wp="http://schemas.openxmlformats.org/drawingml/2006/wordprocessingDrawing" xmlns:w10="urn:schemas-microsoft-com:office:word" xmlns:w="http://schemas.openxmlformats.org/wordprocessingml/2006/main" xmlns:w14="http://schemas.microsoft.com/office/word/2010/wordml" xmlns:w15="http://schemas.microsoft.com/office/word/2012/wordml" xmlns:w16cex="http://schemas.microsoft.com/office/word/2018/wordml/cex" xmlns:w16cid="http://schemas.microsoft.com/office/word/2016/wordml/cid" xmlns:w16="http://schemas.microsoft.com/office/word/2018/wordml" xmlns:w16du="http://schemas.microsoft.com/office/word/2023/wordml/word16du" xmlns:w16sdtdh="http://schemas.microsoft.com/office/word/2020/wordml/sdtdatahash" xmlns:w16se="http://schemas.microsoft.com/office/word/2015/wordml/symex" xmlns:wpg="http://schemas.microsoft.com/office/word/2010/wordprocessingGroup" xmlns:wpi="http://schemas.microsoft.com/office/word/2010/wordprocessingInk" xmlns:wne="http://schemas.microsoft.com/office/word/2006/wordml" xmlns:wps="http://schemas.microsoft.com/office/word/2010/wordprocessingShape" mc:Ignorable="w14 w15 w16se w16cid w16 w16cex w16sdtdh wp14">
   <w:abstractNum w:abstractNumId="0" w15:restartNumberingAfterBreak="0">
     <w:nsid w:val="FFFFFF7C"/>
     <w:multiLevelType w:val="singleLevel"/>
-    <w:tmpl w:val="8F203250"/>
+    <w:tmpl w:val="F6E40D58"/>
     <w:lvl w:ilvl="0">
       <w:start w:val="1"/>
       <w:numFmt w:val="decimal"/>
@@ -8301,7 +10370,7 @@
   <w:abstractNum w:abstractNumId="1" w15:restartNumberingAfterBreak="0">
     <w:nsid w:val="FFFFFF7D"/>
     <w:multiLevelType w:val="singleLevel"/>
-    <w:tmpl w:val="82988D9A"/>
+    <w:tmpl w:val="6818F528"/>
     <w:lvl w:ilvl="0">
       <w:start w:val="1"/>
       <w:numFmt w:val="decimal"/>
@@ -8318,7 +10387,7 @@
   <w:abstractNum w:abstractNumId="2" w15:restartNumberingAfterBreak="0">
     <w:nsid w:val="FFFFFF7E"/>
     <w:multiLevelType w:val="singleLevel"/>
-    <w:tmpl w:val="CA42DB7A"/>
+    <w:tmpl w:val="6D8057B6"/>
     <w:lvl w:ilvl="0">
       <w:start w:val="1"/>
       <w:numFmt w:val="decimal"/>
@@ -8335,7 +10404,7 @@
   <w:abstractNum w:abstractNumId="3" w15:restartNumberingAfterBreak="0">
     <w:nsid w:val="FFFFFF7F"/>
     <w:multiLevelType w:val="singleLevel"/>
-    <w:tmpl w:val="6ECE6490"/>
+    <w:tmpl w:val="CA88530C"/>
     <w:lvl w:ilvl="0">
       <w:start w:val="1"/>
       <w:numFmt w:val="decimal"/>
@@ -8352,7 +10421,7 @@
   <w:abstractNum w:abstractNumId="4" w15:restartNumberingAfterBreak="0">
     <w:nsid w:val="FFFFFF80"/>
     <w:multiLevelType w:val="singleLevel"/>
-    <w:tmpl w:val="64A236F2"/>
+    <w:tmpl w:val="85EAFB40"/>
     <w:lvl w:ilvl="0">
       <w:start w:val="1"/>
       <w:numFmt w:val="bullet"/>
@@ -8372,7 +10441,7 @@
   <w:abstractNum w:abstractNumId="5" w15:restartNumberingAfterBreak="0">
     <w:nsid w:val="FFFFFF81"/>
     <w:multiLevelType w:val="singleLevel"/>
-    <w:tmpl w:val="2B5A6980"/>
+    <w:tmpl w:val="5B4A8EA6"/>
     <w:lvl w:ilvl="0">
       <w:start w:val="1"/>
       <w:numFmt w:val="bullet"/>
@@ -8392,7 +10461,7 @@
   <w:abstractNum w:abstractNumId="6" w15:restartNumberingAfterBreak="0">
     <w:nsid w:val="FFFFFF82"/>
     <w:multiLevelType w:val="singleLevel"/>
-    <w:tmpl w:val="CC0C7A62"/>
+    <w:tmpl w:val="2C725A04"/>
     <w:lvl w:ilvl="0">
       <w:start w:val="1"/>
       <w:numFmt w:val="bullet"/>
@@ -8412,7 +10481,7 @@
   <w:abstractNum w:abstractNumId="7" w15:restartNumberingAfterBreak="0">
     <w:nsid w:val="FFFFFF83"/>
     <w:multiLevelType w:val="singleLevel"/>
-    <w:tmpl w:val="9DB80C06"/>
+    <w:tmpl w:val="2D50CC44"/>
     <w:lvl w:ilvl="0">
       <w:start w:val="1"/>
       <w:numFmt w:val="bullet"/>
@@ -8432,7 +10501,7 @@
   <w:abstractNum w:abstractNumId="8" w15:restartNumberingAfterBreak="0">
     <w:nsid w:val="FFFFFF88"/>
     <w:multiLevelType w:val="singleLevel"/>
-    <w:tmpl w:val="70247D82"/>
+    <w:tmpl w:val="34866B2A"/>
     <w:lvl w:ilvl="0">
       <w:start w:val="1"/>
       <w:numFmt w:val="decimal"/>
@@ -8449,7 +10518,7 @@
   <w:abstractNum w:abstractNumId="9" w15:restartNumberingAfterBreak="0">
     <w:nsid w:val="FFFFFF89"/>
     <w:multiLevelType w:val="singleLevel"/>
-    <w:tmpl w:val="95C65B44"/>
+    <w:tmpl w:val="FB2A0954"/>
     <w:lvl w:ilvl="0">
       <w:start w:val="1"/>
       <w:numFmt w:val="bullet"/>
@@ -8801,6 +10870,99 @@
   </w:num>
   <w:num w:numId="17" w16cid:durableId="383067562">
     <w:abstractNumId w:val="10"/>
+  </w:num>
+  <w:num w:numId="18" w16cid:durableId="658340780">
+    <w:abstractNumId w:val="10"/>
+  </w:num>
+  <w:num w:numId="19" w16cid:durableId="371075431">
+    <w:abstractNumId w:val="0"/>
+  </w:num>
+  <w:num w:numId="20" w16cid:durableId="415588733">
+    <w:abstractNumId w:val="1"/>
+  </w:num>
+  <w:num w:numId="21" w16cid:durableId="1257589673">
+    <w:abstractNumId w:val="2"/>
+  </w:num>
+  <w:num w:numId="22" w16cid:durableId="1897203934">
+    <w:abstractNumId w:val="3"/>
+  </w:num>
+  <w:num w:numId="23" w16cid:durableId="1691561453">
+    <w:abstractNumId w:val="8"/>
+  </w:num>
+  <w:num w:numId="24" w16cid:durableId="736362561">
+    <w:abstractNumId w:val="4"/>
+  </w:num>
+  <w:num w:numId="25" w16cid:durableId="2135757592">
+    <w:abstractNumId w:val="5"/>
+  </w:num>
+  <w:num w:numId="26" w16cid:durableId="1898322515">
+    <w:abstractNumId w:val="6"/>
+  </w:num>
+  <w:num w:numId="27" w16cid:durableId="1128275467">
+    <w:abstractNumId w:val="7"/>
+  </w:num>
+  <w:num w:numId="28" w16cid:durableId="698361003">
+    <w:abstractNumId w:val="9"/>
+  </w:num>
+  <w:num w:numId="29" w16cid:durableId="155994403">
+    <w:abstractNumId w:val="0"/>
+  </w:num>
+  <w:num w:numId="30" w16cid:durableId="1805003360">
+    <w:abstractNumId w:val="1"/>
+  </w:num>
+  <w:num w:numId="31" w16cid:durableId="186254912">
+    <w:abstractNumId w:val="2"/>
+  </w:num>
+  <w:num w:numId="32" w16cid:durableId="1214466077">
+    <w:abstractNumId w:val="3"/>
+  </w:num>
+  <w:num w:numId="33" w16cid:durableId="914170502">
+    <w:abstractNumId w:val="8"/>
+  </w:num>
+  <w:num w:numId="34" w16cid:durableId="722215050">
+    <w:abstractNumId w:val="4"/>
+  </w:num>
+  <w:num w:numId="35" w16cid:durableId="659890079">
+    <w:abstractNumId w:val="5"/>
+  </w:num>
+  <w:num w:numId="36" w16cid:durableId="996693005">
+    <w:abstractNumId w:val="6"/>
+  </w:num>
+  <w:num w:numId="37" w16cid:durableId="227810579">
+    <w:abstractNumId w:val="7"/>
+  </w:num>
+  <w:num w:numId="38" w16cid:durableId="1820922315">
+    <w:abstractNumId w:val="9"/>
+  </w:num>
+  <w:num w:numId="39" w16cid:durableId="1860183">
+    <w:abstractNumId w:val="0"/>
+  </w:num>
+  <w:num w:numId="40" w16cid:durableId="1595547831">
+    <w:abstractNumId w:val="1"/>
+  </w:num>
+  <w:num w:numId="41" w16cid:durableId="186912092">
+    <w:abstractNumId w:val="2"/>
+  </w:num>
+  <w:num w:numId="42" w16cid:durableId="1032463224">
+    <w:abstractNumId w:val="3"/>
+  </w:num>
+  <w:num w:numId="43" w16cid:durableId="963657352">
+    <w:abstractNumId w:val="8"/>
+  </w:num>
+  <w:num w:numId="44" w16cid:durableId="1453860417">
+    <w:abstractNumId w:val="4"/>
+  </w:num>
+  <w:num w:numId="45" w16cid:durableId="1977443015">
+    <w:abstractNumId w:val="5"/>
+  </w:num>
+  <w:num w:numId="46" w16cid:durableId="1364281595">
+    <w:abstractNumId w:val="6"/>
+  </w:num>
+  <w:num w:numId="47" w16cid:durableId="401298941">
+    <w:abstractNumId w:val="7"/>
+  </w:num>
+  <w:num w:numId="48" w16cid:durableId="1263881607">
+    <w:abstractNumId w:val="9"/>
   </w:num>
 </w:numbering>
 </file>
@@ -9558,9 +11720,14 @@
   <w:style w:type="paragraph" w:customStyle="1" w:styleId="TableCaption">
     <w:name w:val="Table Caption"/>
     <w:basedOn w:val="Caption"/>
+    <w:rsid w:val="00183ED8"/>
     <w:pPr>
       <w:keepNext/>
     </w:pPr>
+    <w:rPr>
+      <w:rFonts w:ascii="Times New Roman" w:hAnsi="Times New Roman"/>
+      <w:i w:val="0"/>
+    </w:rPr>
   </w:style>
   <w:style w:type="paragraph" w:customStyle="1" w:styleId="ImageCaption">
     <w:name w:val="Image Caption"/>

</xml_diff>

<commit_message>
Update template with line numbers
</commit_message>
<xml_diff>
--- a/bib/template.docx
+++ b/bib/template.docx
@@ -1,6 +1,6 @@
 
 <file path=word/document.xml><?xml version="1.0" encoding="utf-8"?>
-<w:document xmlns:wpc="http://schemas.microsoft.com/office/word/2010/wordprocessingCanvas" xmlns:cx="http://schemas.microsoft.com/office/drawing/2014/chartex" xmlns:cx1="http://schemas.microsoft.com/office/drawing/2015/9/8/chartex" xmlns:cx2="http://schemas.microsoft.com/office/drawing/2015/10/21/chartex" xmlns:cx3="http://schemas.microsoft.com/office/drawing/2016/5/9/chartex" xmlns:cx4="http://schemas.microsoft.com/office/drawing/2016/5/10/chartex" xmlns:cx5="http://schemas.microsoft.com/office/drawing/2016/5/11/chartex" xmlns:cx6="http://schemas.microsoft.com/office/drawing/2016/5/12/chartex" xmlns:cx7="http://schemas.microsoft.com/office/drawing/2016/5/13/chartex" xmlns:cx8="http://schemas.microsoft.com/office/drawing/2016/5/14/chartex" xmlns:mc="http://schemas.openxmlformats.org/markup-compatibility/2006" xmlns:aink="http://schemas.microsoft.com/office/drawing/2016/ink" xmlns:am3d="http://schemas.microsoft.com/office/drawing/2017/model3d" xmlns:o="urn:schemas-microsoft-com:office:office" xmlns:oel="http://schemas.microsoft.com/office/2019/extlst" xmlns:r="http://schemas.openxmlformats.org/officeDocument/2006/relationships" xmlns:m="http://schemas.openxmlformats.org/officeDocument/2006/math" xmlns:v="urn:schemas-microsoft-com:vml" xmlns:wp14="http://schemas.microsoft.com/office/word/2010/wordprocessingDrawing" xmlns:wp="http://schemas.openxmlformats.org/drawingml/2006/wordprocessingDrawing" xmlns:w10="urn:schemas-microsoft-com:office:word" xmlns:w="http://schemas.openxmlformats.org/wordprocessingml/2006/main" xmlns:w14="http://schemas.microsoft.com/office/word/2010/wordml" xmlns:w15="http://schemas.microsoft.com/office/word/2012/wordml" xmlns:w16cex="http://schemas.microsoft.com/office/word/2018/wordml/cex" xmlns:w16cid="http://schemas.microsoft.com/office/word/2016/wordml/cid" xmlns:w16="http://schemas.microsoft.com/office/word/2018/wordml" xmlns:w16du="http://schemas.microsoft.com/office/word/2023/wordml/word16du" xmlns:w16sdtdh="http://schemas.microsoft.com/office/word/2020/wordml/sdtdatahash" xmlns:w16se="http://schemas.microsoft.com/office/word/2015/wordml/symex" xmlns:wpg="http://schemas.microsoft.com/office/word/2010/wordprocessingGroup" xmlns:wpi="http://schemas.microsoft.com/office/word/2010/wordprocessingInk" xmlns:wne="http://schemas.microsoft.com/office/word/2006/wordml" xmlns:wps="http://schemas.microsoft.com/office/word/2010/wordprocessingShape" mc:Ignorable="w14 w15 w16se w16cid w16 w16cex w16sdtdh wp14">
+<w:document xmlns:wpc="http://schemas.microsoft.com/office/word/2010/wordprocessingCanvas" xmlns:cx="http://schemas.microsoft.com/office/drawing/2014/chartex" xmlns:cx1="http://schemas.microsoft.com/office/drawing/2015/9/8/chartex" xmlns:cx2="http://schemas.microsoft.com/office/drawing/2015/10/21/chartex" xmlns:cx3="http://schemas.microsoft.com/office/drawing/2016/5/9/chartex" xmlns:cx4="http://schemas.microsoft.com/office/drawing/2016/5/10/chartex" xmlns:cx5="http://schemas.microsoft.com/office/drawing/2016/5/11/chartex" xmlns:cx6="http://schemas.microsoft.com/office/drawing/2016/5/12/chartex" xmlns:cx7="http://schemas.microsoft.com/office/drawing/2016/5/13/chartex" xmlns:cx8="http://schemas.microsoft.com/office/drawing/2016/5/14/chartex" xmlns:mc="http://schemas.openxmlformats.org/markup-compatibility/2006" xmlns:aink="http://schemas.microsoft.com/office/drawing/2016/ink" xmlns:am3d="http://schemas.microsoft.com/office/drawing/2017/model3d" xmlns:o="urn:schemas-microsoft-com:office:office" xmlns:oel="http://schemas.microsoft.com/office/2019/extlst" xmlns:r="http://schemas.openxmlformats.org/officeDocument/2006/relationships" xmlns:m="http://schemas.openxmlformats.org/officeDocument/2006/math" xmlns:v="urn:schemas-microsoft-com:vml" xmlns:wp14="http://schemas.microsoft.com/office/word/2010/wordprocessingDrawing" xmlns:wp="http://schemas.openxmlformats.org/drawingml/2006/wordprocessingDrawing" xmlns:w10="urn:schemas-microsoft-com:office:word" xmlns:w="http://schemas.openxmlformats.org/wordprocessingml/2006/main" xmlns:w14="http://schemas.microsoft.com/office/word/2010/wordml" xmlns:w15="http://schemas.microsoft.com/office/word/2012/wordml" xmlns:w16cex="http://schemas.microsoft.com/office/word/2018/wordml/cex" xmlns:w16cid="http://schemas.microsoft.com/office/word/2016/wordml/cid" xmlns:w16="http://schemas.microsoft.com/office/word/2018/wordml" xmlns:w16sdtdh="http://schemas.microsoft.com/office/word/2020/wordml/sdtdatahash" xmlns:w16se="http://schemas.microsoft.com/office/word/2015/wordml/symex" xmlns:wpg="http://schemas.microsoft.com/office/word/2010/wordprocessingGroup" xmlns:wpi="http://schemas.microsoft.com/office/word/2010/wordprocessingInk" xmlns:wne="http://schemas.microsoft.com/office/word/2006/wordml" xmlns:wps="http://schemas.microsoft.com/office/word/2010/wordprocessingShape" mc:Ignorable="w14 w15 w16se w16cid w16 w16cex w16sdtdh wp14">
   <w:body>
     <w:p>
       <w:pPr>
@@ -8254,7 +8254,6 @@
       <w:bookmarkStart w:id="48" w:name="ref-Nakagawa2021-uf"/>
       <w:bookmarkEnd w:id="47"/>
       <w:r>
-        <w:lastRenderedPageBreak/>
         <w:t xml:space="preserve">Nakagawa, S., Senior, A.M., Viechtbauer, W. &amp; Noble, D.W.A. (2021b). An assessment of statistical methods for non-independent data in ecological meta-analyses: comment. </w:t>
       </w:r>
       <w:r>
@@ -8721,7 +8720,6 @@
               <w:rPr>
                 <w:noProof/>
               </w:rPr>
-              <w:lastRenderedPageBreak/>
               <w:drawing>
                 <wp:inline distT="0" distB="0" distL="0" distR="0" wp14:anchorId="459F50B7" wp14:editId="0BE84384">
                   <wp:extent cx="6680200" cy="4647095"/>
@@ -9675,7 +9673,6 @@
               <w:pStyle w:val="Compact"/>
             </w:pPr>
             <w:r>
-              <w:lastRenderedPageBreak/>
               <w:t>typeacclim:habitatm</w:t>
             </w:r>
           </w:p>
@@ -10298,6 +10295,7 @@
     <w:sectPr>
       <w:pgSz w:w="12240" w:h="15840"/>
       <w:pgMar w:top="851" w:right="851" w:bottom="851" w:left="851" w:header="720" w:footer="720" w:gutter="0"/>
+      <w:lnNumType w:countBy="1" w:restart="continuous"/>
       <w:cols w:space="720"/>
     </w:sectPr>
   </w:body>
@@ -10305,7 +10303,7 @@
 </file>
 
 <file path=word/endnotes.xml><?xml version="1.0" encoding="utf-8"?>
-<w:endnotes xmlns:wpc="http://schemas.microsoft.com/office/word/2010/wordprocessingCanvas" xmlns:cx="http://schemas.microsoft.com/office/drawing/2014/chartex" xmlns:cx1="http://schemas.microsoft.com/office/drawing/2015/9/8/chartex" xmlns:cx2="http://schemas.microsoft.com/office/drawing/2015/10/21/chartex" xmlns:cx3="http://schemas.microsoft.com/office/drawing/2016/5/9/chartex" xmlns:cx4="http://schemas.microsoft.com/office/drawing/2016/5/10/chartex" xmlns:cx5="http://schemas.microsoft.com/office/drawing/2016/5/11/chartex" xmlns:cx6="http://schemas.microsoft.com/office/drawing/2016/5/12/chartex" xmlns:cx7="http://schemas.microsoft.com/office/drawing/2016/5/13/chartex" xmlns:cx8="http://schemas.microsoft.com/office/drawing/2016/5/14/chartex" xmlns:mc="http://schemas.openxmlformats.org/markup-compatibility/2006" xmlns:aink="http://schemas.microsoft.com/office/drawing/2016/ink" xmlns:am3d="http://schemas.microsoft.com/office/drawing/2017/model3d" xmlns:o="urn:schemas-microsoft-com:office:office" xmlns:oel="http://schemas.microsoft.com/office/2019/extlst" xmlns:r="http://schemas.openxmlformats.org/officeDocument/2006/relationships" xmlns:m="http://schemas.openxmlformats.org/officeDocument/2006/math" xmlns:v="urn:schemas-microsoft-com:vml" xmlns:wp14="http://schemas.microsoft.com/office/word/2010/wordprocessingDrawing" xmlns:wp="http://schemas.openxmlformats.org/drawingml/2006/wordprocessingDrawing" xmlns:w10="urn:schemas-microsoft-com:office:word" xmlns:w="http://schemas.openxmlformats.org/wordprocessingml/2006/main" xmlns:w14="http://schemas.microsoft.com/office/word/2010/wordml" xmlns:w15="http://schemas.microsoft.com/office/word/2012/wordml" xmlns:w16cex="http://schemas.microsoft.com/office/word/2018/wordml/cex" xmlns:w16cid="http://schemas.microsoft.com/office/word/2016/wordml/cid" xmlns:w16="http://schemas.microsoft.com/office/word/2018/wordml" xmlns:w16du="http://schemas.microsoft.com/office/word/2023/wordml/word16du" xmlns:w16sdtdh="http://schemas.microsoft.com/office/word/2020/wordml/sdtdatahash" xmlns:w16se="http://schemas.microsoft.com/office/word/2015/wordml/symex" xmlns:wpg="http://schemas.microsoft.com/office/word/2010/wordprocessingGroup" xmlns:wpi="http://schemas.microsoft.com/office/word/2010/wordprocessingInk" xmlns:wne="http://schemas.microsoft.com/office/word/2006/wordml" xmlns:wps="http://schemas.microsoft.com/office/word/2010/wordprocessingShape" mc:Ignorable="w14 w15 w16se w16cid w16 w16cex w16sdtdh wp14">
+<w:endnotes xmlns:wpc="http://schemas.microsoft.com/office/word/2010/wordprocessingCanvas" xmlns:cx="http://schemas.microsoft.com/office/drawing/2014/chartex" xmlns:cx1="http://schemas.microsoft.com/office/drawing/2015/9/8/chartex" xmlns:cx2="http://schemas.microsoft.com/office/drawing/2015/10/21/chartex" xmlns:cx3="http://schemas.microsoft.com/office/drawing/2016/5/9/chartex" xmlns:cx4="http://schemas.microsoft.com/office/drawing/2016/5/10/chartex" xmlns:cx5="http://schemas.microsoft.com/office/drawing/2016/5/11/chartex" xmlns:cx6="http://schemas.microsoft.com/office/drawing/2016/5/12/chartex" xmlns:cx7="http://schemas.microsoft.com/office/drawing/2016/5/13/chartex" xmlns:cx8="http://schemas.microsoft.com/office/drawing/2016/5/14/chartex" xmlns:mc="http://schemas.openxmlformats.org/markup-compatibility/2006" xmlns:aink="http://schemas.microsoft.com/office/drawing/2016/ink" xmlns:am3d="http://schemas.microsoft.com/office/drawing/2017/model3d" xmlns:o="urn:schemas-microsoft-com:office:office" xmlns:oel="http://schemas.microsoft.com/office/2019/extlst" xmlns:r="http://schemas.openxmlformats.org/officeDocument/2006/relationships" xmlns:m="http://schemas.openxmlformats.org/officeDocument/2006/math" xmlns:v="urn:schemas-microsoft-com:vml" xmlns:wp14="http://schemas.microsoft.com/office/word/2010/wordprocessingDrawing" xmlns:wp="http://schemas.openxmlformats.org/drawingml/2006/wordprocessingDrawing" xmlns:w10="urn:schemas-microsoft-com:office:word" xmlns:w="http://schemas.openxmlformats.org/wordprocessingml/2006/main" xmlns:w14="http://schemas.microsoft.com/office/word/2010/wordml" xmlns:w15="http://schemas.microsoft.com/office/word/2012/wordml" xmlns:w16cex="http://schemas.microsoft.com/office/word/2018/wordml/cex" xmlns:w16cid="http://schemas.microsoft.com/office/word/2016/wordml/cid" xmlns:w16="http://schemas.microsoft.com/office/word/2018/wordml" xmlns:w16sdtdh="http://schemas.microsoft.com/office/word/2020/wordml/sdtdatahash" xmlns:w16se="http://schemas.microsoft.com/office/word/2015/wordml/symex" xmlns:wpg="http://schemas.microsoft.com/office/word/2010/wordprocessingGroup" xmlns:wpi="http://schemas.microsoft.com/office/word/2010/wordprocessingInk" xmlns:wne="http://schemas.microsoft.com/office/word/2006/wordml" xmlns:wps="http://schemas.microsoft.com/office/word/2010/wordprocessingShape" mc:Ignorable="w14 w15 w16se w16cid w16 w16cex w16sdtdh wp14">
   <w:endnote w:type="separator" w:id="-1">
     <w:p>
       <w:pPr>
@@ -10330,7 +10328,7 @@
 </file>
 
 <file path=word/footnotes.xml><?xml version="1.0" encoding="utf-8"?>
-<w:footnotes xmlns:wpc="http://schemas.microsoft.com/office/word/2010/wordprocessingCanvas" xmlns:cx="http://schemas.microsoft.com/office/drawing/2014/chartex" xmlns:cx1="http://schemas.microsoft.com/office/drawing/2015/9/8/chartex" xmlns:cx2="http://schemas.microsoft.com/office/drawing/2015/10/21/chartex" xmlns:cx3="http://schemas.microsoft.com/office/drawing/2016/5/9/chartex" xmlns:cx4="http://schemas.microsoft.com/office/drawing/2016/5/10/chartex" xmlns:cx5="http://schemas.microsoft.com/office/drawing/2016/5/11/chartex" xmlns:cx6="http://schemas.microsoft.com/office/drawing/2016/5/12/chartex" xmlns:cx7="http://schemas.microsoft.com/office/drawing/2016/5/13/chartex" xmlns:cx8="http://schemas.microsoft.com/office/drawing/2016/5/14/chartex" xmlns:mc="http://schemas.openxmlformats.org/markup-compatibility/2006" xmlns:aink="http://schemas.microsoft.com/office/drawing/2016/ink" xmlns:am3d="http://schemas.microsoft.com/office/drawing/2017/model3d" xmlns:o="urn:schemas-microsoft-com:office:office" xmlns:oel="http://schemas.microsoft.com/office/2019/extlst" xmlns:r="http://schemas.openxmlformats.org/officeDocument/2006/relationships" xmlns:m="http://schemas.openxmlformats.org/officeDocument/2006/math" xmlns:v="urn:schemas-microsoft-com:vml" xmlns:wp14="http://schemas.microsoft.com/office/word/2010/wordprocessingDrawing" xmlns:wp="http://schemas.openxmlformats.org/drawingml/2006/wordprocessingDrawing" xmlns:w10="urn:schemas-microsoft-com:office:word" xmlns:w="http://schemas.openxmlformats.org/wordprocessingml/2006/main" xmlns:w14="http://schemas.microsoft.com/office/word/2010/wordml" xmlns:w15="http://schemas.microsoft.com/office/word/2012/wordml" xmlns:w16cex="http://schemas.microsoft.com/office/word/2018/wordml/cex" xmlns:w16cid="http://schemas.microsoft.com/office/word/2016/wordml/cid" xmlns:w16="http://schemas.microsoft.com/office/word/2018/wordml" xmlns:w16du="http://schemas.microsoft.com/office/word/2023/wordml/word16du" xmlns:w16sdtdh="http://schemas.microsoft.com/office/word/2020/wordml/sdtdatahash" xmlns:w16se="http://schemas.microsoft.com/office/word/2015/wordml/symex" xmlns:wpg="http://schemas.microsoft.com/office/word/2010/wordprocessingGroup" xmlns:wpi="http://schemas.microsoft.com/office/word/2010/wordprocessingInk" xmlns:wne="http://schemas.microsoft.com/office/word/2006/wordml" xmlns:wps="http://schemas.microsoft.com/office/word/2010/wordprocessingShape" mc:Ignorable="w14 w15 w16se w16cid w16 w16cex w16sdtdh wp14">
+<w:footnotes xmlns:wpc="http://schemas.microsoft.com/office/word/2010/wordprocessingCanvas" xmlns:cx="http://schemas.microsoft.com/office/drawing/2014/chartex" xmlns:cx1="http://schemas.microsoft.com/office/drawing/2015/9/8/chartex" xmlns:cx2="http://schemas.microsoft.com/office/drawing/2015/10/21/chartex" xmlns:cx3="http://schemas.microsoft.com/office/drawing/2016/5/9/chartex" xmlns:cx4="http://schemas.microsoft.com/office/drawing/2016/5/10/chartex" xmlns:cx5="http://schemas.microsoft.com/office/drawing/2016/5/11/chartex" xmlns:cx6="http://schemas.microsoft.com/office/drawing/2016/5/12/chartex" xmlns:cx7="http://schemas.microsoft.com/office/drawing/2016/5/13/chartex" xmlns:cx8="http://schemas.microsoft.com/office/drawing/2016/5/14/chartex" xmlns:mc="http://schemas.openxmlformats.org/markup-compatibility/2006" xmlns:aink="http://schemas.microsoft.com/office/drawing/2016/ink" xmlns:am3d="http://schemas.microsoft.com/office/drawing/2017/model3d" xmlns:o="urn:schemas-microsoft-com:office:office" xmlns:oel="http://schemas.microsoft.com/office/2019/extlst" xmlns:r="http://schemas.openxmlformats.org/officeDocument/2006/relationships" xmlns:m="http://schemas.openxmlformats.org/officeDocument/2006/math" xmlns:v="urn:schemas-microsoft-com:vml" xmlns:wp14="http://schemas.microsoft.com/office/word/2010/wordprocessingDrawing" xmlns:wp="http://schemas.openxmlformats.org/drawingml/2006/wordprocessingDrawing" xmlns:w10="urn:schemas-microsoft-com:office:word" xmlns:w="http://schemas.openxmlformats.org/wordprocessingml/2006/main" xmlns:w14="http://schemas.microsoft.com/office/word/2010/wordml" xmlns:w15="http://schemas.microsoft.com/office/word/2012/wordml" xmlns:w16cex="http://schemas.microsoft.com/office/word/2018/wordml/cex" xmlns:w16cid="http://schemas.microsoft.com/office/word/2016/wordml/cid" xmlns:w16="http://schemas.microsoft.com/office/word/2018/wordml" xmlns:w16sdtdh="http://schemas.microsoft.com/office/word/2020/wordml/sdtdatahash" xmlns:w16se="http://schemas.microsoft.com/office/word/2015/wordml/symex" xmlns:wpg="http://schemas.microsoft.com/office/word/2010/wordprocessingGroup" xmlns:wpi="http://schemas.microsoft.com/office/word/2010/wordprocessingInk" xmlns:wne="http://schemas.microsoft.com/office/word/2006/wordml" xmlns:wps="http://schemas.microsoft.com/office/word/2010/wordprocessingShape" mc:Ignorable="w14 w15 w16se w16cid w16 w16cex w16sdtdh wp14">
   <w:footnote w:type="separator" w:id="-1">
     <w:p>
       <w:r>
@@ -10349,7 +10347,7 @@
 </file>
 
 <file path=word/numbering.xml><?xml version="1.0" encoding="utf-8"?>
-<w:numbering xmlns:wpc="http://schemas.microsoft.com/office/word/2010/wordprocessingCanvas" xmlns:cx="http://schemas.microsoft.com/office/drawing/2014/chartex" xmlns:cx1="http://schemas.microsoft.com/office/drawing/2015/9/8/chartex" xmlns:cx2="http://schemas.microsoft.com/office/drawing/2015/10/21/chartex" xmlns:cx3="http://schemas.microsoft.com/office/drawing/2016/5/9/chartex" xmlns:cx4="http://schemas.microsoft.com/office/drawing/2016/5/10/chartex" xmlns:cx5="http://schemas.microsoft.com/office/drawing/2016/5/11/chartex" xmlns:cx6="http://schemas.microsoft.com/office/drawing/2016/5/12/chartex" xmlns:cx7="http://schemas.microsoft.com/office/drawing/2016/5/13/chartex" xmlns:cx8="http://schemas.microsoft.com/office/drawing/2016/5/14/chartex" xmlns:mc="http://schemas.openxmlformats.org/markup-compatibility/2006" xmlns:aink="http://schemas.microsoft.com/office/drawing/2016/ink" xmlns:am3d="http://schemas.microsoft.com/office/drawing/2017/model3d" xmlns:o="urn:schemas-microsoft-com:office:office" xmlns:oel="http://schemas.microsoft.com/office/2019/extlst" xmlns:r="http://schemas.openxmlformats.org/officeDocument/2006/relationships" xmlns:m="http://schemas.openxmlformats.org/officeDocument/2006/math" xmlns:v="urn:schemas-microsoft-com:vml" xmlns:wp14="http://schemas.microsoft.com/office/word/2010/wordprocessingDrawing" xmlns:wp="http://schemas.openxmlformats.org/drawingml/2006/wordprocessingDrawing" xmlns:w10="urn:schemas-microsoft-com:office:word" xmlns:w="http://schemas.openxmlformats.org/wordprocessingml/2006/main" xmlns:w14="http://schemas.microsoft.com/office/word/2010/wordml" xmlns:w15="http://schemas.microsoft.com/office/word/2012/wordml" xmlns:w16cex="http://schemas.microsoft.com/office/word/2018/wordml/cex" xmlns:w16cid="http://schemas.microsoft.com/office/word/2016/wordml/cid" xmlns:w16="http://schemas.microsoft.com/office/word/2018/wordml" xmlns:w16du="http://schemas.microsoft.com/office/word/2023/wordml/word16du" xmlns:w16sdtdh="http://schemas.microsoft.com/office/word/2020/wordml/sdtdatahash" xmlns:w16se="http://schemas.microsoft.com/office/word/2015/wordml/symex" xmlns:wpg="http://schemas.microsoft.com/office/word/2010/wordprocessingGroup" xmlns:wpi="http://schemas.microsoft.com/office/word/2010/wordprocessingInk" xmlns:wne="http://schemas.microsoft.com/office/word/2006/wordml" xmlns:wps="http://schemas.microsoft.com/office/word/2010/wordprocessingShape" mc:Ignorable="w14 w15 w16se w16cid w16 w16cex w16sdtdh wp14">
+<w:numbering xmlns:wpc="http://schemas.microsoft.com/office/word/2010/wordprocessingCanvas" xmlns:cx="http://schemas.microsoft.com/office/drawing/2014/chartex" xmlns:cx1="http://schemas.microsoft.com/office/drawing/2015/9/8/chartex" xmlns:cx2="http://schemas.microsoft.com/office/drawing/2015/10/21/chartex" xmlns:cx3="http://schemas.microsoft.com/office/drawing/2016/5/9/chartex" xmlns:cx4="http://schemas.microsoft.com/office/drawing/2016/5/10/chartex" xmlns:cx5="http://schemas.microsoft.com/office/drawing/2016/5/11/chartex" xmlns:cx6="http://schemas.microsoft.com/office/drawing/2016/5/12/chartex" xmlns:cx7="http://schemas.microsoft.com/office/drawing/2016/5/13/chartex" xmlns:cx8="http://schemas.microsoft.com/office/drawing/2016/5/14/chartex" xmlns:mc="http://schemas.openxmlformats.org/markup-compatibility/2006" xmlns:aink="http://schemas.microsoft.com/office/drawing/2016/ink" xmlns:am3d="http://schemas.microsoft.com/office/drawing/2017/model3d" xmlns:o="urn:schemas-microsoft-com:office:office" xmlns:oel="http://schemas.microsoft.com/office/2019/extlst" xmlns:r="http://schemas.openxmlformats.org/officeDocument/2006/relationships" xmlns:m="http://schemas.openxmlformats.org/officeDocument/2006/math" xmlns:v="urn:schemas-microsoft-com:vml" xmlns:wp14="http://schemas.microsoft.com/office/word/2010/wordprocessingDrawing" xmlns:wp="http://schemas.openxmlformats.org/drawingml/2006/wordprocessingDrawing" xmlns:w10="urn:schemas-microsoft-com:office:word" xmlns:w="http://schemas.openxmlformats.org/wordprocessingml/2006/main" xmlns:w14="http://schemas.microsoft.com/office/word/2010/wordml" xmlns:w15="http://schemas.microsoft.com/office/word/2012/wordml" xmlns:w16cex="http://schemas.microsoft.com/office/word/2018/wordml/cex" xmlns:w16cid="http://schemas.microsoft.com/office/word/2016/wordml/cid" xmlns:w16="http://schemas.microsoft.com/office/word/2018/wordml" xmlns:w16sdtdh="http://schemas.microsoft.com/office/word/2020/wordml/sdtdatahash" xmlns:w16se="http://schemas.microsoft.com/office/word/2015/wordml/symex" xmlns:wpg="http://schemas.microsoft.com/office/word/2010/wordprocessingGroup" xmlns:wpi="http://schemas.microsoft.com/office/word/2010/wordprocessingInk" xmlns:wne="http://schemas.microsoft.com/office/word/2006/wordml" xmlns:wps="http://schemas.microsoft.com/office/word/2010/wordprocessingShape" mc:Ignorable="w14 w15 w16se w16cid w16 w16cex w16sdtdh wp14">
   <w:abstractNum w:abstractNumId="0" w15:restartNumberingAfterBreak="0">
     <w:nsid w:val="FFFFFF7C"/>
     <w:multiLevelType w:val="singleLevel"/>
@@ -12164,6 +12162,13 @@
       <w:rFonts w:ascii="Times New Roman" w:hAnsi="Times New Roman"/>
     </w:rPr>
   </w:style>
+  <w:style w:type="character" w:styleId="LineNumber">
+    <w:name w:val="line number"/>
+    <w:basedOn w:val="DefaultParagraphFont"/>
+    <w:semiHidden/>
+    <w:unhideWhenUsed/>
+    <w:rsid w:val="009F5736"/>
+  </w:style>
 </w:styles>
 </file>
 

</xml_diff>

<commit_message>
Update template 1.5 spacing and a new ref to show difference sin variatine in temps
</commit_message>
<xml_diff>
--- a/bib/template.docx
+++ b/bib/template.docx
@@ -5,6 +5,7 @@
     <w:p>
       <w:pPr>
         <w:pStyle w:val="Title"/>
+        <w:spacing w:line="360" w:lineRule="auto"/>
       </w:pPr>
       <w:r>
         <w:t>Reduced plasticity and opportunity for selection in terrestrial ectotherm populations under climate change</w:t>
@@ -13,6 +14,7 @@
     <w:p>
       <w:pPr>
         <w:pStyle w:val="FirstParagraph"/>
+        <w:spacing w:line="360" w:lineRule="auto"/>
       </w:pPr>
       <w:r>
         <w:t>Daniel W.A. Noble</w:t>
@@ -45,7 +47,15 @@
         </m:sSup>
       </m:oMath>
       <w:r>
-        <w:t>, Fonti Kar</w:t>
+        <w:t>, F</w:t>
+      </w:r>
+      <w:proofErr w:type="spellStart"/>
+      <w:r>
+        <w:t>onti</w:t>
+      </w:r>
+      <w:proofErr w:type="spellEnd"/>
+      <w:r>
+        <w:t xml:space="preserve"> Kar</w:t>
       </w:r>
       <m:oMath>
         <m:sSup>
@@ -168,6 +178,7 @@
     <w:p>
       <w:pPr>
         <w:pStyle w:val="Heading4"/>
+        <w:spacing w:line="360" w:lineRule="auto"/>
       </w:pPr>
       <w:bookmarkStart w:id="0" w:name="affliations"/>
       <w:r>
@@ -177,6 +188,7 @@
     <w:p>
       <w:pPr>
         <w:pStyle w:val="FirstParagraph"/>
+        <w:spacing w:line="360" w:lineRule="auto"/>
       </w:pPr>
       <m:oMath>
         <m:sSup>
@@ -302,6 +314,7 @@
     <w:p>
       <w:pPr>
         <w:pStyle w:val="Heading2"/>
+        <w:spacing w:line="360" w:lineRule="auto"/>
       </w:pPr>
       <w:bookmarkStart w:id="1" w:name="abstract"/>
       <w:bookmarkEnd w:id="0"/>
@@ -312,6 +325,7 @@
     <w:p>
       <w:pPr>
         <w:pStyle w:val="Heading2"/>
+        <w:spacing w:line="360" w:lineRule="auto"/>
       </w:pPr>
       <w:bookmarkStart w:id="2" w:name="introduction"/>
       <w:bookmarkEnd w:id="1"/>
@@ -322,6 +336,7 @@
     <w:p>
       <w:pPr>
         <w:pStyle w:val="FirstParagraph"/>
+        <w:spacing w:line="360" w:lineRule="auto"/>
       </w:pPr>
       <w:r>
         <w:t xml:space="preserve">Variable thermal environments are expected to result in strong selection pressures that lead to adaptation or the evolution of phenotypic plasticity – both of which are considered critical for population resilience to human-induced climate change (Seebacher </w:t>
@@ -340,6 +355,7 @@
     <w:p>
       <w:pPr>
         <w:pStyle w:val="BodyText"/>
+        <w:spacing w:line="360" w:lineRule="auto"/>
       </w:pPr>
       <w:r>
         <w:t xml:space="preserve">Periods of past climatic change have had disproportionate impacts on some ecosystems over others leading to debates over which ecosystems will be most vulnerable to contemporary climate change. Studies have highlighted species occupying terrestrial ecosystems as being particularly vulnerable given their weak acclimation abilities and greater probability of experiencing thermal extremes that overwhelm physiological homeostasis Seebacher </w:t>
@@ -378,14 +394,17 @@
     <w:p>
       <w:pPr>
         <w:pStyle w:val="BodyText"/>
-      </w:pPr>
-      <w:r>
+        <w:spacing w:line="360" w:lineRule="auto"/>
+      </w:pPr>
+      <w:r>
+        <w:lastRenderedPageBreak/>
         <w:t>Applying new effect sizes that allow us to make use of powerful meta-analytic models we: 1) re-evaluate the degree to which aquatic and terrestrial ectotherms are capable of physiological plasticity; 2) test whether the opportunity for selection on physiological traits changes as temperatures rise, by applying new effect sizes that capture changes in physiological trait variance, and 3) test whether climate variability and predictability explain a populations acclimation capacity and affect changes in trait variance.</w:t>
       </w:r>
     </w:p>
     <w:p>
       <w:pPr>
         <w:pStyle w:val="Heading2"/>
+        <w:spacing w:line="360" w:lineRule="auto"/>
       </w:pPr>
       <w:bookmarkStart w:id="3" w:name="materials-and-methods"/>
       <w:bookmarkEnd w:id="2"/>
@@ -396,6 +415,7 @@
     <w:p>
       <w:pPr>
         <w:pStyle w:val="Heading3"/>
+        <w:spacing w:line="360" w:lineRule="auto"/>
       </w:pPr>
       <w:bookmarkStart w:id="4" w:name="literature-collection"/>
       <w:r>
@@ -409,6 +429,7 @@
     <w:p>
       <w:pPr>
         <w:pStyle w:val="FirstParagraph"/>
+        <w:spacing w:line="360" w:lineRule="auto"/>
       </w:pPr>
       <w:r>
         <w:t xml:space="preserve">We compiled literature on ectothermic animals that measured physiological rates (e.g., metabolic rate) at two or more temperatures after having been acclimated (or acclimatized) at these temperatures. We used data from a previous meta-analysis (Seebacher </w:t>
@@ -431,11 +452,7 @@
         <w:t>et al.</w:t>
       </w:r>
       <w:r>
-        <w:t xml:space="preserve"> (2015)’s data by extracting data from suitable studies from our own searches that followed the same search protocol. More specifically, we performed a literature search on the 28th of June 2017 using the Web of Science database. We limited our search to articles or proceedings papers published in English from 2013 to 2017 (the date </w:t>
-      </w:r>
-      <w:r>
-        <w:lastRenderedPageBreak/>
-        <w:t xml:space="preserve">after Seebacher </w:t>
+        <w:t xml:space="preserve"> (2015)’s data by extracting data from suitable studies from our own searches that followed the same search protocol. More specifically, we performed a literature search on the 28th of June 2017 using the Web of Science database. We limited our search to articles or proceedings papers published in English from 2013 to 2017 (the date after Seebacher </w:t>
       </w:r>
       <w:r>
         <w:rPr>
@@ -481,6 +498,7 @@
     <w:p>
       <w:pPr>
         <w:pStyle w:val="BodyText"/>
+        <w:spacing w:line="360" w:lineRule="auto"/>
       </w:pPr>
       <w:r>
         <w:t xml:space="preserve">Our search resulted in 1,321 papers for screening in Rayyan (Ouzzani </w:t>
@@ -603,7 +621,11 @@
         </m:sSub>
       </m:oMath>
       <w:r>
-        <w:t xml:space="preserve"> effect sizes and associated sampling variances (see below). While we may have missed papers, our goal was to obtain a large representative (and unbiased) sample of acclimation research rather than a comprehensive dataset. As such, our database represents the most up-to-date dataset used by Seebacher </w:t>
+        <w:t xml:space="preserve"> effect sizes and associated sampling variances (see below). While we may have missed papers, our goal was to obtain a large representative (and unbiased) sample of acclimation research rather than a comprehensive dataset. As such, </w:t>
+      </w:r>
+      <w:r>
+        <w:lastRenderedPageBreak/>
+        <w:t xml:space="preserve">our database represents the most up-to-date dataset used by Seebacher </w:t>
       </w:r>
       <w:r>
         <w:rPr>
@@ -619,6 +641,7 @@
     <w:p>
       <w:pPr>
         <w:pStyle w:val="BodyText"/>
+        <w:spacing w:line="360" w:lineRule="auto"/>
       </w:pPr>
       <w:r>
         <w:t>We split the screening of titles and abstracts for the 1,321 papers found in our search among all authors evenly. To ensure consistency among authors in title and abstracts that should be included, prior to screening all authors went through a randomly selected set of papers together - agreeing on those that were relevant and those that were not based on our inclusion criteria (see below). Where any authors were uncertain about whether to include a paper in the sub-sample they screened, we conservatively included the paper for full text screening and discussed uncertain papers among authors to come to a decision on whether to include the paper. After title and abstract screening, we were left with a total of 149 papers for full text screening. Papers were included only if they: 1) measured a physiological rate acutely at two temperatures on a sample of animals chronically exposed to the same two temperatures for at least 1 week; and 2) where physiological rates measured were burst and sustained locomotion, metabolic rates (standard, resting, routine and maximal), heart rates, and/or enzyme activities.</w:t>
@@ -627,6 +650,7 @@
     <w:p>
       <w:pPr>
         <w:pStyle w:val="Heading3"/>
+        <w:spacing w:line="360" w:lineRule="auto"/>
       </w:pPr>
       <w:bookmarkStart w:id="5" w:name="data-compilation"/>
       <w:bookmarkEnd w:id="4"/>
@@ -641,6 +665,7 @@
     <w:p>
       <w:pPr>
         <w:pStyle w:val="FirstParagraph"/>
+        <w:spacing w:line="360" w:lineRule="auto"/>
       </w:pPr>
       <w:r>
         <w:t xml:space="preserve">We extracted means, standard deviations, and sample sizes for physiological rates at the two test temperatures. If there were more than two test temperatures, we choose only the test temperatures that fell within the most likely natural range of temperatures experienced by the species in question. We extracted these data from text, tables or figures of a given paper. Data were extracted from figures using the R package </w:t>
@@ -671,6 +696,7 @@
     <w:p>
       <w:pPr>
         <w:pStyle w:val="Heading3"/>
+        <w:spacing w:line="360" w:lineRule="auto"/>
       </w:pPr>
       <m:oMath>
         <m:sSub>
@@ -716,6 +742,7 @@
     <w:p>
       <w:pPr>
         <w:pStyle w:val="FirstParagraph"/>
+        <w:spacing w:line="360" w:lineRule="auto"/>
       </w:pPr>
       <w:r>
         <w:t xml:space="preserve">Following Noble </w:t>
@@ -923,12 +950,17 @@
         </m:sSub>
       </m:oMath>
       <w:r>
-        <w:t>), but with formal analytical approximations for their sampling variances. Sampling variances for effect sizes allowed us to make use of traditional meta-analytic modelling approaches.</w:t>
+        <w:t xml:space="preserve">), but with formal analytical </w:t>
+      </w:r>
+      <w:r>
+        <w:lastRenderedPageBreak/>
+        <w:t>approximations for their sampling variances. Sampling variances for effect sizes allowed us to make use of traditional meta-analytic modelling approaches.</w:t>
       </w:r>
     </w:p>
     <w:p>
       <w:pPr>
         <w:pStyle w:val="Heading4"/>
+        <w:spacing w:line="360" w:lineRule="auto"/>
       </w:pPr>
       <w:bookmarkStart w:id="7" w:name="X191ddc20159cec0477ba10020d496c0b4030004"/>
       <w:r>
@@ -942,6 +974,7 @@
     <w:p>
       <w:pPr>
         <w:pStyle w:val="FirstParagraph"/>
+        <w:spacing w:line="360" w:lineRule="auto"/>
       </w:pPr>
       <w:r>
         <w:t xml:space="preserve">To compare mean physiological rates, we calculated the log </w:t>
@@ -1045,6 +1078,7 @@
     <w:p>
       <w:pPr>
         <w:pStyle w:val="BodyText"/>
+        <w:spacing w:line="360" w:lineRule="auto"/>
       </w:pPr>
       <w:bookmarkStart w:id="8" w:name="eq-lnq10"/>
       <m:oMathPara>
@@ -1344,6 +1378,7 @@
     <w:p>
       <w:pPr>
         <w:pStyle w:val="FirstParagraph"/>
+        <w:spacing w:line="360" w:lineRule="auto"/>
       </w:pPr>
       <w:r>
         <w:t xml:space="preserve">Where, </w:t>
@@ -1515,6 +1550,7 @@
     <w:p>
       <w:pPr>
         <w:pStyle w:val="BodyText"/>
+        <w:spacing w:line="360" w:lineRule="auto"/>
       </w:pPr>
       <m:oMathPara>
         <m:oMathParaPr>
@@ -2011,6 +2047,7 @@
     <w:p>
       <w:pPr>
         <w:pStyle w:val="FirstParagraph"/>
+        <w:spacing w:line="360" w:lineRule="auto"/>
       </w:pPr>
       <w:r>
         <w:t xml:space="preserve">Here, </w:t>
@@ -2167,6 +2204,7 @@
     <w:p>
       <w:pPr>
         <w:pStyle w:val="Heading4"/>
+        <w:spacing w:line="360" w:lineRule="auto"/>
       </w:pPr>
       <w:bookmarkStart w:id="10" w:name="X75718e4b1b83775e048cfa6d169e8d942ee68d0"/>
       <w:bookmarkEnd w:id="7"/>
@@ -2181,6 +2219,7 @@
     <w:p>
       <w:pPr>
         <w:pStyle w:val="FirstParagraph"/>
+        <w:spacing w:line="360" w:lineRule="auto"/>
       </w:pPr>
       <w:r>
         <w:t xml:space="preserve">Nakagawa </w:t>
@@ -2309,6 +2348,7 @@
     <w:p>
       <w:pPr>
         <w:pStyle w:val="BodyText"/>
+        <w:spacing w:line="360" w:lineRule="auto"/>
       </w:pPr>
       <w:bookmarkStart w:id="11" w:name="eq-lnq10VR"/>
       <m:oMathPara>
@@ -2621,6 +2661,7 @@
     <w:p>
       <w:pPr>
         <w:pStyle w:val="FirstParagraph"/>
+        <w:spacing w:line="360" w:lineRule="auto"/>
       </w:pPr>
       <m:oMathPara>
         <m:oMathParaPr>
@@ -3049,6 +3090,7 @@
     <w:p>
       <w:pPr>
         <w:pStyle w:val="FirstParagraph"/>
+        <w:spacing w:line="360" w:lineRule="auto"/>
       </w:pPr>
       <w:hyperlink w:anchor="eq-lnq10VR">
         <w:r>
@@ -3092,7 +3134,11 @@
         </w:r>
       </w:hyperlink>
       <w:r>
-        <w:t xml:space="preserve">). While this is a useful metric, as discussed by Nakagawa </w:t>
+        <w:t xml:space="preserve">). While this is a useful metric, as discussed </w:t>
+      </w:r>
+      <w:r>
+        <w:lastRenderedPageBreak/>
+        <w:t xml:space="preserve">by Nakagawa </w:t>
       </w:r>
       <w:r>
         <w:rPr>
@@ -3108,6 +3154,7 @@
     <w:p>
       <w:pPr>
         <w:pStyle w:val="BodyText"/>
+        <w:spacing w:line="360" w:lineRule="auto"/>
       </w:pPr>
       <w:bookmarkStart w:id="13" w:name="eq-lnq10CVR"/>
       <m:oMathPara>
@@ -3408,6 +3455,7 @@
     <w:p>
       <w:pPr>
         <w:pStyle w:val="FirstParagraph"/>
+        <w:spacing w:line="360" w:lineRule="auto"/>
       </w:pPr>
       <m:oMathPara>
         <m:oMathParaPr>
@@ -4152,6 +4200,7 @@
     <w:p>
       <w:pPr>
         <w:pStyle w:val="FirstParagraph"/>
+        <w:spacing w:line="360" w:lineRule="auto"/>
       </w:pPr>
       <w:r>
         <w:t xml:space="preserve">where </w:t>
@@ -4197,6 +4246,7 @@
     <w:p>
       <w:pPr>
         <w:pStyle w:val="Heading4"/>
+        <w:spacing w:line="360" w:lineRule="auto"/>
       </w:pPr>
       <w:bookmarkStart w:id="15" w:name="X9669279ffbb8faf91cf80ad27852fe842a929bd"/>
       <w:bookmarkEnd w:id="10"/>
@@ -4424,6 +4474,7 @@
     <w:p>
       <w:pPr>
         <w:pStyle w:val="FirstParagraph"/>
+        <w:spacing w:line="360" w:lineRule="auto"/>
       </w:pPr>
       <w:r>
         <w:t xml:space="preserve">Using the mean, standard deviation, and sample size for all acute and acclimation treatments of studies in our databases we derived acute and acclimation </w:t>
@@ -4597,6 +4648,7 @@
     <w:p>
       <w:pPr>
         <w:pStyle w:val="Heading3"/>
+        <w:spacing w:line="360" w:lineRule="auto"/>
       </w:pPr>
       <w:bookmarkStart w:id="16" w:name="moderator-variables"/>
       <w:bookmarkEnd w:id="6"/>
@@ -4612,6 +4664,7 @@
     <w:p>
       <w:pPr>
         <w:pStyle w:val="FirstParagraph"/>
+        <w:spacing w:line="360" w:lineRule="auto"/>
       </w:pPr>
       <w:r>
         <w:t xml:space="preserve">We recorded or derived a series of moderator variables from each study that are expected to have an impact on our effect size estimates. These included the duration of acclimation in days and acclimation type (“acclimation” or “acclimatization”) given that acclimation responses are expected to depend on how long chronic temperature exposure occurs (longer exposure = better acclimation response) (Seebacher </w:t>
@@ -4674,12 +4727,17 @@
         <w:t>et al.</w:t>
       </w:r>
       <w:r>
-        <w:t xml:space="preserve"> 2015). As such, using the detailed information on the trait type, and its associated units from a given study, we categorized each effect size into one of 12 trait categories. These categories included measures of whole organism performance measures including cardiac (i.e., ‘cardiac’) and muscle (‘muscle’) function, sprint speed (‘sprint’) and endurance (‘endurance’) and metabolic rates (i.e., maximal and resting metabolic rate; max MR’, ‘rest MR’, respectively). Studies also quantified various enzymatic reaction rates, including enzymes involved in general metabolic responses (categorized as ‘metabolic enzyme’), various parts of the electron transport chain, including ATPase activity (‘ATPase’), mitochondrial leak (‘mito_leak’) and oxidation (‘mito_oxidation’) as well as antioxidant enzymes (‘antiox’). All other traits not falling within these categories were placed into ‘other’.</w:t>
+        <w:t xml:space="preserve"> 2015). As such, using the detailed information on the trait type, and its associated units from a given study, we categorized each effect size into one of 12 trait categories. These categories included measures of whole organism performance measures including cardiac (i.e., ‘cardiac’) and muscle (‘muscle’) function, sprint speed (‘sprint’) and endurance (‘endurance’) and metabolic rates (i.e., maximal and resting metabolic rate; max MR’, ‘rest MR’, respectively). Studies also quantified various enzymatic reaction rates, including enzymes involved in general metabolic responses (categorized as ‘metabolic enzyme’), various parts of the electron transport chain, including ATPase activity (‘ATPase’), mitochondrial leak (‘mito_leak’) and </w:t>
+      </w:r>
+      <w:r>
+        <w:lastRenderedPageBreak/>
+        <w:t>oxidation (‘mito_oxidation’) as well as antioxidant enzymes (‘antiox’). All other traits not falling within these categories were placed into ‘other’.</w:t>
       </w:r>
     </w:p>
     <w:p>
       <w:pPr>
         <w:pStyle w:val="Heading3"/>
+        <w:spacing w:line="360" w:lineRule="auto"/>
       </w:pPr>
       <w:bookmarkStart w:id="17" w:name="climate-data"/>
       <w:bookmarkEnd w:id="16"/>
@@ -4694,6 +4752,7 @@
     <w:p>
       <w:pPr>
         <w:pStyle w:val="FirstParagraph"/>
+        <w:spacing w:line="360" w:lineRule="auto"/>
       </w:pPr>
       <w:r>
         <w:t>To understand how climate has impacted species’ physiological acclimation abilities we used the coordinates reported by each study to extract temperature data from terrestrial and aquatic environments. It was unclear whether climate at the locations of captive reared organisms would be representative of a population’s climate history - particularly for species reared under captive condition for many generations. Given that we were interested in understanding climate driven effects on acclimation capacity we only used studies on wild populations were used for climate analyses.</w:t>
@@ -4702,6 +4761,7 @@
     <w:p>
       <w:pPr>
         <w:pStyle w:val="BodyText"/>
+        <w:spacing w:line="360" w:lineRule="auto"/>
       </w:pPr>
       <w:r>
         <w:t xml:space="preserve">Temperature data was extracted using the monthly averages provided by the ERA5 climate model, available from the Copernicus climate data store (Hersbach </w:t>
@@ -4740,6 +4800,7 @@
     <w:p>
       <w:pPr>
         <w:pStyle w:val="BodyText"/>
+        <w:spacing w:line="360" w:lineRule="auto"/>
       </w:pPr>
       <w:r>
         <w:t>Using the thermal time-series data for each location we summarised various metrics of thermal variability across months and years as well as estimates of thermal predictability (i.e., autocorrelation). To estimate thermal variability, we calculated the coefficient of variation (</w:t>
@@ -4772,16 +4833,13 @@
         </m:f>
       </m:oMath>
       <w:r>
-        <w:t xml:space="preserve">, where SD = standard deviation in </w:t>
-      </w:r>
-      <w:r>
-        <w:lastRenderedPageBreak/>
-        <w:t>temperature and M = the mean temperature for each year). To estimate thermal predictability, we calculated the auto-regressive time lag across the entire dataset. Theoretical and empirical studies of plasticity evolution have emphasised the importance of both climate variability and predictability in plasticity evolution.</w:t>
+        <w:t>, where SD = standard deviation in temperature and M = the mean temperature for each year). To estimate thermal predictability, we calculated the auto-regressive time lag across the entire dataset. Theoretical and empirical studies of plasticity evolution have emphasised the importance of both climate variability and predictability in plasticity evolution.</w:t>
       </w:r>
     </w:p>
     <w:p>
       <w:pPr>
         <w:pStyle w:val="Heading3"/>
+        <w:spacing w:line="360" w:lineRule="auto"/>
       </w:pPr>
       <w:bookmarkStart w:id="18" w:name="meta-analysis"/>
       <w:bookmarkEnd w:id="17"/>
@@ -4796,6 +4854,7 @@
     <w:p>
       <w:pPr>
         <w:pStyle w:val="FirstParagraph"/>
+        <w:spacing w:line="360" w:lineRule="auto"/>
       </w:pPr>
       <w:r>
         <w:t xml:space="preserve">We analysed our data using multilevel meta-analytic (MLMA) and meta-regression (MLMR) models in R (vers. 4.2.3) using </w:t>
@@ -4974,7 +5033,11 @@
         </m:d>
       </m:oMath>
       <w:r>
-        <w:t xml:space="preserve">). We checked that all MCMC chains were mixing and had converged (i.e., </w:t>
+        <w:t xml:space="preserve">). We checked that all MCMC chains </w:t>
+      </w:r>
+      <w:r>
+        <w:lastRenderedPageBreak/>
+        <w:t xml:space="preserve">were mixing and had converged (i.e., </w:t>
       </w:r>
       <m:oMath>
         <m:sSub>
@@ -5047,6 +5110,7 @@
     <w:p>
       <w:pPr>
         <w:pStyle w:val="Heading4"/>
+        <w:spacing w:line="360" w:lineRule="auto"/>
       </w:pPr>
       <w:bookmarkStart w:id="19" w:name="multi-level-meta-analysis-mlma-models"/>
       <w:r>
@@ -5060,6 +5124,7 @@
     <w:p>
       <w:pPr>
         <w:pStyle w:val="FirstParagraph"/>
+        <w:spacing w:line="360" w:lineRule="auto"/>
       </w:pPr>
       <w:r>
         <w:t xml:space="preserve">We first fit multi-level meta-analysis (MLMA) models (i.e., intercept only models) for both </w:t>
@@ -5396,6 +5461,7 @@
     <w:p>
       <w:pPr>
         <w:pStyle w:val="BodyText"/>
+        <w:spacing w:line="360" w:lineRule="auto"/>
       </w:pPr>
       <w:r>
         <w:t xml:space="preserve">A phylogeny was derived using the Open Tree of Life (OTL) with the </w:t>
@@ -5464,6 +5530,7 @@
     <w:p>
       <w:pPr>
         <w:pStyle w:val="Heading4"/>
+        <w:spacing w:line="360" w:lineRule="auto"/>
       </w:pPr>
       <w:bookmarkStart w:id="20" w:name="multi-level-meta-regression-mlmr-models"/>
       <w:bookmarkEnd w:id="19"/>
@@ -5478,6 +5545,7 @@
     <w:p>
       <w:pPr>
         <w:pStyle w:val="FirstParagraph"/>
+        <w:spacing w:line="360" w:lineRule="auto"/>
       </w:pPr>
       <w:r>
         <w:t xml:space="preserve">After quantifying levels of heterogeneity, we fit a series of multi-level meta-regression (MLMR) models to test our key questions. In all models, we included the same random effects as we used in our MLMA models. Acclimation time varied from 4 to 408 days (mean (SD) = 37.9815271 </w:t>
@@ -5591,15 +5659,19 @@
         </m:sSub>
       </m:oMath>
       <w:r>
-        <w:t>. To control for these possible differences, acclimation time was mean-centered (mean = 0) and included in all our models. As such, all estimates can be interpreted as values for an average level of acclimation time (i.e., 37.9815271 days).</w:t>
+        <w:t>. To control for these possible differences, acclimation time was mean-</w:t>
+      </w:r>
+      <w:r>
+        <w:lastRenderedPageBreak/>
+        <w:t>centered (mean = 0) and included in all our models. As such, all estimates can be interpreted as values for an average level of acclimation time (i.e., 37.9815271 days).</w:t>
       </w:r>
     </w:p>
     <w:p>
       <w:pPr>
         <w:pStyle w:val="BodyText"/>
-      </w:pPr>
-      <w:r>
-        <w:lastRenderedPageBreak/>
+        <w:spacing w:line="360" w:lineRule="auto"/>
+      </w:pPr>
+      <w:r>
         <w:t xml:space="preserve">We first tested the degree to which acute and acclimation </w:t>
       </w:r>
       <m:oMath>
@@ -6294,6 +6366,7 @@
     <w:p>
       <w:pPr>
         <w:pStyle w:val="BodyText"/>
+        <w:spacing w:line="360" w:lineRule="auto"/>
       </w:pPr>
       <w:r>
         <w:t>Second, we tested whether different life-stages are more or less likely to acclimate by fitting a model for each habitat type and including an interaction between life-stage (‘adult’ or ‘juvenile’) and effect type. We predicted that acclimation responses would be more likely early in development compared to later in development, but that this should depend on the habitat type given the different constraints faced by different early life stages across major habitat types.</w:t>
@@ -6302,6 +6375,7 @@
     <w:p>
       <w:pPr>
         <w:pStyle w:val="Heading3"/>
+        <w:spacing w:line="360" w:lineRule="auto"/>
       </w:pPr>
       <w:bookmarkStart w:id="21" w:name="publication-bias"/>
       <w:bookmarkEnd w:id="18"/>
@@ -6317,6 +6391,7 @@
     <w:p>
       <w:pPr>
         <w:pStyle w:val="FirstParagraph"/>
+        <w:spacing w:line="360" w:lineRule="auto"/>
       </w:pPr>
       <w:r>
         <w:t xml:space="preserve">We explored the possibility for publication bias graphically, using funnel plots, and more formally by including in our meta-regression models sampling variance (or sampling standard error) and publication year (Nakagawa </w:t>
@@ -6329,7 +6404,11 @@
         <w:t>et al.</w:t>
       </w:r>
       <w:r>
-        <w:t xml:space="preserve"> 2022). Funnel plot asymetry may suggest a form of publication called a ‘file-drawer’ effect whereby low-powered studies are less likely to be published. However, asymetry can also result form high hetereogenity. As such, testing (and correcting) for publication bias using a meta-regression approach can attempt to counteract bias that maybe driven by high effect hetereogneity. In addition, a second form of publication bias, time-lag bias, is very common, whereby effect magnitude declines through time with the publication of more studies, often of higher power (Yang </w:t>
+        <w:t xml:space="preserve"> 2022). Funnel plot asymetry may suggest a form of publication called a ‘file-drawer’ effect whereby low-powered studies are less likely to be published. However, asymetry can also result form high hetereogenity. As such, testing (and correcting) for publication bias using a meta-regression approach can attempt to counteract bias that maybe driven by high effect hetereogneity. In addition, a second form of </w:t>
+      </w:r>
+      <w:r>
+        <w:lastRenderedPageBreak/>
+        <w:t xml:space="preserve">publication bias, time-lag bias, is very common, whereby effect magnitude declines through time with the publication of more studies, often of higher power (Yang </w:t>
       </w:r>
       <w:r>
         <w:rPr>
@@ -6345,6 +6424,7 @@
     <w:p>
       <w:pPr>
         <w:pStyle w:val="Heading2"/>
+        <w:spacing w:line="360" w:lineRule="auto"/>
       </w:pPr>
       <w:bookmarkStart w:id="22" w:name="results"/>
       <w:bookmarkEnd w:id="3"/>
@@ -6356,6 +6436,7 @@
     <w:p>
       <w:pPr>
         <w:pStyle w:val="FirstParagraph"/>
+        <w:spacing w:line="360" w:lineRule="auto"/>
       </w:pPr>
       <w:r>
         <w:t>The final dataset included a total of 91 freshwater (fishes = 48, Molluscs = 4, Amphibians = 19, Reptiles = 8, Arthropods = 10, and a single Crustacean and Nematode species), 90 marine (fishes = 47, Annelids = 2, Molluscs = 21, Echinoderms = 7, Reptiles = 1, Arthropods = 10, and a single Crustacean and Cnidarian species), and 45 terrestrial species (Annelids = 1, Molluscs = 5, Arthropods = 14, Reptiles = 12 and Amphibians = 12 along with a single Tardigrade species) (</w:t>
@@ -6507,6 +6588,7 @@
     <w:p>
       <w:pPr>
         <w:pStyle w:val="BodyText"/>
+        <w:spacing w:line="360" w:lineRule="auto"/>
       </w:pPr>
       <w:r>
         <w:t xml:space="preserve">Most of the effect size estimates came from measurements of metabolic rates (both resting and maximal – </w:t>
@@ -6569,11 +6651,7 @@
         </m:sSub>
       </m:oMath>
       <w:r>
-        <w:t xml:space="preserve"> = 3069, considering acute and acclimation effects together), metabolic enzymes </w:t>
-      </w:r>
-      <w:r>
-        <w:lastRenderedPageBreak/>
-        <w:t>(</w:t>
+        <w:t xml:space="preserve"> = 3069, considering acute and acclimation effects together), metabolic enzymes (</w:t>
       </w:r>
       <m:oMath>
         <m:sSub>
@@ -6699,6 +6777,7 @@
     <w:p>
       <w:pPr>
         <w:pStyle w:val="Heading3"/>
+        <w:spacing w:line="360" w:lineRule="auto"/>
       </w:pPr>
       <w:bookmarkStart w:id="23" w:name="Xf7a896a2824436cd0fe89306caf457d9a436d93"/>
       <w:r>
@@ -6712,6 +6791,7 @@
     <w:p>
       <w:pPr>
         <w:pStyle w:val="FirstParagraph"/>
+        <w:spacing w:line="360" w:lineRule="auto"/>
       </w:pPr>
       <w:r>
         <w:t xml:space="preserve">Overall, </w:t>
@@ -7043,7 +7123,11 @@
         </m:r>
       </m:oMath>
       <w:r>
-        <w:t xml:space="preserve"> = 0.0692282, 95% CI: 0.0352333 to 0.1032231, p &lt; 0.0001), acclimatization is not likely going to provide adaptive benefits under climate change. Effect heterogeneity was nontheless high (only 2.4567861% of the variance was the resulting of sampling varianbility, 95% CI: 2.115129 to 2.816976%), with most variance being explained by the specific study and type of trait (Study: 25.7070088% , 95% CI: 17.8212054 to 34.1892961%; Trait Type: 26.6059596% , 95% CI: 17.6791952 to 36.4331332%). Evolutionary and species specific ecoloogy explained little variation in acute and acclimation repsonses (Species: 2.1520592% , 95% CI: 0.0055942 to 7.3541955%; Phylogeny: 1.9970864% , 95% CI: 0.0020731 to 9.9893018%)</w:t>
+        <w:t xml:space="preserve"> = 0.0692282, 95% CI: 0.0352333 to 0.1032231, p &lt; 0.0001), acclimatization is not likely going to provide adaptive benefits under climate change. Effect heterogeneity was nontheless high (only 2.4567861% of the variance was the resulting of sampling varianbility, 95% CI: 2.115129 to 2.816976%), with most variance being explained by the specific study and </w:t>
+      </w:r>
+      <w:r>
+        <w:lastRenderedPageBreak/>
+        <w:t>type of trait (Study: 25.7070088% , 95% CI: 17.8212054 to 34.1892961%; Trait Type: 26.6059596% , 95% CI: 17.6791952 to 36.4331332%). Evolutionary and species specific ecoloogy explained little variation in acute and acclimation repsonses (Species: 2.1520592% , 95% CI: 0.0055942 to 7.3541955%; Phylogeny: 1.9970864% , 95% CI: 0.0020731 to 9.9893018%)</w:t>
       </w:r>
     </w:p>
     <w:tbl>
@@ -7063,6 +7147,7 @@
           <w:p>
             <w:pPr>
               <w:pStyle w:val="Figure"/>
+              <w:spacing w:line="360" w:lineRule="auto"/>
               <w:jc w:val="center"/>
             </w:pPr>
             <w:bookmarkStart w:id="24" w:name="fig-1"/>
@@ -7116,10 +7201,9 @@
           <w:p>
             <w:pPr>
               <w:pStyle w:val="ImageCaption"/>
-              <w:spacing w:before="200"/>
+              <w:spacing w:before="200" w:line="360" w:lineRule="auto"/>
             </w:pPr>
             <w:r>
-              <w:lastRenderedPageBreak/>
               <w:t xml:space="preserve">Figure 1- Taxonomic distribution of acute and acclimation Q10 estimates across major habitats. </w:t>
             </w:r>
             <w:r>
@@ -7160,9 +7244,9 @@
     <w:p>
       <w:pPr>
         <w:pStyle w:val="BodyText"/>
-      </w:pPr>
-      <w:r>
-        <w:lastRenderedPageBreak/>
+        <w:spacing w:line="360" w:lineRule="auto"/>
+      </w:pPr>
+      <w:r>
         <w:t xml:space="preserve"> </w:t>
       </w:r>
     </w:p>
@@ -7183,6 +7267,7 @@
           <w:p>
             <w:pPr>
               <w:pStyle w:val="Figure"/>
+              <w:spacing w:line="360" w:lineRule="auto"/>
               <w:jc w:val="center"/>
             </w:pPr>
             <w:bookmarkStart w:id="25" w:name="fig-2"/>
@@ -7190,6 +7275,7 @@
               <w:rPr>
                 <w:noProof/>
               </w:rPr>
+              <w:lastRenderedPageBreak/>
               <w:drawing>
                 <wp:inline distT="0" distB="0" distL="0" distR="0" wp14:anchorId="7085F102" wp14:editId="5D7BC2B3">
                   <wp:extent cx="6680200" cy="1668575"/>
@@ -7236,7 +7322,7 @@
           <w:p>
             <w:pPr>
               <w:pStyle w:val="ImageCaption"/>
-              <w:spacing w:before="200"/>
+              <w:spacing w:before="200" w:line="360" w:lineRule="auto"/>
             </w:pPr>
             <w:r>
               <w:t>Figure 2- Acute and Acclimation lnRR q10 across traits for A) marine, B) freshwater and C) terrestrial systems</w:t>
@@ -7249,6 +7335,7 @@
     <w:p>
       <w:pPr>
         <w:pStyle w:val="Heading3"/>
+        <w:spacing w:line="360" w:lineRule="auto"/>
       </w:pPr>
       <w:bookmarkStart w:id="26" w:name="X3393869c47f435e9cf00f18ea1403d82e4fa8de"/>
       <w:bookmarkEnd w:id="23"/>
@@ -7263,6 +7350,7 @@
     <w:p>
       <w:pPr>
         <w:pStyle w:val="FirstParagraph"/>
+        <w:spacing w:line="360" w:lineRule="auto"/>
       </w:pPr>
       <w:r>
         <w:t xml:space="preserve">The opportunity for selection, as captured by </w:t>
@@ -7430,6 +7518,7 @@
     <w:p>
       <w:pPr>
         <w:pStyle w:val="Heading3"/>
+        <w:spacing w:line="360" w:lineRule="auto"/>
       </w:pPr>
       <w:bookmarkStart w:id="27" w:name="Xc10ebb43a1744a2445867384f67c174e2ec2054"/>
       <w:bookmarkEnd w:id="26"/>
@@ -7459,6 +7548,7 @@
           <w:p>
             <w:pPr>
               <w:pStyle w:val="Figure"/>
+              <w:spacing w:line="360" w:lineRule="auto"/>
               <w:jc w:val="center"/>
             </w:pPr>
             <w:bookmarkStart w:id="28" w:name="fig-fig8"/>
@@ -7512,7 +7602,7 @@
           <w:p>
             <w:pPr>
               <w:pStyle w:val="ImageCaption"/>
-              <w:spacing w:before="200"/>
+              <w:spacing w:before="200" w:line="360" w:lineRule="auto"/>
             </w:pPr>
             <w:r>
               <w:t xml:space="preserve">Figure 3- Bubble plot environment </w:t>
@@ -7580,6 +7670,7 @@
     <w:p>
       <w:pPr>
         <w:pStyle w:val="BodyText"/>
+        <w:spacing w:line="360" w:lineRule="auto"/>
       </w:pPr>
       <w:r>
         <w:t xml:space="preserve"> </w:t>
@@ -7602,6 +7693,7 @@
           <w:p>
             <w:pPr>
               <w:pStyle w:val="Figure"/>
+              <w:spacing w:line="360" w:lineRule="auto"/>
               <w:jc w:val="center"/>
             </w:pPr>
             <w:bookmarkStart w:id="29" w:name="fig-fig9"/>
@@ -7656,7 +7748,7 @@
           <w:p>
             <w:pPr>
               <w:pStyle w:val="ImageCaption"/>
-              <w:spacing w:before="200"/>
+              <w:spacing w:before="200" w:line="360" w:lineRule="auto"/>
             </w:pPr>
             <w:r>
               <w:t xml:space="preserve">Figure 4- Bubble plot environment </w:t>
@@ -7724,6 +7816,7 @@
     <w:p>
       <w:pPr>
         <w:pStyle w:val="Heading2"/>
+        <w:spacing w:line="360" w:lineRule="auto"/>
       </w:pPr>
       <w:bookmarkStart w:id="30" w:name="discussion"/>
       <w:bookmarkEnd w:id="22"/>
@@ -7735,13 +7828,14 @@
     <w:p>
       <w:pPr>
         <w:pStyle w:val="FirstParagraph"/>
-      </w:pPr>
-      <w:r>
-        <w:t xml:space="preserve">One explanation for why terrestrial ectotherms show minimal acclimation capacity may be related to the fact that terrestrial ectotherms, were, on average acclimated for significantly less time than ectotherms from aquatic habitats . Rates of acclimation have been shown to be faster for many terrestrial groups compared to aquatic organisms [e.g., amphibians and reptiles have higher rates of acclimation than fishes; See Einum &amp; Burton (2023)]. However, faster rates of acclimation would result in opposite patterns to those we observed – </w:t>
+        <w:spacing w:line="360" w:lineRule="auto"/>
+      </w:pPr>
+      <w:r>
+        <w:t xml:space="preserve">One explanation for why terrestrial ectotherms show minimal acclimation capacity may be related to the fact that terrestrial ectotherms, were, on average acclimated for significantly less time than ectotherms from aquatic habitats . Rates of acclimation have been shown to be faster for many terrestrial groups compared to </w:t>
       </w:r>
       <w:r>
         <w:lastRenderedPageBreak/>
-        <w:t xml:space="preserve">in other words, terrestrial species would be more likely to exhibit lower </w:t>
+        <w:t xml:space="preserve">aquatic organisms [e.g., amphibians and reptiles have higher rates of acclimation than fishes; See Einum &amp; Burton (2023)]. However, faster rates of acclimation would result in opposite patterns to those we observed – in other words, terrestrial species would be more likely to exhibit lower </w:t>
       </w:r>
       <m:oMath>
         <m:r>
@@ -7895,6 +7989,7 @@
     <w:p>
       <w:pPr>
         <w:pStyle w:val="Heading2"/>
+        <w:spacing w:line="360" w:lineRule="auto"/>
       </w:pPr>
       <w:bookmarkStart w:id="31" w:name="references"/>
       <w:bookmarkEnd w:id="30"/>
@@ -7905,11 +8000,13 @@
     <w:p>
       <w:pPr>
         <w:pStyle w:val="FirstParagraph"/>
+        <w:spacing w:line="360" w:lineRule="auto"/>
       </w:pPr>
     </w:p>
     <w:p>
       <w:pPr>
         <w:pStyle w:val="Bibliography"/>
+        <w:spacing w:line="360" w:lineRule="auto"/>
       </w:pPr>
       <w:bookmarkStart w:id="32" w:name="ref-Bulgarella2015-yl"/>
       <w:bookmarkStart w:id="33" w:name="refs"/>
@@ -7930,6 +8027,7 @@
     <w:p>
       <w:pPr>
         <w:pStyle w:val="Bibliography"/>
+        <w:spacing w:line="360" w:lineRule="auto"/>
       </w:pPr>
       <w:bookmarkStart w:id="34" w:name="ref-Burkner2017-wg"/>
       <w:bookmarkEnd w:id="32"/>
@@ -7950,6 +8048,7 @@
     <w:p>
       <w:pPr>
         <w:pStyle w:val="Bibliography"/>
+        <w:spacing w:line="360" w:lineRule="auto"/>
       </w:pPr>
       <w:bookmarkStart w:id="35" w:name="ref-Burkner2018-ur"/>
       <w:bookmarkEnd w:id="34"/>
@@ -7970,6 +8069,7 @@
     <w:p>
       <w:pPr>
         <w:pStyle w:val="Bibliography"/>
+        <w:spacing w:line="360" w:lineRule="auto"/>
       </w:pPr>
       <w:bookmarkStart w:id="36" w:name="ref-Einum2023-lz"/>
       <w:bookmarkEnd w:id="35"/>
@@ -7990,6 +8090,7 @@
     <w:p>
       <w:pPr>
         <w:pStyle w:val="Bibliography"/>
+        <w:spacing w:line="360" w:lineRule="auto"/>
       </w:pPr>
       <w:bookmarkStart w:id="37" w:name="ref-Grafen1989-pr"/>
       <w:bookmarkEnd w:id="36"/>
@@ -8010,6 +8111,7 @@
     <w:p>
       <w:pPr>
         <w:pStyle w:val="Bibliography"/>
+        <w:spacing w:line="360" w:lineRule="auto"/>
       </w:pPr>
       <w:bookmarkStart w:id="38" w:name="ref-Gunderson2015-hz"/>
       <w:bookmarkEnd w:id="37"/>
@@ -8030,6 +8132,7 @@
     <w:p>
       <w:pPr>
         <w:pStyle w:val="Bibliography"/>
+        <w:spacing w:line="360" w:lineRule="auto"/>
       </w:pPr>
       <w:bookmarkStart w:id="39" w:name="ref-Havird2020-mj"/>
       <w:bookmarkEnd w:id="38"/>
@@ -8050,6 +8153,7 @@
     <w:p>
       <w:pPr>
         <w:pStyle w:val="Bibliography"/>
+        <w:spacing w:line="360" w:lineRule="auto"/>
       </w:pPr>
       <w:bookmarkStart w:id="40" w:name="ref-Hedges1999-de"/>
       <w:bookmarkEnd w:id="39"/>
@@ -8070,6 +8174,7 @@
     <w:p>
       <w:pPr>
         <w:pStyle w:val="Bibliography"/>
+        <w:spacing w:line="360" w:lineRule="auto"/>
       </w:pPr>
       <w:bookmarkStart w:id="41" w:name="ref-Hersbach2020-hx"/>
       <w:bookmarkEnd w:id="40"/>
@@ -8100,6 +8205,7 @@
     <w:p>
       <w:pPr>
         <w:pStyle w:val="Bibliography"/>
+        <w:spacing w:line="360" w:lineRule="auto"/>
       </w:pPr>
       <w:bookmarkStart w:id="42" w:name="ref-Lajeunesse2011-fq"/>
       <w:bookmarkEnd w:id="41"/>
@@ -8120,10 +8226,12 @@
     <w:p>
       <w:pPr>
         <w:pStyle w:val="Bibliography"/>
+        <w:spacing w:line="360" w:lineRule="auto"/>
       </w:pPr>
       <w:bookmarkStart w:id="43" w:name="ref-Michonneau2016-if"/>
       <w:bookmarkEnd w:id="42"/>
       <w:r>
+        <w:lastRenderedPageBreak/>
         <w:t xml:space="preserve">Michonneau, F., Brown, J.W. &amp; Winter, D.J. (2016). Rotl: An R package to interact with the open tree of life data. </w:t>
       </w:r>
       <w:r>
@@ -8140,6 +8248,7 @@
     <w:p>
       <w:pPr>
         <w:pStyle w:val="Bibliography"/>
+        <w:spacing w:line="360" w:lineRule="auto"/>
       </w:pPr>
       <w:bookmarkStart w:id="44" w:name="ref-Nakagawa2022-gy"/>
       <w:bookmarkEnd w:id="43"/>
@@ -8170,6 +8279,7 @@
     <w:p>
       <w:pPr>
         <w:pStyle w:val="Bibliography"/>
+        <w:spacing w:line="360" w:lineRule="auto"/>
       </w:pPr>
       <w:bookmarkStart w:id="45" w:name="ref-Nakagawa2021-ls"/>
       <w:bookmarkEnd w:id="44"/>
@@ -8200,6 +8310,7 @@
     <w:p>
       <w:pPr>
         <w:pStyle w:val="Bibliography"/>
+        <w:spacing w:line="360" w:lineRule="auto"/>
       </w:pPr>
       <w:bookmarkStart w:id="46" w:name="ref-Nakagawa2015-fo"/>
       <w:bookmarkEnd w:id="45"/>
@@ -8230,6 +8341,7 @@
     <w:p>
       <w:pPr>
         <w:pStyle w:val="Bibliography"/>
+        <w:spacing w:line="360" w:lineRule="auto"/>
       </w:pPr>
       <w:bookmarkStart w:id="47" w:name="ref-Nakagawa2012-oc"/>
       <w:bookmarkEnd w:id="46"/>
@@ -8250,6 +8362,7 @@
     <w:p>
       <w:pPr>
         <w:pStyle w:val="Bibliography"/>
+        <w:spacing w:line="360" w:lineRule="auto"/>
       </w:pPr>
       <w:bookmarkStart w:id="48" w:name="ref-Nakagawa2021-uf"/>
       <w:bookmarkEnd w:id="47"/>
@@ -8270,6 +8383,7 @@
     <w:p>
       <w:pPr>
         <w:pStyle w:val="Bibliography"/>
+        <w:spacing w:line="360" w:lineRule="auto"/>
       </w:pPr>
       <w:bookmarkStart w:id="49" w:name="ref-Noble2022-ty"/>
       <w:bookmarkEnd w:id="48"/>
@@ -8300,6 +8414,7 @@
     <w:p>
       <w:pPr>
         <w:pStyle w:val="Bibliography"/>
+        <w:spacing w:line="360" w:lineRule="auto"/>
       </w:pPr>
       <w:bookmarkStart w:id="50" w:name="ref-Ouzzani2016-ge"/>
       <w:bookmarkEnd w:id="49"/>
@@ -8320,6 +8435,7 @@
     <w:p>
       <w:pPr>
         <w:pStyle w:val="Bibliography"/>
+        <w:spacing w:line="360" w:lineRule="auto"/>
       </w:pPr>
       <w:bookmarkStart w:id="51" w:name="ref-Paradis2019-gx"/>
       <w:bookmarkEnd w:id="50"/>
@@ -8340,6 +8456,7 @@
     <w:p>
       <w:pPr>
         <w:pStyle w:val="Bibliography"/>
+        <w:spacing w:line="360" w:lineRule="auto"/>
       </w:pPr>
       <w:bookmarkStart w:id="52" w:name="ref-Pick2019-mg"/>
       <w:bookmarkEnd w:id="51"/>
@@ -8360,6 +8477,7 @@
     <w:p>
       <w:pPr>
         <w:pStyle w:val="Bibliography"/>
+        <w:spacing w:line="360" w:lineRule="auto"/>
       </w:pPr>
       <w:bookmarkStart w:id="53" w:name="ref-Pinsky2019-fn"/>
       <w:bookmarkEnd w:id="52"/>
@@ -8380,6 +8498,7 @@
     <w:p>
       <w:pPr>
         <w:pStyle w:val="Bibliography"/>
+        <w:spacing w:line="360" w:lineRule="auto"/>
       </w:pPr>
       <w:bookmarkStart w:id="54" w:name="ref-Revell2012-vq"/>
       <w:bookmarkEnd w:id="53"/>
@@ -8400,10 +8519,12 @@
     <w:p>
       <w:pPr>
         <w:pStyle w:val="Bibliography"/>
+        <w:spacing w:line="360" w:lineRule="auto"/>
       </w:pPr>
       <w:bookmarkStart w:id="55" w:name="ref-Seebacher2015-wi"/>
       <w:bookmarkEnd w:id="54"/>
       <w:r>
+        <w:lastRenderedPageBreak/>
         <w:t xml:space="preserve">Seebacher, F., White, C.R. &amp; Franklin, C.E. (2015). Physiological plasticity increases resilience of ectothermic animals to climate change. </w:t>
       </w:r>
       <w:r>
@@ -8420,6 +8541,7 @@
     <w:p>
       <w:pPr>
         <w:pStyle w:val="Bibliography"/>
+        <w:spacing w:line="360" w:lineRule="auto"/>
       </w:pPr>
       <w:bookmarkStart w:id="56" w:name="ref-Song2021-ba"/>
       <w:bookmarkEnd w:id="55"/>
@@ -8440,6 +8562,7 @@
     <w:p>
       <w:pPr>
         <w:pStyle w:val="Bibliography"/>
+        <w:spacing w:line="360" w:lineRule="auto"/>
       </w:pPr>
       <w:bookmarkStart w:id="57" w:name="ref-noauthor_2021-az"/>
       <w:bookmarkEnd w:id="56"/>
@@ -8457,6 +8580,7 @@
     <w:p>
       <w:pPr>
         <w:pStyle w:val="Bibliography"/>
+        <w:spacing w:line="360" w:lineRule="auto"/>
       </w:pPr>
       <w:bookmarkStart w:id="58" w:name="ref-Viechtbauer2010-fn"/>
       <w:bookmarkEnd w:id="57"/>
@@ -8477,6 +8601,7 @@
     <w:p>
       <w:pPr>
         <w:pStyle w:val="Bibliography"/>
+        <w:spacing w:line="360" w:lineRule="auto"/>
       </w:pPr>
       <w:bookmarkStart w:id="59" w:name="ref-Yang2023-qw"/>
       <w:bookmarkEnd w:id="58"/>
@@ -8507,6 +8632,7 @@
     <w:p>
       <w:pPr>
         <w:pStyle w:val="Bibliography"/>
+        <w:spacing w:line="360" w:lineRule="auto"/>
       </w:pPr>
       <w:bookmarkStart w:id="60" w:name="ref-Yu2017-wj"/>
       <w:bookmarkEnd w:id="59"/>
@@ -8529,11 +8655,13 @@
     <w:p>
       <w:pPr>
         <w:pStyle w:val="BodyText"/>
+        <w:spacing w:line="360" w:lineRule="auto"/>
       </w:pPr>
     </w:p>
     <w:p>
       <w:pPr>
         <w:pStyle w:val="Heading2"/>
+        <w:spacing w:line="360" w:lineRule="auto"/>
       </w:pPr>
       <w:bookmarkStart w:id="61" w:name="supplemental-results-and-figures"/>
       <w:bookmarkEnd w:id="31"/>
@@ -8544,6 +8672,7 @@
     <w:p>
       <w:pPr>
         <w:pStyle w:val="Heading4"/>
+        <w:spacing w:line="360" w:lineRule="auto"/>
       </w:pPr>
       <w:bookmarkStart w:id="62" w:name="X669323896c3addbab7655fa39952065ae47392c"/>
       <w:r>
@@ -8617,6 +8746,7 @@
     <w:p>
       <w:pPr>
         <w:pStyle w:val="FirstParagraph"/>
+        <w:spacing w:line="360" w:lineRule="auto"/>
       </w:pPr>
       <w:r>
         <w:t xml:space="preserve">Analysis of </w:t>
@@ -8713,6 +8843,7 @@
           <w:p>
             <w:pPr>
               <w:pStyle w:val="Figure"/>
+              <w:spacing w:line="360" w:lineRule="auto"/>
               <w:jc w:val="center"/>
             </w:pPr>
             <w:bookmarkStart w:id="63" w:name="fig-figs1"/>
@@ -8720,6 +8851,7 @@
               <w:rPr>
                 <w:noProof/>
               </w:rPr>
+              <w:lastRenderedPageBreak/>
               <w:drawing>
                 <wp:inline distT="0" distB="0" distL="0" distR="0" wp14:anchorId="459F50B7" wp14:editId="0BE84384">
                   <wp:extent cx="6680200" cy="4647095"/>
@@ -8766,7 +8898,7 @@
           <w:p>
             <w:pPr>
               <w:pStyle w:val="ImageCaption"/>
-              <w:spacing w:before="200"/>
+              <w:spacing w:before="200" w:line="360" w:lineRule="auto"/>
             </w:pPr>
             <w:r>
               <w:t>Figure 5- lnVR</w:t>
@@ -8779,6 +8911,7 @@
     <w:p>
       <w:pPr>
         <w:pStyle w:val="BodyText"/>
+        <w:spacing w:line="360" w:lineRule="auto"/>
       </w:pPr>
       <w:r>
         <w:t xml:space="preserve"> </w:t>
@@ -8787,6 +8920,7 @@
     <w:p>
       <w:pPr>
         <w:pStyle w:val="TableCaption"/>
+        <w:spacing w:line="360" w:lineRule="auto"/>
       </w:pPr>
       <w:bookmarkStart w:id="64" w:name="tbl-tabs1"/>
       <w:r>
@@ -8891,6 +9025,7 @@
           <w:p>
             <w:pPr>
               <w:pStyle w:val="Compact"/>
+              <w:spacing w:line="360" w:lineRule="auto"/>
             </w:pPr>
             <w:r>
               <w:t>Parameter</w:t>
@@ -8904,6 +9039,7 @@
           <w:p>
             <w:pPr>
               <w:pStyle w:val="Compact"/>
+              <w:spacing w:line="360" w:lineRule="auto"/>
             </w:pPr>
             <w:r>
               <w:t>Estimate</w:t>
@@ -8917,6 +9053,7 @@
           <w:p>
             <w:pPr>
               <w:pStyle w:val="Compact"/>
+              <w:spacing w:line="360" w:lineRule="auto"/>
             </w:pPr>
             <w:r>
               <w:t>Est.Error</w:t>
@@ -8930,6 +9067,7 @@
           <w:p>
             <w:pPr>
               <w:pStyle w:val="Compact"/>
+              <w:spacing w:line="360" w:lineRule="auto"/>
             </w:pPr>
             <w:r>
               <w:t>l-95% CI</w:t>
@@ -8943,6 +9081,7 @@
           <w:p>
             <w:pPr>
               <w:pStyle w:val="Compact"/>
+              <w:spacing w:line="360" w:lineRule="auto"/>
             </w:pPr>
             <w:r>
               <w:t>u-95% CI</w:t>
@@ -8958,6 +9097,7 @@
           <w:p>
             <w:pPr>
               <w:pStyle w:val="Compact"/>
+              <w:spacing w:line="360" w:lineRule="auto"/>
             </w:pPr>
             <w:r>
               <w:t>Random Effects</w:t>
@@ -8971,6 +9111,7 @@
           <w:p>
             <w:pPr>
               <w:pStyle w:val="Compact"/>
+              <w:spacing w:line="360" w:lineRule="auto"/>
             </w:pPr>
           </w:p>
         </w:tc>
@@ -8981,6 +9122,7 @@
           <w:p>
             <w:pPr>
               <w:pStyle w:val="Compact"/>
+              <w:spacing w:line="360" w:lineRule="auto"/>
             </w:pPr>
           </w:p>
         </w:tc>
@@ -8991,6 +9133,7 @@
           <w:p>
             <w:pPr>
               <w:pStyle w:val="Compact"/>
+              <w:spacing w:line="360" w:lineRule="auto"/>
             </w:pPr>
           </w:p>
         </w:tc>
@@ -9001,6 +9144,7 @@
           <w:p>
             <w:pPr>
               <w:pStyle w:val="Compact"/>
+              <w:spacing w:line="360" w:lineRule="auto"/>
             </w:pPr>
           </w:p>
         </w:tc>
@@ -9013,6 +9157,7 @@
           <w:p>
             <w:pPr>
               <w:pStyle w:val="Compact"/>
+              <w:spacing w:line="360" w:lineRule="auto"/>
             </w:pPr>
             <w:r>
               <w:t>record_num</w:t>
@@ -9026,6 +9171,7 @@
           <w:p>
             <w:pPr>
               <w:pStyle w:val="Compact"/>
+              <w:spacing w:line="360" w:lineRule="auto"/>
             </w:pPr>
             <w:r>
               <w:t>0.26</w:t>
@@ -9039,6 +9185,7 @@
           <w:p>
             <w:pPr>
               <w:pStyle w:val="Compact"/>
+              <w:spacing w:line="360" w:lineRule="auto"/>
             </w:pPr>
             <w:r>
               <w:t>0.03</w:t>
@@ -9052,6 +9199,7 @@
           <w:p>
             <w:pPr>
               <w:pStyle w:val="Compact"/>
+              <w:spacing w:line="360" w:lineRule="auto"/>
             </w:pPr>
             <w:r>
               <w:t>0.21</w:t>
@@ -9065,6 +9213,7 @@
           <w:p>
             <w:pPr>
               <w:pStyle w:val="Compact"/>
+              <w:spacing w:line="360" w:lineRule="auto"/>
             </w:pPr>
             <w:r>
               <w:t>0.32</w:t>
@@ -9080,6 +9229,7 @@
           <w:p>
             <w:pPr>
               <w:pStyle w:val="Compact"/>
+              <w:spacing w:line="360" w:lineRule="auto"/>
             </w:pPr>
             <w:r>
               <w:t>species_full</w:t>
@@ -9093,6 +9243,7 @@
           <w:p>
             <w:pPr>
               <w:pStyle w:val="Compact"/>
+              <w:spacing w:line="360" w:lineRule="auto"/>
             </w:pPr>
             <w:r>
               <w:t>0.06</w:t>
@@ -9106,6 +9257,7 @@
           <w:p>
             <w:pPr>
               <w:pStyle w:val="Compact"/>
+              <w:spacing w:line="360" w:lineRule="auto"/>
             </w:pPr>
             <w:r>
               <w:t>0.05</w:t>
@@ -9119,6 +9271,7 @@
           <w:p>
             <w:pPr>
               <w:pStyle w:val="Compact"/>
+              <w:spacing w:line="360" w:lineRule="auto"/>
             </w:pPr>
             <w:r>
               <w:t>0.00</w:t>
@@ -9132,6 +9285,7 @@
           <w:p>
             <w:pPr>
               <w:pStyle w:val="Compact"/>
+              <w:spacing w:line="360" w:lineRule="auto"/>
             </w:pPr>
             <w:r>
               <w:t>0.19</w:t>
@@ -9147,6 +9301,7 @@
           <w:p>
             <w:pPr>
               <w:pStyle w:val="Compact"/>
+              <w:spacing w:line="360" w:lineRule="auto"/>
             </w:pPr>
             <w:r>
               <w:t>spp</w:t>
@@ -9160,6 +9315,7 @@
           <w:p>
             <w:pPr>
               <w:pStyle w:val="Compact"/>
+              <w:spacing w:line="360" w:lineRule="auto"/>
             </w:pPr>
             <w:r>
               <w:t>0.07</w:t>
@@ -9173,6 +9329,7 @@
           <w:p>
             <w:pPr>
               <w:pStyle w:val="Compact"/>
+              <w:spacing w:line="360" w:lineRule="auto"/>
             </w:pPr>
             <w:r>
               <w:t>0.04</w:t>
@@ -9186,6 +9343,7 @@
           <w:p>
             <w:pPr>
               <w:pStyle w:val="Compact"/>
+              <w:spacing w:line="360" w:lineRule="auto"/>
             </w:pPr>
             <w:r>
               <w:t>0.00</w:t>
@@ -9199,6 +9357,7 @@
           <w:p>
             <w:pPr>
               <w:pStyle w:val="Compact"/>
+              <w:spacing w:line="360" w:lineRule="auto"/>
             </w:pPr>
             <w:r>
               <w:t>0.15</w:t>
@@ -9214,6 +9373,7 @@
           <w:p>
             <w:pPr>
               <w:pStyle w:val="Compact"/>
+              <w:spacing w:line="360" w:lineRule="auto"/>
             </w:pPr>
             <w:r>
               <w:t>trait</w:t>
@@ -9227,6 +9387,7 @@
           <w:p>
             <w:pPr>
               <w:pStyle w:val="Compact"/>
+              <w:spacing w:line="360" w:lineRule="auto"/>
             </w:pPr>
             <w:r>
               <w:t>0.25</w:t>
@@ -9240,6 +9401,7 @@
           <w:p>
             <w:pPr>
               <w:pStyle w:val="Compact"/>
+              <w:spacing w:line="360" w:lineRule="auto"/>
             </w:pPr>
             <w:r>
               <w:t>0.03</w:t>
@@ -9253,6 +9415,7 @@
           <w:p>
             <w:pPr>
               <w:pStyle w:val="Compact"/>
+              <w:spacing w:line="360" w:lineRule="auto"/>
             </w:pPr>
             <w:r>
               <w:t>0.19</w:t>
@@ -9266,6 +9429,7 @@
           <w:p>
             <w:pPr>
               <w:pStyle w:val="Compact"/>
+              <w:spacing w:line="360" w:lineRule="auto"/>
             </w:pPr>
             <w:r>
               <w:t>0.31</w:t>
@@ -9281,8 +9445,10 @@
           <w:p>
             <w:pPr>
               <w:pStyle w:val="Compact"/>
+              <w:spacing w:line="360" w:lineRule="auto"/>
             </w:pPr>
             <w:r>
+              <w:lastRenderedPageBreak/>
               <w:t>Fixed Effects</w:t>
             </w:r>
           </w:p>
@@ -9294,6 +9460,7 @@
           <w:p>
             <w:pPr>
               <w:pStyle w:val="Compact"/>
+              <w:spacing w:line="360" w:lineRule="auto"/>
             </w:pPr>
           </w:p>
         </w:tc>
@@ -9304,6 +9471,7 @@
           <w:p>
             <w:pPr>
               <w:pStyle w:val="Compact"/>
+              <w:spacing w:line="360" w:lineRule="auto"/>
             </w:pPr>
           </w:p>
         </w:tc>
@@ -9314,6 +9482,7 @@
           <w:p>
             <w:pPr>
               <w:pStyle w:val="Compact"/>
+              <w:spacing w:line="360" w:lineRule="auto"/>
             </w:pPr>
           </w:p>
         </w:tc>
@@ -9324,6 +9493,7 @@
           <w:p>
             <w:pPr>
               <w:pStyle w:val="Compact"/>
+              <w:spacing w:line="360" w:lineRule="auto"/>
             </w:pPr>
           </w:p>
         </w:tc>
@@ -9336,6 +9506,7 @@
           <w:p>
             <w:pPr>
               <w:pStyle w:val="Compact"/>
+              <w:spacing w:line="360" w:lineRule="auto"/>
             </w:pPr>
             <w:r>
               <w:t>Intercept</w:t>
@@ -9349,6 +9520,7 @@
           <w:p>
             <w:pPr>
               <w:pStyle w:val="Compact"/>
+              <w:spacing w:line="360" w:lineRule="auto"/>
             </w:pPr>
             <w:r>
               <w:t>0.58</w:t>
@@ -9362,6 +9534,7 @@
           <w:p>
             <w:pPr>
               <w:pStyle w:val="Compact"/>
+              <w:spacing w:line="360" w:lineRule="auto"/>
             </w:pPr>
             <w:r>
               <w:t>0.07</w:t>
@@ -9375,6 +9548,7 @@
           <w:p>
             <w:pPr>
               <w:pStyle w:val="Compact"/>
+              <w:spacing w:line="360" w:lineRule="auto"/>
             </w:pPr>
             <w:r>
               <w:t>0.43</w:t>
@@ -9388,6 +9562,7 @@
           <w:p>
             <w:pPr>
               <w:pStyle w:val="Compact"/>
+              <w:spacing w:line="360" w:lineRule="auto"/>
             </w:pPr>
             <w:r>
               <w:t>0.73</w:t>
@@ -9403,6 +9578,7 @@
           <w:p>
             <w:pPr>
               <w:pStyle w:val="Compact"/>
+              <w:spacing w:line="360" w:lineRule="auto"/>
             </w:pPr>
             <w:r>
               <w:t>c_accl_time</w:t>
@@ -9416,6 +9592,7 @@
           <w:p>
             <w:pPr>
               <w:pStyle w:val="Compact"/>
+              <w:spacing w:line="360" w:lineRule="auto"/>
             </w:pPr>
             <w:r>
               <w:t>0.00</w:t>
@@ -9429,6 +9606,7 @@
           <w:p>
             <w:pPr>
               <w:pStyle w:val="Compact"/>
+              <w:spacing w:line="360" w:lineRule="auto"/>
             </w:pPr>
             <w:r>
               <w:t>0.00</w:t>
@@ -9442,6 +9620,7 @@
           <w:p>
             <w:pPr>
               <w:pStyle w:val="Compact"/>
+              <w:spacing w:line="360" w:lineRule="auto"/>
             </w:pPr>
             <w:r>
               <w:t>0.00</w:t>
@@ -9455,6 +9634,7 @@
           <w:p>
             <w:pPr>
               <w:pStyle w:val="Compact"/>
+              <w:spacing w:line="360" w:lineRule="auto"/>
             </w:pPr>
             <w:r>
               <w:t>0.00</w:t>
@@ -9470,6 +9650,7 @@
           <w:p>
             <w:pPr>
               <w:pStyle w:val="Compact"/>
+              <w:spacing w:line="360" w:lineRule="auto"/>
             </w:pPr>
             <w:r>
               <w:t>typeacclim</w:t>
@@ -9483,6 +9664,7 @@
           <w:p>
             <w:pPr>
               <w:pStyle w:val="Compact"/>
+              <w:spacing w:line="360" w:lineRule="auto"/>
             </w:pPr>
             <w:r>
               <w:t>−0.09</w:t>
@@ -9496,6 +9678,7 @@
           <w:p>
             <w:pPr>
               <w:pStyle w:val="Compact"/>
+              <w:spacing w:line="360" w:lineRule="auto"/>
             </w:pPr>
             <w:r>
               <w:t>0.03</w:t>
@@ -9509,6 +9692,7 @@
           <w:p>
             <w:pPr>
               <w:pStyle w:val="Compact"/>
+              <w:spacing w:line="360" w:lineRule="auto"/>
             </w:pPr>
             <w:r>
               <w:t>−0.14</w:t>
@@ -9522,6 +9706,7 @@
           <w:p>
             <w:pPr>
               <w:pStyle w:val="Compact"/>
+              <w:spacing w:line="360" w:lineRule="auto"/>
             </w:pPr>
             <w:r>
               <w:t>−0.03</w:t>
@@ -9537,6 +9722,7 @@
           <w:p>
             <w:pPr>
               <w:pStyle w:val="Compact"/>
+              <w:spacing w:line="360" w:lineRule="auto"/>
             </w:pPr>
             <w:r>
               <w:t>habitatm</w:t>
@@ -9550,6 +9736,7 @@
           <w:p>
             <w:pPr>
               <w:pStyle w:val="Compact"/>
+              <w:spacing w:line="360" w:lineRule="auto"/>
             </w:pPr>
             <w:r>
               <w:t>−0.02</w:t>
@@ -9563,6 +9750,7 @@
           <w:p>
             <w:pPr>
               <w:pStyle w:val="Compact"/>
+              <w:spacing w:line="360" w:lineRule="auto"/>
             </w:pPr>
             <w:r>
               <w:t>0.07</w:t>
@@ -9576,6 +9764,7 @@
           <w:p>
             <w:pPr>
               <w:pStyle w:val="Compact"/>
+              <w:spacing w:line="360" w:lineRule="auto"/>
             </w:pPr>
             <w:r>
               <w:t>−0.16</w:t>
@@ -9589,6 +9778,7 @@
           <w:p>
             <w:pPr>
               <w:pStyle w:val="Compact"/>
+              <w:spacing w:line="360" w:lineRule="auto"/>
             </w:pPr>
             <w:r>
               <w:t>0.12</w:t>
@@ -9604,6 +9794,7 @@
           <w:p>
             <w:pPr>
               <w:pStyle w:val="Compact"/>
+              <w:spacing w:line="360" w:lineRule="auto"/>
             </w:pPr>
             <w:r>
               <w:t>habitatt</w:t>
@@ -9617,6 +9808,7 @@
           <w:p>
             <w:pPr>
               <w:pStyle w:val="Compact"/>
+              <w:spacing w:line="360" w:lineRule="auto"/>
             </w:pPr>
             <w:r>
               <w:t>0.02</w:t>
@@ -9630,6 +9822,7 @@
           <w:p>
             <w:pPr>
               <w:pStyle w:val="Compact"/>
+              <w:spacing w:line="360" w:lineRule="auto"/>
             </w:pPr>
             <w:r>
               <w:t>0.07</w:t>
@@ -9643,6 +9836,7 @@
           <w:p>
             <w:pPr>
               <w:pStyle w:val="Compact"/>
+              <w:spacing w:line="360" w:lineRule="auto"/>
             </w:pPr>
             <w:r>
               <w:t>−0.12</w:t>
@@ -9656,6 +9850,7 @@
           <w:p>
             <w:pPr>
               <w:pStyle w:val="Compact"/>
+              <w:spacing w:line="360" w:lineRule="auto"/>
             </w:pPr>
             <w:r>
               <w:t>0.16</w:t>
@@ -9671,6 +9866,7 @@
           <w:p>
             <w:pPr>
               <w:pStyle w:val="Compact"/>
+              <w:spacing w:line="360" w:lineRule="auto"/>
             </w:pPr>
             <w:r>
               <w:t>typeacclim:habitatm</w:t>
@@ -9684,6 +9880,7 @@
           <w:p>
             <w:pPr>
               <w:pStyle w:val="Compact"/>
+              <w:spacing w:line="360" w:lineRule="auto"/>
             </w:pPr>
             <w:r>
               <w:t>−0.02</w:t>
@@ -9697,6 +9894,7 @@
           <w:p>
             <w:pPr>
               <w:pStyle w:val="Compact"/>
+              <w:spacing w:line="360" w:lineRule="auto"/>
             </w:pPr>
             <w:r>
               <w:t>0.05</w:t>
@@ -9710,6 +9908,7 @@
           <w:p>
             <w:pPr>
               <w:pStyle w:val="Compact"/>
+              <w:spacing w:line="360" w:lineRule="auto"/>
             </w:pPr>
             <w:r>
               <w:t>−0.11</w:t>
@@ -9723,6 +9922,7 @@
           <w:p>
             <w:pPr>
               <w:pStyle w:val="Compact"/>
+              <w:spacing w:line="360" w:lineRule="auto"/>
             </w:pPr>
             <w:r>
               <w:t>0.08</w:t>
@@ -9738,6 +9938,7 @@
           <w:p>
             <w:pPr>
               <w:pStyle w:val="Compact"/>
+              <w:spacing w:line="360" w:lineRule="auto"/>
             </w:pPr>
             <w:r>
               <w:t>typeacclim:habitatt</w:t>
@@ -9751,6 +9952,7 @@
           <w:p>
             <w:pPr>
               <w:pStyle w:val="Compact"/>
+              <w:spacing w:line="360" w:lineRule="auto"/>
             </w:pPr>
             <w:r>
               <w:t>0.10</w:t>
@@ -9764,6 +9966,7 @@
           <w:p>
             <w:pPr>
               <w:pStyle w:val="Compact"/>
+              <w:spacing w:line="360" w:lineRule="auto"/>
             </w:pPr>
             <w:r>
               <w:t>0.05</w:t>
@@ -9777,6 +9980,7 @@
           <w:p>
             <w:pPr>
               <w:pStyle w:val="Compact"/>
+              <w:spacing w:line="360" w:lineRule="auto"/>
             </w:pPr>
             <w:r>
               <w:t>−0.01</w:t>
@@ -9790,6 +9994,7 @@
           <w:p>
             <w:pPr>
               <w:pStyle w:val="Compact"/>
+              <w:spacing w:line="360" w:lineRule="auto"/>
             </w:pPr>
             <w:r>
               <w:t>0.20</w:t>
@@ -9801,6 +10006,7 @@
     <w:p>
       <w:pPr>
         <w:pStyle w:val="Heading4"/>
+        <w:spacing w:line="360" w:lineRule="auto"/>
       </w:pPr>
       <w:bookmarkStart w:id="65" w:name="plots-of-i2-for-multi-level-models"/>
       <w:bookmarkEnd w:id="62"/>
@@ -9862,6 +10068,7 @@
           <w:p>
             <w:pPr>
               <w:pStyle w:val="Figure"/>
+              <w:spacing w:line="360" w:lineRule="auto"/>
               <w:jc w:val="center"/>
             </w:pPr>
             <w:bookmarkStart w:id="66" w:name="fig-figs3"/>
@@ -9915,7 +10122,7 @@
           <w:p>
             <w:pPr>
               <w:pStyle w:val="ImageCaption"/>
-              <w:spacing w:before="200"/>
+              <w:spacing w:before="200" w:line="360" w:lineRule="auto"/>
             </w:pPr>
             <w:r>
               <w:t>Figure 6- I2 estimates</w:t>
@@ -9928,6 +10135,7 @@
     <w:p>
       <w:pPr>
         <w:pStyle w:val="Heading4"/>
+        <w:spacing w:line="360" w:lineRule="auto"/>
       </w:pPr>
       <w:bookmarkStart w:id="67" w:name="publicaton-bias-analysis"/>
       <w:bookmarkEnd w:id="65"/>
@@ -9938,6 +10146,7 @@
     <w:p>
       <w:pPr>
         <w:pStyle w:val="FirstParagraph"/>
+        <w:spacing w:line="360" w:lineRule="auto"/>
       </w:pPr>
       <w:r>
         <w:t>Funnel plots did not show any noticable deviation from the typical funnel shape for any of the effect size estimates (</w:t>
@@ -9971,6 +10180,7 @@
           <w:p>
             <w:pPr>
               <w:pStyle w:val="Figure"/>
+              <w:spacing w:line="360" w:lineRule="auto"/>
               <w:jc w:val="center"/>
             </w:pPr>
             <w:bookmarkStart w:id="68" w:name="fig-figs2"/>
@@ -9978,6 +10188,7 @@
               <w:rPr>
                 <w:noProof/>
               </w:rPr>
+              <w:lastRenderedPageBreak/>
               <w:drawing>
                 <wp:inline distT="0" distB="0" distL="0" distR="0" wp14:anchorId="56EA584E" wp14:editId="774A9C06">
                   <wp:extent cx="6680200" cy="2788257"/>
@@ -10024,7 +10235,7 @@
           <w:p>
             <w:pPr>
               <w:pStyle w:val="ImageCaption"/>
-              <w:spacing w:before="200"/>
+              <w:spacing w:before="200" w:line="360" w:lineRule="auto"/>
             </w:pPr>
             <w:r>
               <w:t xml:space="preserve">Figure 7- Funnel plot of precision (1/sampling standard error) against effect size for A) log response ratio </w:t>
@@ -10291,7 +10502,11 @@
       <w:bookmarkEnd w:id="61"/>
       <w:bookmarkEnd w:id="67"/>
     </w:tbl>
-    <w:p/>
+    <w:p>
+      <w:pPr>
+        <w:spacing w:line="360" w:lineRule="auto"/>
+      </w:pPr>
+    </w:p>
     <w:sectPr>
       <w:pgSz w:w="12240" w:h="15840"/>
       <w:pgMar w:top="851" w:right="851" w:bottom="851" w:left="851" w:header="720" w:footer="720" w:gutter="0"/>

</xml_diff>